<commit_message>
Adding Ansible to CI
</commit_message>
<xml_diff>
--- a/doc/Ansible_Deployment.docx
+++ b/doc/Ansible_Deployment.docx
@@ -203,8 +203,10 @@
       </w:sdtPr>
       <w:sdtEndPr>
         <w:rPr>
-          <w:rFonts w:ascii="Georgia" w:hAnsi="Georgia"/>
+          <w:rFonts w:ascii="Times New Roman" w:hAnsi="Times New Roman"/>
           <w:noProof/>
+          <w:color w:val="auto"/>
+          <w:kern w:val="0"/>
           <w:sz w:val="24"/>
         </w:rPr>
       </w:sdtEndPr>
@@ -1617,7 +1619,7 @@
         <w:rPr>
           <w:color w:val="auto"/>
         </w:rPr>
-        <w:t>Ansible Tower with Amazon RDS and the database backend</w:t>
+        <w:t>Ansible Tower</w:t>
       </w:r>
       <w:r>
         <w:t xml:space="preserve">. It also provides links for viewing and launching </w:t>
@@ -1627,8 +1629,16 @@
           <w:rPr>
             <w:rStyle w:val="Hyperlink"/>
           </w:rPr>
-          <w:t>AWS CloudFormation</w:t>
+          <w:t xml:space="preserve">AWS </w:t>
         </w:r>
+        <w:proofErr w:type="spellStart"/>
+        <w:r>
+          <w:rPr>
+            <w:rStyle w:val="Hyperlink"/>
+          </w:rPr>
+          <w:t>CloudFormation</w:t>
+        </w:r>
+        <w:proofErr w:type="spellEnd"/>
       </w:hyperlink>
       <w:r>
         <w:t xml:space="preserve"> templates that automate the deployment, and a walkthrough on how you can configure Amazon Elastic Compute Cloud (Amazon EC2) instances that act as Ansible Clients.</w:t>
@@ -1642,7 +1652,15 @@
         <w:t xml:space="preserve">The guide is for IT </w:t>
       </w:r>
       <w:r>
-        <w:t>infrastructure architects, administrators, and DevOps professionals</w:t>
+        <w:t xml:space="preserve">infrastructure architects, administrators, and </w:t>
+      </w:r>
+      <w:proofErr w:type="spellStart"/>
+      <w:r>
+        <w:t>DevOps</w:t>
+      </w:r>
+      <w:proofErr w:type="spellEnd"/>
+      <w:r>
+        <w:t xml:space="preserve"> professionals</w:t>
       </w:r>
       <w:r>
         <w:t xml:space="preserve"> who are planning to implement or extend their </w:t>
@@ -1679,12 +1697,18 @@
         </w:rPr>
       </w:pPr>
       <w:r>
+        <w:rPr>
+          <w:color w:val="212120"/>
+        </w:rPr>
         <w:fldChar w:fldCharType="begin"/>
       </w:r>
       <w:r>
         <w:instrText xml:space="preserve"> HYPERLINK "http://aws.amazon.com/quickstart/" </w:instrText>
       </w:r>
       <w:r>
+        <w:rPr>
+          <w:color w:val="212120"/>
+        </w:rPr>
         <w:fldChar w:fldCharType="separate"/>
       </w:r>
       <w:r>
@@ -1955,8 +1979,8 @@
       <w:pPr>
         <w:pStyle w:val="Heading2"/>
       </w:pPr>
-      <w:bookmarkStart w:id="3" w:name="_Toc429749593"/>
-      <w:bookmarkStart w:id="4" w:name="_Toc445465198"/>
+      <w:bookmarkStart w:id="3" w:name="_Toc445465198"/>
+      <w:bookmarkStart w:id="4" w:name="_Toc429749593"/>
       <w:bookmarkEnd w:id="2"/>
       <w:r>
         <w:rPr>
@@ -2006,7 +2030,7 @@
                         <w:txbxContent>
                           <w:p>
                             <w:pPr>
-                              <w:spacing w:after="0" w:line="200" w:lineRule="atLeast"/>
+                              <w:spacing w:line="200" w:lineRule="atLeast"/>
                               <w:jc w:val="center"/>
                               <w:rPr>
                                 <w:rFonts w:asciiTheme="minorHAnsi" w:eastAsiaTheme="majorEastAsia" w:hAnsiTheme="minorHAnsi" w:cs="Arial"/>
@@ -2078,7 +2102,7 @@
                   <w:txbxContent>
                     <w:p>
                       <w:pPr>
-                        <w:spacing w:after="0" w:line="200" w:lineRule="atLeast"/>
+                        <w:spacing w:line="200" w:lineRule="atLeast"/>
                         <w:jc w:val="center"/>
                         <w:rPr>
                           <w:rFonts w:asciiTheme="minorHAnsi" w:eastAsiaTheme="majorEastAsia" w:hAnsiTheme="minorHAnsi" w:cs="Arial"/>
@@ -2137,7 +2161,7 @@
       <w:r>
         <w:t>Quick Links</w:t>
       </w:r>
-      <w:bookmarkEnd w:id="4"/>
+      <w:bookmarkEnd w:id="3"/>
     </w:p>
     <w:p>
       <w:r>
@@ -2187,7 +2211,7 @@
                         <w:txbxContent>
                           <w:p>
                             <w:pPr>
-                              <w:spacing w:after="0" w:line="200" w:lineRule="atLeast"/>
+                              <w:spacing w:line="200" w:lineRule="atLeast"/>
                               <w:jc w:val="center"/>
                               <w:rPr>
                                 <w:rFonts w:asciiTheme="minorHAnsi" w:eastAsiaTheme="majorEastAsia" w:hAnsiTheme="minorHAnsi" w:cs="Arial"/>
@@ -2237,7 +2261,7 @@
                   <w:txbxContent>
                     <w:p>
                       <w:pPr>
-                        <w:spacing w:after="0" w:line="200" w:lineRule="atLeast"/>
+                        <w:spacing w:line="200" w:lineRule="atLeast"/>
                         <w:jc w:val="center"/>
                         <w:rPr>
                           <w:rFonts w:asciiTheme="minorHAnsi" w:eastAsiaTheme="majorEastAsia" w:hAnsiTheme="minorHAnsi" w:cs="Arial"/>
@@ -2272,13 +2296,7 @@
         </mc:AlternateContent>
       </w:r>
       <w:r>
-        <w:t xml:space="preserve">If you have an AWS account and you’re already familiar with AWS and </w:t>
-      </w:r>
-      <w:r>
-        <w:t>Ansible</w:t>
-      </w:r>
-      <w:r>
-        <w:t xml:space="preserve">, you can use the </w:t>
+        <w:t xml:space="preserve">If you have an AWS account and you’re already familiar with AWS and Ansible, you can use the </w:t>
       </w:r>
       <w:r>
         <w:rPr>
@@ -2361,7 +2379,15 @@
         <w:t>View template</w:t>
       </w:r>
       <w:r>
-        <w:t xml:space="preserve"> to see the AWS CloudFormation template that automates this deployment. The default configuration deploys three servers that use the t2.medium instance type by default, </w:t>
+        <w:t xml:space="preserve"> to see the AWS </w:t>
+      </w:r>
+      <w:proofErr w:type="spellStart"/>
+      <w:r>
+        <w:t>CloudFormation</w:t>
+      </w:r>
+      <w:proofErr w:type="spellEnd"/>
+      <w:r>
+        <w:t xml:space="preserve"> template that automates this deployment. The default configuration deploys three servers that use the t2.medium instance type by default, </w:t>
       </w:r>
       <w:r>
         <w:br/>
@@ -2375,7 +2401,7 @@
       <w:r>
         <w:t>Cost and Licenses</w:t>
       </w:r>
-      <w:bookmarkEnd w:id="3"/>
+      <w:bookmarkEnd w:id="4"/>
     </w:p>
     <w:p>
       <w:pPr>
@@ -2443,7 +2469,15 @@
         <w:spacing w:after="400"/>
       </w:pPr>
       <w:r>
-        <w:t xml:space="preserve">This QuickStart deploy Ansible Tower on AWS cloud and along with Ansible Linux Ansible Client. Ansible and Ansible Tower have separate licensing models. </w:t>
+        <w:t xml:space="preserve">This </w:t>
+      </w:r>
+      <w:proofErr w:type="spellStart"/>
+      <w:r>
+        <w:t>QuickStart</w:t>
+      </w:r>
+      <w:proofErr w:type="spellEnd"/>
+      <w:r>
+        <w:t xml:space="preserve"> deploy Ansible Tower on AWS cloud and along with Ansible Linux Ansible Client. Ansible and Ansible Tower have separate licensing models. </w:t>
       </w:r>
     </w:p>
     <w:p>
@@ -2466,29 +2500,18 @@
       </w:r>
     </w:p>
     <w:p>
-      <w:pPr>
-        <w:spacing w:after="0" w:line="240" w:lineRule="auto"/>
-      </w:pPr>
       <w:r>
         <w:rPr>
           <w:color w:val="404040"/>
-          <w:kern w:val="0"/>
           <w:shd w:val="clear" w:color="auto" w:fill="FFFFFF"/>
         </w:rPr>
         <w:t xml:space="preserve">While a license is required for Tower to run, there is no fee for managing up to 10 hosts </w:t>
       </w:r>
       <w:r>
-        <w:t>This document provides a walk though of how to acquire a</w:t>
-      </w:r>
-      <w:r>
-        <w:t xml:space="preserve"> 10 host license</w:t>
-      </w:r>
-    </w:p>
-    <w:p>
-      <w:pPr>
-        <w:spacing w:after="0" w:line="240" w:lineRule="auto"/>
-      </w:pPr>
-    </w:p>
+        <w:t>This document provides a walk though of how to acquire a 10 host license</w:t>
+      </w:r>
+    </w:p>
+    <w:p/>
     <w:p>
       <w:pPr>
         <w:spacing w:after="400"/>
@@ -2521,7 +2544,6 @@
       </w:pPr>
       <w:bookmarkStart w:id="5" w:name="_Toc429749594"/>
       <w:r>
-        <w:lastRenderedPageBreak/>
         <w:t>Architecture</w:t>
       </w:r>
       <w:bookmarkEnd w:id="5"/>
@@ -2550,6 +2572,7 @@
         <w:rPr>
           <w:noProof/>
         </w:rPr>
+        <w:lastRenderedPageBreak/>
         <w:drawing>
           <wp:inline distT="0" distB="0" distL="0" distR="0" wp14:anchorId="10B08E2D" wp14:editId="0CCAB3A0">
             <wp:extent cx="6172200" cy="4442076"/>
@@ -2649,13 +2672,7 @@
         <w:spacing w:after="140"/>
       </w:pPr>
       <w:r>
-        <w:t>An Amazon VPC is created in the region you choose when you launch the stack. A single, public VPC</w:t>
-      </w:r>
-      <w:r>
-        <w:t xml:space="preserve"> subnet is created in a random </w:t>
-      </w:r>
-      <w:r>
-        <w:t>Availability Zone.</w:t>
+        <w:t>An Amazon VPC is created in the region you choose when you launch the stack. A single, public VPC subnet is created in a random Availability Zone.</w:t>
       </w:r>
     </w:p>
     <w:p>
@@ -2668,50 +2685,7 @@
         <w:spacing w:after="140"/>
       </w:pPr>
       <w:r>
-        <w:t xml:space="preserve">One </w:t>
-      </w:r>
-      <w:r>
-        <w:t>Ansible Tower</w:t>
-      </w:r>
-      <w:r>
-        <w:t xml:space="preserve"> i</w:t>
-      </w:r>
-      <w:r>
-        <w:t xml:space="preserve">s deployed into the VPC subnet. An RDS </w:t>
-      </w:r>
-      <w:r>
-        <w:t>Data store</w:t>
-      </w:r>
-      <w:r>
-        <w:t xml:space="preserve"> is provisioned by this template prior to </w:t>
-      </w:r>
-      <w:r>
-        <w:t>bootstrapping</w:t>
-      </w:r>
-      <w:r>
-        <w:t xml:space="preserve"> </w:t>
-      </w:r>
-      <w:r>
-        <w:t>Ansible Tower</w:t>
-      </w:r>
-    </w:p>
-    <w:p>
-      <w:pPr>
-        <w:pStyle w:val="Body"/>
-        <w:numPr>
-          <w:ilvl w:val="0"/>
-          <w:numId w:val="29"/>
-        </w:numPr>
-        <w:spacing w:after="140"/>
-      </w:pPr>
-      <w:r>
-        <w:t xml:space="preserve">One </w:t>
-      </w:r>
-      <w:r>
-        <w:t>Centos client is deployed as a client</w:t>
-      </w:r>
-      <w:r>
-        <w:t xml:space="preserve"> into the VPC subnet. </w:t>
+        <w:t xml:space="preserve">One Centos client is deployed as a client into the VPC subnet. </w:t>
       </w:r>
       <w:r>
         <w:t>RHEL Client</w:t>
@@ -2732,13 +2706,12 @@
         <w:rPr>
           <w:rFonts w:ascii="Arial" w:eastAsiaTheme="majorEastAsia" w:hAnsi="Arial" w:cstheme="majorBidi"/>
           <w:bCs/>
-          <w:color w:val="auto"/>
           <w:sz w:val="44"/>
           <w:szCs w:val="32"/>
         </w:rPr>
       </w:pPr>
-      <w:bookmarkStart w:id="8" w:name="_Toc429749595"/>
-      <w:bookmarkStart w:id="9" w:name="_Toc445465201"/>
+      <w:bookmarkStart w:id="8" w:name="_Toc445465201"/>
+      <w:bookmarkStart w:id="9" w:name="_Toc429749595"/>
       <w:r>
         <w:br w:type="page"/>
       </w:r>
@@ -2753,16 +2726,16 @@
         <w:lastRenderedPageBreak/>
         <w:t>Implementation Details</w:t>
       </w:r>
+      <w:bookmarkEnd w:id="8"/>
+    </w:p>
+    <w:p>
+      <w:pPr>
+        <w:pStyle w:val="Heading2"/>
+      </w:pPr>
+    </w:p>
+    <w:p>
+      <w:bookmarkStart w:id="10" w:name="_Toc429749596"/>
       <w:bookmarkEnd w:id="9"/>
-    </w:p>
-    <w:p>
-      <w:pPr>
-        <w:pStyle w:val="Heading2"/>
-      </w:pPr>
-    </w:p>
-    <w:p>
-      <w:bookmarkStart w:id="10" w:name="_Toc429749596"/>
-      <w:bookmarkEnd w:id="8"/>
       <w:r>
         <w:t>This section discusses the implementation of this Quick Start and explains the considerations for installing and configuring Puppet on AWS. Note that some steps are manual and others are automated for you by this Quick Start.</w:t>
       </w:r>
@@ -2831,48 +2804,6 @@
           <w:rPr>
             <w:rStyle w:val="Hyperlink"/>
           </w:rPr>
-          <w:t>Amazon RDS</w:t>
-        </w:r>
-      </w:hyperlink>
-      <w:r>
-        <w:t xml:space="preserve"> - </w:t>
-      </w:r>
-      <w:r>
-        <w:rPr>
-          <w:color w:val="333333"/>
-        </w:rPr>
-        <w:t>a web service that makes it easier to set up, operate, and scale a relational database in</w:t>
-      </w:r>
-      <w:r>
-        <w:rPr>
-          <w:rStyle w:val="apple-converted-space"/>
-          <w:rFonts w:eastAsiaTheme="majorEastAsia"/>
-          <w:color w:val="333333"/>
-        </w:rPr>
-        <w:t> </w:t>
-      </w:r>
-      <w:r>
-        <w:rPr>
-          <w:rFonts w:eastAsiaTheme="majorEastAsia"/>
-        </w:rPr>
-        <w:t>the cloud</w:t>
-      </w:r>
-      <w:r>
-        <w:rPr>
-          <w:color w:val="333333"/>
-        </w:rPr>
-        <w:t>. It provides cost-efficient, resizable capacity for an industry-standard relational database and manages common database administration tasks.</w:t>
-      </w:r>
-    </w:p>
-    <w:p>
-      <w:pPr>
-        <w:pStyle w:val="ListBullet"/>
-      </w:pPr>
-      <w:hyperlink r:id="rId21" w:history="1">
-        <w:r>
-          <w:rPr>
-            <w:rStyle w:val="Hyperlink"/>
-          </w:rPr>
           <w:t>Amazon EC2</w:t>
         </w:r>
       </w:hyperlink>
@@ -2897,7 +2828,7 @@
         <w:pStyle w:val="ListBullet"/>
         <w:spacing w:after="400"/>
       </w:pPr>
-      <w:hyperlink r:id="rId22" w:history="1">
+      <w:hyperlink r:id="rId21" w:history="1">
         <w:r>
           <w:rPr>
             <w:rStyle w:val="Hyperlink"/>
@@ -2946,65 +2877,41 @@
       <w:pPr>
         <w:pStyle w:val="Heading2"/>
       </w:pPr>
-      <w:bookmarkStart w:id="12" w:name="_Toc429749597"/>
-      <w:bookmarkStart w:id="13" w:name="_Toc445465203"/>
+      <w:bookmarkStart w:id="12" w:name="_Toc445465203"/>
+      <w:bookmarkStart w:id="13" w:name="_Toc429749597"/>
       <w:bookmarkEnd w:id="10"/>
       <w:r>
         <w:lastRenderedPageBreak/>
-        <w:t>Ansible Tower</w:t>
-      </w:r>
-      <w:r>
-        <w:t xml:space="preserve"> Installation</w:t>
-      </w:r>
-      <w:bookmarkEnd w:id="13"/>
-    </w:p>
-    <w:p>
-      <w:pPr>
-        <w:rPr>
-          <w:color w:val="auto"/>
-        </w:rPr>
-      </w:pPr>
-      <w:r>
-        <w:rPr>
-          <w:color w:val="auto"/>
-        </w:rPr>
-        <w:t xml:space="preserve">This Quick Start deploys the Puppet master on an EC2 instance that is running </w:t>
-      </w:r>
-      <w:r>
-        <w:rPr>
-          <w:color w:val="auto"/>
-        </w:rPr>
-        <w:t>Centos7</w:t>
-      </w:r>
-      <w:r>
-        <w:rPr>
-          <w:color w:val="auto"/>
-        </w:rPr>
-        <w:t xml:space="preserve">. The installation is automated with a user data script that executes when the instance is launched via AWS CloudFormation. </w:t>
-      </w:r>
-      <w:r>
-        <w:rPr>
-          <w:color w:val="auto"/>
-        </w:rPr>
-        <w:t>Ansible tower installation files are installed directly from Ansible</w:t>
-      </w:r>
-      <w:r>
-        <w:rPr>
-          <w:color w:val="auto"/>
-        </w:rPr>
-        <w:t xml:space="preserve">’s release server </w:t>
-      </w:r>
-    </w:p>
-    <w:p>
-      <w:pPr>
-        <w:rPr>
-          <w:color w:val="auto"/>
-        </w:rPr>
-      </w:pPr>
-      <w:r>
-        <w:rPr>
-          <w:color w:val="auto"/>
-        </w:rPr>
+        <w:t>Ansible Tower Installation</w:t>
+      </w:r>
+      <w:bookmarkEnd w:id="12"/>
+    </w:p>
+    <w:p>
+      <w:r>
+        <w:t xml:space="preserve">This Quick Start deploys the Puppet master on an EC2 instance that is running Centos7. The installation is automated with a user data script that executes when the instance is launched via AWS </w:t>
+      </w:r>
+      <w:proofErr w:type="spellStart"/>
+      <w:r>
+        <w:t>CloudFormation</w:t>
+      </w:r>
+      <w:proofErr w:type="spellEnd"/>
+      <w:r>
+        <w:t xml:space="preserve">. Ansible tower installation files are installed directly from </w:t>
+      </w:r>
+      <w:proofErr w:type="spellStart"/>
+      <w:r>
+        <w:t>Ansible</w:t>
+      </w:r>
+      <w:r>
+        <w:t>’s</w:t>
+      </w:r>
+      <w:proofErr w:type="spellEnd"/>
+      <w:r>
+        <w:t xml:space="preserve"> release server </w:t>
+      </w:r>
+    </w:p>
+    <w:p>
+      <w:r>
         <w:t xml:space="preserve">In addition to installing the Ansible Tower a Client is also deployed into the VPC. Please the the section on </w:t>
       </w:r>
       <w:r>
@@ -3021,14 +2928,11 @@
         <w:t xml:space="preserve"> </w:t>
       </w:r>
       <w:r>
-        <w:rPr>
-          <w:color w:val="auto"/>
-        </w:rPr>
         <w:t>to see how you can attach instances to tower</w:t>
       </w:r>
       <w:bookmarkStart w:id="14" w:name="_Automated_Deployment"/>
       <w:bookmarkStart w:id="15" w:name="_Toc429749598"/>
-      <w:bookmarkEnd w:id="12"/>
+      <w:bookmarkEnd w:id="13"/>
       <w:bookmarkEnd w:id="14"/>
     </w:p>
     <w:p>
@@ -3037,7 +2941,6 @@
         <w:rPr>
           <w:rFonts w:ascii="Arial" w:eastAsiaTheme="majorEastAsia" w:hAnsi="Arial" w:cstheme="majorBidi"/>
           <w:bCs/>
-          <w:color w:val="auto"/>
           <w:sz w:val="44"/>
           <w:szCs w:val="32"/>
         </w:rPr>
@@ -3066,7 +2969,15 @@
         <w:spacing w:after="140"/>
       </w:pPr>
       <w:r>
-        <w:t xml:space="preserve">The AWS CloudFormation template provided with this Quick Start </w:t>
+        <w:t xml:space="preserve">The AWS </w:t>
+      </w:r>
+      <w:proofErr w:type="spellStart"/>
+      <w:r>
+        <w:t>CloudFormation</w:t>
+      </w:r>
+      <w:proofErr w:type="spellEnd"/>
+      <w:r>
+        <w:t xml:space="preserve"> template provided with this Quick Start </w:t>
       </w:r>
       <w:r>
         <w:t xml:space="preserve">bootstraps the AWS infrastructure and </w:t>
@@ -3111,18 +3022,9 @@
         <w:spacing w:after="140"/>
       </w:pPr>
       <w:r>
-        <w:t xml:space="preserve">The procedure for deploying </w:t>
-      </w:r>
-      <w:r>
-        <w:rPr>
-          <w:color w:val="auto"/>
-        </w:rPr>
-        <w:t>Ansible Tower</w:t>
-      </w:r>
-      <w:r>
-        <w:rPr>
-          <w:color w:val="auto"/>
-        </w:rPr>
+        <w:t>The procedure for deploying Ansible Tower</w:t>
+      </w:r>
+      <w:r>
         <w:t xml:space="preserve"> </w:t>
       </w:r>
       <w:r>
@@ -3298,7 +3200,15 @@
         <w:spacing w:after="60"/>
       </w:pPr>
       <w:r>
-        <w:t>Launch the AWS CloudFormation template into your AWS account.</w:t>
+        <w:t xml:space="preserve">Launch the AWS </w:t>
+      </w:r>
+      <w:proofErr w:type="spellStart"/>
+      <w:r>
+        <w:t>CloudFormation</w:t>
+      </w:r>
+      <w:proofErr w:type="spellEnd"/>
+      <w:r>
+        <w:t xml:space="preserve"> template into your AWS account.</w:t>
       </w:r>
     </w:p>
     <w:p>
@@ -3363,7 +3273,7 @@
           <w:color w:val="4F81BD"/>
           <w:u w:val="single"/>
         </w:rPr>
-        <w:t xml:space="preserve"> Attach Ansible Clients</w:t>
+        <w:t xml:space="preserve"> Get Ansible Tower License</w:t>
       </w:r>
     </w:p>
     <w:p>
@@ -3373,15 +3283,7 @@
           <w:ilvl w:val="0"/>
           <w:numId w:val="30"/>
         </w:numPr>
-        <w:spacing w:after="60"/>
-      </w:pPr>
-      <w:r>
-        <w:t>Connect to your Ansible Clients via SSH and follow the step to attach to the Tower.</w:t>
-      </w:r>
-    </w:p>
-    <w:p>
-      <w:pPr>
-        <w:spacing w:after="140" w:line="280" w:lineRule="atLeast"/>
+        <w:spacing w:line="280" w:lineRule="atLeast"/>
         <w:rPr>
           <w:rFonts w:ascii="Arial" w:eastAsiaTheme="majorEastAsia" w:hAnsi="Arial" w:cstheme="majorBidi"/>
           <w:bCs/>
@@ -3391,6 +3293,18 @@
         </w:rPr>
       </w:pPr>
       <w:r>
+        <w:t xml:space="preserve">Connect to your Ansible Clients via </w:t>
+      </w:r>
+      <w:r>
+        <w:t>web browser</w:t>
+      </w:r>
+      <w:r>
+        <w:t xml:space="preserve"> and follow the step</w:t>
+      </w:r>
+      <w:r>
+        <w:t>s to license Ansible Tower</w:t>
+      </w:r>
+      <w:r>
         <w:br w:type="page"/>
       </w:r>
     </w:p>
@@ -3422,7 +3336,7 @@
       <w:r>
         <w:t xml:space="preserve">, create one at </w:t>
       </w:r>
-      <w:hyperlink r:id="rId23" w:history="1">
+      <w:hyperlink r:id="rId22" w:history="1">
         <w:r>
           <w:rPr>
             <w:rStyle w:val="Hyperlink"/>
@@ -3481,7 +3395,7 @@
       <w:r>
         <w:t xml:space="preserve">Amazon EC2 locations are composed of </w:t>
       </w:r>
-      <w:hyperlink r:id="rId24" w:history="1">
+      <w:hyperlink r:id="rId23" w:history="1">
         <w:r>
           <w:rPr>
             <w:i/>
@@ -3534,7 +3448,7 @@
                     </pic:cNvPicPr>
                   </pic:nvPicPr>
                   <pic:blipFill>
-                    <a:blip r:embed="rId25">
+                    <a:blip r:embed="rId24">
                       <a:extLst>
                         <a:ext uri="{28A0092B-C50C-407E-A947-70E740481C1C}">
                           <a14:useLocalDpi xmlns:a14="http://schemas.microsoft.com/office/drawing/2010/main" val="0"/>
@@ -3618,7 +3532,7 @@
         </w:rPr>
         <w:t xml:space="preserve">reate a </w:t>
       </w:r>
-      <w:hyperlink r:id="rId26" w:history="1">
+      <w:hyperlink r:id="rId25" w:history="1">
         <w:r>
           <w:rPr>
             <w:rStyle w:val="Hyperlink"/>
@@ -3718,7 +3632,7 @@
                     <pic:cNvPicPr/>
                   </pic:nvPicPr>
                   <pic:blipFill>
-                    <a:blip r:embed="rId27"/>
+                    <a:blip r:embed="rId26"/>
                     <a:stretch>
                       <a:fillRect/>
                     </a:stretch>
@@ -3811,7 +3725,7 @@
       <w:r>
         <w:t xml:space="preserve">) as explained in the </w:t>
       </w:r>
-      <w:hyperlink r:id="rId28" w:anchor="having-ec2-create-your-key-pair" w:history="1">
+      <w:hyperlink r:id="rId27" w:anchor="having-ec2-create-your-key-pair" w:history="1">
         <w:r>
           <w:rPr>
             <w:rStyle w:val="Hyperlink"/>
@@ -3863,7 +3777,7 @@
       <w:r>
         <w:t xml:space="preserve">, </w:t>
       </w:r>
-      <w:hyperlink r:id="rId29" w:anchor="/case/create?issueType=service-limit-increase&amp;limitType=service-code-" w:history="1">
+      <w:hyperlink r:id="rId28" w:anchor="/case/create?issueType=service-limit-increase&amp;limitType=service-code-" w:history="1">
         <w:r>
           <w:rPr>
             <w:rStyle w:val="Hyperlink"/>
@@ -3974,7 +3888,7 @@
       <w:r>
         <w:t xml:space="preserve">You might need to request an increase if you already have an existing deployment that uses this instance type, and you think you might exceed the default limit with this reference deployment. It might take a few days for the new service limit to become effective. To learn more, see </w:t>
       </w:r>
-      <w:hyperlink r:id="rId30" w:history="1">
+      <w:hyperlink r:id="rId29" w:history="1">
         <w:r>
           <w:rPr>
             <w:rStyle w:val="Hyperlink"/>
@@ -4019,7 +3933,7 @@
                     </pic:cNvPicPr>
                   </pic:nvPicPr>
                   <pic:blipFill>
-                    <a:blip r:embed="rId31">
+                    <a:blip r:embed="rId30">
                       <a:extLst>
                         <a:ext uri="{28A0092B-C50C-407E-A947-70E740481C1C}">
                           <a14:useLocalDpi xmlns:a14="http://schemas.microsoft.com/office/drawing/2010/main" val="0"/>
@@ -4148,7 +4062,7 @@
                         <w:txbxContent>
                           <w:p>
                             <w:pPr>
-                              <w:spacing w:after="0" w:line="200" w:lineRule="atLeast"/>
+                              <w:spacing w:line="200" w:lineRule="atLeast"/>
                               <w:jc w:val="center"/>
                               <w:rPr>
                                 <w:rFonts w:asciiTheme="minorHAnsi" w:eastAsiaTheme="majorEastAsia" w:hAnsiTheme="minorHAnsi" w:cs="Arial"/>
@@ -4220,7 +4134,7 @@
                   <w:txbxContent>
                     <w:p>
                       <w:pPr>
-                        <w:spacing w:after="0" w:line="200" w:lineRule="atLeast"/>
+                        <w:spacing w:line="200" w:lineRule="atLeast"/>
                         <w:jc w:val="center"/>
                         <w:rPr>
                           <w:rFonts w:asciiTheme="minorHAnsi" w:eastAsiaTheme="majorEastAsia" w:hAnsiTheme="minorHAnsi" w:cs="Arial"/>
@@ -4277,22 +4191,41 @@
         </mc:AlternateContent>
       </w:r>
       <w:r>
-        <w:t xml:space="preserve">The automated AWS CloudFormation template provided with this Quick Start deploys </w:t>
+        <w:t xml:space="preserve">The automated AWS </w:t>
+      </w:r>
+      <w:proofErr w:type="spellStart"/>
+      <w:r>
+        <w:t>CloudFormation</w:t>
+      </w:r>
+      <w:proofErr w:type="spellEnd"/>
+      <w:r>
+        <w:t xml:space="preserve"> template provided with this Quick Start deploys </w:t>
       </w:r>
       <w:r>
         <w:rPr>
           <w:color w:val="auto"/>
         </w:rPr>
-        <w:t xml:space="preserve">Ansible Tower </w:t>
-      </w:r>
+        <w:t xml:space="preserve">Ansible </w:t>
+      </w:r>
+      <w:proofErr w:type="gramStart"/>
       <w:r>
         <w:rPr>
           <w:color w:val="auto"/>
         </w:rPr>
+        <w:t xml:space="preserve">Tower </w:t>
+      </w:r>
+      <w:r>
+        <w:rPr>
+          <w:color w:val="auto"/>
+        </w:rPr>
         <w:t xml:space="preserve"> </w:t>
       </w:r>
       <w:r>
-        <w:t>into an Amazon VPC. Please make sure that you’ve completed the previous steps before launching the stack.</w:t>
+        <w:t>into</w:t>
+      </w:r>
+      <w:proofErr w:type="gramEnd"/>
+      <w:r>
+        <w:t xml:space="preserve"> an Amazon VPC. Please make sure that you’ve completed the previous steps before launching the stack.</w:t>
       </w:r>
     </w:p>
     <w:p>
@@ -4305,7 +4238,15 @@
         </w:numPr>
       </w:pPr>
       <w:r>
-        <w:t>Launch the AWS CloudFormation template</w:t>
+        <w:t xml:space="preserve">Launch the AWS </w:t>
+      </w:r>
+      <w:proofErr w:type="spellStart"/>
+      <w:r>
+        <w:t>CloudFormation</w:t>
+      </w:r>
+      <w:proofErr w:type="spellEnd"/>
+      <w:r>
+        <w:t xml:space="preserve"> template</w:t>
       </w:r>
       <w:r>
         <w:t xml:space="preserve"> into your AWS account. </w:t>
@@ -4390,7 +4331,7 @@
       <w:r>
         <w:t xml:space="preserve">You can also </w:t>
       </w:r>
-      <w:hyperlink r:id="rId32" w:history="1">
+      <w:hyperlink r:id="rId31" w:history="1">
         <w:r>
           <w:rPr>
             <w:rStyle w:val="Hyperlink"/>
@@ -4423,7 +4364,15 @@
         <w:t>Select Template</w:t>
       </w:r>
       <w:r>
-        <w:t xml:space="preserve"> page, keep the default URL for the AWS CloudFormation template, and then choose </w:t>
+        <w:t xml:space="preserve"> page, keep the default URL for the AWS </w:t>
+      </w:r>
+      <w:proofErr w:type="spellStart"/>
+      <w:r>
+        <w:t>CloudFormation</w:t>
+      </w:r>
+      <w:proofErr w:type="spellEnd"/>
+      <w:r>
+        <w:t xml:space="preserve"> template, and then choose </w:t>
       </w:r>
       <w:r>
         <w:rPr>
@@ -4470,14 +4419,24 @@
       <w:r>
         <w:t xml:space="preserve">Provide a value for the </w:t>
       </w:r>
+      <w:proofErr w:type="spellStart"/>
       <w:r>
         <w:rPr>
           <w:b/>
         </w:rPr>
         <w:t>KeyPairName</w:t>
       </w:r>
-      <w:r>
-        <w:t xml:space="preserve"> parameter. This parameter require your input. For all other parameters, the template provides default settings that you can customize.</w:t>
+      <w:proofErr w:type="spellEnd"/>
+      <w:r>
+        <w:t xml:space="preserve"> parameter. This parameter </w:t>
+      </w:r>
+      <w:proofErr w:type="gramStart"/>
+      <w:r>
+        <w:t>require</w:t>
+      </w:r>
+      <w:proofErr w:type="gramEnd"/>
+      <w:r>
+        <w:t xml:space="preserve"> your input. For all other parameters, the template provides default settings that you can customize.</w:t>
       </w:r>
     </w:p>
     <w:tbl>
@@ -4492,10 +4451,10 @@
         <w:tblLook w:val="04A0" w:firstRow="1" w:lastRow="0" w:firstColumn="1" w:lastColumn="0" w:noHBand="0" w:noVBand="1"/>
       </w:tblPr>
       <w:tblGrid>
-        <w:gridCol w:w="2431"/>
-        <w:gridCol w:w="2493"/>
-        <w:gridCol w:w="1513"/>
-        <w:gridCol w:w="3119"/>
+        <w:gridCol w:w="2396"/>
+        <w:gridCol w:w="2591"/>
+        <w:gridCol w:w="1502"/>
+        <w:gridCol w:w="3067"/>
       </w:tblGrid>
       <w:tr>
         <w:trPr>
@@ -4504,7 +4463,7 @@
         <w:tc>
           <w:tcPr>
             <w:cnfStyle w:val="001000000000" w:firstRow="0" w:lastRow="0" w:firstColumn="1" w:lastColumn="0" w:oddVBand="0" w:evenVBand="0" w:oddHBand="0" w:evenHBand="0" w:firstRowFirstColumn="0" w:firstRowLastColumn="0" w:lastRowFirstColumn="0" w:lastRowLastColumn="0"/>
-            <w:tcW w:w="2832" w:type="dxa"/>
+            <w:tcW w:w="2396" w:type="dxa"/>
           </w:tcPr>
           <w:p>
             <w:pPr>
@@ -4517,7 +4476,7 @@
         </w:tc>
         <w:tc>
           <w:tcPr>
-            <w:tcW w:w="1398" w:type="dxa"/>
+            <w:tcW w:w="2591" w:type="dxa"/>
           </w:tcPr>
           <w:p>
             <w:pPr>
@@ -4531,7 +4490,7 @@
         </w:tc>
         <w:tc>
           <w:tcPr>
-            <w:tcW w:w="1633" w:type="dxa"/>
+            <w:tcW w:w="1502" w:type="dxa"/>
           </w:tcPr>
           <w:p>
             <w:pPr>
@@ -4545,7 +4504,7 @@
         </w:tc>
         <w:tc>
           <w:tcPr>
-            <w:tcW w:w="3693" w:type="dxa"/>
+            <w:tcW w:w="3067" w:type="dxa"/>
           </w:tcPr>
           <w:p>
             <w:pPr>
@@ -4562,7 +4521,7 @@
         <w:tc>
           <w:tcPr>
             <w:cnfStyle w:val="001000000000" w:firstRow="0" w:lastRow="0" w:firstColumn="1" w:lastColumn="0" w:oddVBand="0" w:evenVBand="0" w:oddHBand="0" w:evenHBand="0" w:firstRowFirstColumn="0" w:firstRowLastColumn="0" w:lastRowFirstColumn="0" w:lastRowLastColumn="0"/>
-            <w:tcW w:w="2832" w:type="dxa"/>
+            <w:tcW w:w="2396" w:type="dxa"/>
           </w:tcPr>
           <w:p>
             <w:pPr>
@@ -4575,7 +4534,7 @@
         </w:tc>
         <w:tc>
           <w:tcPr>
-            <w:tcW w:w="1398" w:type="dxa"/>
+            <w:tcW w:w="2591" w:type="dxa"/>
           </w:tcPr>
           <w:p>
             <w:pPr>
@@ -4585,17 +4544,19 @@
                 <w:b/>
               </w:rPr>
             </w:pPr>
+            <w:proofErr w:type="spellStart"/>
             <w:r>
               <w:rPr>
                 <w:b/>
               </w:rPr>
               <w:t>KeyPairName</w:t>
             </w:r>
+            <w:proofErr w:type="spellEnd"/>
           </w:p>
         </w:tc>
         <w:tc>
           <w:tcPr>
-            <w:tcW w:w="1633" w:type="dxa"/>
+            <w:tcW w:w="1502" w:type="dxa"/>
           </w:tcPr>
           <w:p>
             <w:pPr>
@@ -4615,7 +4576,7 @@
         </w:tc>
         <w:tc>
           <w:tcPr>
-            <w:tcW w:w="3693" w:type="dxa"/>
+            <w:tcW w:w="3067" w:type="dxa"/>
           </w:tcPr>
           <w:p>
             <w:pPr>
@@ -4624,6 +4585,116 @@
             </w:pPr>
             <w:r>
               <w:t>Public/private key pair, which enables you to connect securely to your instance after it launches. When you created an AWS account, this is the key pair you created in your preferred region.</w:t>
+            </w:r>
+          </w:p>
+        </w:tc>
+      </w:tr>
+      <w:tr>
+        <w:trPr>
+          <w:trHeight w:val="394"/>
+        </w:trPr>
+        <w:tc>
+          <w:tcPr>
+            <w:cnfStyle w:val="001000000000" w:firstRow="0" w:lastRow="0" w:firstColumn="1" w:lastColumn="0" w:oddVBand="0" w:evenVBand="0" w:oddHBand="0" w:evenHBand="0" w:firstRowFirstColumn="0" w:firstRowLastColumn="0" w:lastRowFirstColumn="0" w:lastRowLastColumn="0"/>
+            <w:tcW w:w="2396" w:type="dxa"/>
+          </w:tcPr>
+          <w:p>
+            <w:pPr>
+              <w:pStyle w:val="Tabletext"/>
+            </w:pPr>
+            <w:r>
+              <w:t>Set you Tower Admin Password</w:t>
+            </w:r>
+          </w:p>
+        </w:tc>
+        <w:tc>
+          <w:tcPr>
+            <w:tcW w:w="2591" w:type="dxa"/>
+          </w:tcPr>
+          <w:p>
+            <w:pPr>
+              <w:cnfStyle w:val="000000000000" w:firstRow="0" w:lastRow="0" w:firstColumn="0" w:lastColumn="0" w:oddVBand="0" w:evenVBand="0" w:oddHBand="0" w:evenHBand="0" w:firstRowFirstColumn="0" w:firstRowLastColumn="0" w:lastRowFirstColumn="0" w:lastRowLastColumn="0"/>
+              <w:rPr>
+                <w:rFonts w:ascii="Times New Roman" w:hAnsi="Times New Roman"/>
+              </w:rPr>
+            </w:pPr>
+            <w:proofErr w:type="spellStart"/>
+            <w:r>
+              <w:rPr>
+                <w:rFonts w:ascii="Helvetica Neue" w:hAnsi="Helvetica Neue"/>
+                <w:b/>
+                <w:bCs/>
+                <w:color w:val="444444"/>
+                <w:sz w:val="21"/>
+                <w:szCs w:val="21"/>
+                <w:shd w:val="clear" w:color="auto" w:fill="FFFFFF"/>
+              </w:rPr>
+              <w:t>AnsibleAdminPassword</w:t>
+            </w:r>
+            <w:proofErr w:type="spellEnd"/>
+          </w:p>
+        </w:tc>
+        <w:tc>
+          <w:tcPr>
+            <w:tcW w:w="1502" w:type="dxa"/>
+          </w:tcPr>
+          <w:p>
+            <w:pPr>
+              <w:pStyle w:val="Tabletext"/>
+              <w:cnfStyle w:val="000000000000" w:firstRow="0" w:lastRow="0" w:firstColumn="0" w:lastColumn="0" w:oddVBand="0" w:evenVBand="0" w:oddHBand="0" w:evenHBand="0" w:firstRowFirstColumn="0" w:firstRowLastColumn="0" w:lastRowFirstColumn="0" w:lastRowLastColumn="0"/>
+              <w:rPr>
+                <w:i/>
+              </w:rPr>
+            </w:pPr>
+            <w:r>
+              <w:rPr>
+                <w:i/>
+              </w:rPr>
+              <w:t>Requires input</w:t>
+            </w:r>
+          </w:p>
+        </w:tc>
+        <w:tc>
+          <w:tcPr>
+            <w:tcW w:w="3067" w:type="dxa"/>
+          </w:tcPr>
+          <w:p>
+            <w:pPr>
+              <w:cnfStyle w:val="000000000000" w:firstRow="0" w:lastRow="0" w:firstColumn="0" w:lastColumn="0" w:oddVBand="0" w:evenVBand="0" w:oddHBand="0" w:evenHBand="0" w:firstRowFirstColumn="0" w:firstRowLastColumn="0" w:lastRowFirstColumn="0" w:lastRowLastColumn="0"/>
+              <w:rPr>
+                <w:rFonts w:ascii="Helvetica Neue" w:hAnsi="Helvetica Neue"/>
+                <w:color w:val="6A6A6A"/>
+                <w:sz w:val="18"/>
+                <w:szCs w:val="18"/>
+                <w:shd w:val="clear" w:color="auto" w:fill="FFFFFF"/>
+              </w:rPr>
+            </w:pPr>
+            <w:r>
+              <w:rPr>
+                <w:rFonts w:ascii="Helvetica Neue" w:hAnsi="Helvetica Neue"/>
+                <w:color w:val="6A6A6A"/>
+                <w:sz w:val="18"/>
+                <w:szCs w:val="18"/>
+                <w:shd w:val="clear" w:color="auto" w:fill="FFFFFF"/>
+              </w:rPr>
+              <w:t>Must be at least 8 characters containing letters and (minimum 1 capital letter)</w:t>
+            </w:r>
+          </w:p>
+          <w:p>
+            <w:pPr>
+              <w:cnfStyle w:val="000000000000" w:firstRow="0" w:lastRow="0" w:firstColumn="0" w:lastColumn="0" w:oddVBand="0" w:evenVBand="0" w:oddHBand="0" w:evenHBand="0" w:firstRowFirstColumn="0" w:firstRowLastColumn="0" w:lastRowFirstColumn="0" w:lastRowLastColumn="0"/>
+              <w:rPr>
+                <w:rFonts w:ascii="Times New Roman" w:hAnsi="Times New Roman"/>
+              </w:rPr>
+            </w:pPr>
+            <w:r>
+              <w:t xml:space="preserve">(e.g., </w:t>
+            </w:r>
+            <w:r>
+              <w:t>An$ibl3ChgMe</w:t>
+            </w:r>
+            <w:r>
+              <w:t>).</w:t>
             </w:r>
           </w:p>
         </w:tc>
@@ -4632,7 +4703,7 @@
         <w:tc>
           <w:tcPr>
             <w:cnfStyle w:val="001000000000" w:firstRow="0" w:lastRow="0" w:firstColumn="1" w:lastColumn="0" w:oddVBand="0" w:evenVBand="0" w:oddHBand="0" w:evenHBand="0" w:firstRowFirstColumn="0" w:firstRowLastColumn="0" w:lastRowFirstColumn="0" w:lastRowLastColumn="0"/>
-            <w:tcW w:w="2832" w:type="dxa"/>
+            <w:tcW w:w="2396" w:type="dxa"/>
           </w:tcPr>
           <w:p>
             <w:pPr>
@@ -4645,7 +4716,7 @@
         </w:tc>
         <w:tc>
           <w:tcPr>
-            <w:tcW w:w="1398" w:type="dxa"/>
+            <w:tcW w:w="2591" w:type="dxa"/>
           </w:tcPr>
           <w:p>
             <w:pPr>
@@ -4655,17 +4726,19 @@
                 <w:b/>
               </w:rPr>
             </w:pPr>
+            <w:proofErr w:type="spellStart"/>
             <w:r>
               <w:rPr>
                 <w:b/>
               </w:rPr>
               <w:t>RemoteAdminCIDR</w:t>
             </w:r>
+            <w:proofErr w:type="spellEnd"/>
           </w:p>
         </w:tc>
         <w:tc>
           <w:tcPr>
-            <w:tcW w:w="1633" w:type="dxa"/>
+            <w:tcW w:w="1502" w:type="dxa"/>
           </w:tcPr>
           <w:p>
             <w:pPr>
@@ -4679,7 +4752,7 @@
         </w:tc>
         <w:tc>
           <w:tcPr>
-            <w:tcW w:w="3693" w:type="dxa"/>
+            <w:tcW w:w="3067" w:type="dxa"/>
           </w:tcPr>
           <w:p>
             <w:pPr>
@@ -4702,13 +4775,7 @@
               <w:t xml:space="preserve">for SSH </w:t>
             </w:r>
             <w:r>
-              <w:t xml:space="preserve">and RDP </w:t>
-            </w:r>
-            <w:r>
-              <w:t>access</w:t>
-            </w:r>
-            <w:r>
-              <w:t xml:space="preserve"> (e.g., 1.1.1.1/32).</w:t>
+              <w:t>(e.g., 1.1.1.1/32).</w:t>
             </w:r>
           </w:p>
         </w:tc>
@@ -4717,7 +4784,7 @@
         <w:tc>
           <w:tcPr>
             <w:cnfStyle w:val="001000000000" w:firstRow="0" w:lastRow="0" w:firstColumn="1" w:lastColumn="0" w:oddVBand="0" w:evenVBand="0" w:oddHBand="0" w:evenHBand="0" w:firstRowFirstColumn="0" w:firstRowLastColumn="0" w:lastRowFirstColumn="0" w:lastRowLastColumn="0"/>
-            <w:tcW w:w="2832" w:type="dxa"/>
+            <w:tcW w:w="2396" w:type="dxa"/>
           </w:tcPr>
           <w:p>
             <w:pPr>
@@ -4730,7 +4797,7 @@
         </w:tc>
         <w:tc>
           <w:tcPr>
-            <w:tcW w:w="1398" w:type="dxa"/>
+            <w:tcW w:w="2591" w:type="dxa"/>
           </w:tcPr>
           <w:p>
             <w:pPr>
@@ -4750,7 +4817,7 @@
         </w:tc>
         <w:tc>
           <w:tcPr>
-            <w:tcW w:w="1633" w:type="dxa"/>
+            <w:tcW w:w="1502" w:type="dxa"/>
           </w:tcPr>
           <w:p>
             <w:pPr>
@@ -4764,7 +4831,7 @@
         </w:tc>
         <w:tc>
           <w:tcPr>
-            <w:tcW w:w="3693" w:type="dxa"/>
+            <w:tcW w:w="3067" w:type="dxa"/>
           </w:tcPr>
           <w:p>
             <w:pPr>
@@ -4796,20 +4863,21 @@
         <w:tc>
           <w:tcPr>
             <w:cnfStyle w:val="001000000000" w:firstRow="0" w:lastRow="0" w:firstColumn="1" w:lastColumn="0" w:oddVBand="0" w:evenVBand="0" w:oddHBand="0" w:evenHBand="0" w:firstRowFirstColumn="0" w:firstRowLastColumn="0" w:lastRowFirstColumn="0" w:lastRowLastColumn="0"/>
-            <w:tcW w:w="2832" w:type="dxa"/>
+            <w:tcW w:w="2396" w:type="dxa"/>
           </w:tcPr>
           <w:p>
             <w:pPr>
               <w:pStyle w:val="Tabletext"/>
             </w:pPr>
             <w:r>
+              <w:lastRenderedPageBreak/>
               <w:t>CIDR range for the subnet in your VPC</w:t>
             </w:r>
           </w:p>
         </w:tc>
         <w:tc>
           <w:tcPr>
-            <w:tcW w:w="1398" w:type="dxa"/>
+            <w:tcW w:w="2591" w:type="dxa"/>
           </w:tcPr>
           <w:p>
             <w:pPr>
@@ -4819,17 +4887,19 @@
                 <w:b/>
               </w:rPr>
             </w:pPr>
+            <w:proofErr w:type="spellStart"/>
             <w:r>
               <w:rPr>
                 <w:b/>
               </w:rPr>
               <w:t>SubnetCIDR</w:t>
             </w:r>
+            <w:proofErr w:type="spellEnd"/>
           </w:p>
         </w:tc>
         <w:tc>
           <w:tcPr>
-            <w:tcW w:w="1633" w:type="dxa"/>
+            <w:tcW w:w="1502" w:type="dxa"/>
           </w:tcPr>
           <w:p>
             <w:pPr>
@@ -4843,7 +4913,7 @@
         </w:tc>
         <w:tc>
           <w:tcPr>
-            <w:tcW w:w="3693" w:type="dxa"/>
+            <w:tcW w:w="3067" w:type="dxa"/>
           </w:tcPr>
           <w:p>
             <w:pPr>
@@ -4875,7 +4945,7 @@
         <w:tc>
           <w:tcPr>
             <w:cnfStyle w:val="001000000000" w:firstRow="0" w:lastRow="0" w:firstColumn="1" w:lastColumn="0" w:oddVBand="0" w:evenVBand="0" w:oddHBand="0" w:evenHBand="0" w:firstRowFirstColumn="0" w:firstRowLastColumn="0" w:lastRowFirstColumn="0" w:lastRowLastColumn="0"/>
-            <w:tcW w:w="2832" w:type="dxa"/>
+            <w:tcW w:w="2396" w:type="dxa"/>
           </w:tcPr>
           <w:p>
             <w:pPr>
@@ -4888,27 +4958,34 @@
         </w:tc>
         <w:tc>
           <w:tcPr>
-            <w:tcW w:w="1398" w:type="dxa"/>
+            <w:tcW w:w="2591" w:type="dxa"/>
           </w:tcPr>
           <w:p>
             <w:pPr>
-              <w:pStyle w:val="Tabletext"/>
               <w:cnfStyle w:val="000000000000" w:firstRow="0" w:lastRow="0" w:firstColumn="0" w:lastColumn="0" w:oddVBand="0" w:evenVBand="0" w:oddHBand="0" w:evenHBand="0" w:firstRowFirstColumn="0" w:firstRowLastColumn="0" w:lastRowFirstColumn="0" w:lastRowLastColumn="0"/>
               <w:rPr>
+                <w:rFonts w:ascii="Times New Roman" w:hAnsi="Times New Roman"/>
+              </w:rPr>
+            </w:pPr>
+            <w:proofErr w:type="spellStart"/>
+            <w:r>
+              <w:rPr>
+                <w:rFonts w:ascii="Helvetica Neue" w:hAnsi="Helvetica Neue"/>
                 <w:b/>
-              </w:rPr>
-            </w:pPr>
-            <w:r>
-              <w:rPr>
-                <w:b/>
-              </w:rPr>
-              <w:t>PuppetMasterIP</w:t>
-            </w:r>
+                <w:bCs/>
+                <w:color w:val="444444"/>
+                <w:sz w:val="21"/>
+                <w:szCs w:val="21"/>
+                <w:shd w:val="clear" w:color="auto" w:fill="FFFFFF"/>
+              </w:rPr>
+              <w:t>AnsibleTowerIP</w:t>
+            </w:r>
+            <w:proofErr w:type="spellEnd"/>
           </w:p>
         </w:tc>
         <w:tc>
           <w:tcPr>
-            <w:tcW w:w="1633" w:type="dxa"/>
+            <w:tcW w:w="1502" w:type="dxa"/>
           </w:tcPr>
           <w:p>
             <w:pPr>
@@ -4922,7 +4999,7 @@
         </w:tc>
         <w:tc>
           <w:tcPr>
-            <w:tcW w:w="3693" w:type="dxa"/>
+            <w:tcW w:w="3067" w:type="dxa"/>
           </w:tcPr>
           <w:p>
             <w:pPr>
@@ -4930,7 +5007,7 @@
               <w:cnfStyle w:val="000000000000" w:firstRow="0" w:lastRow="0" w:firstColumn="0" w:lastColumn="0" w:oddVBand="0" w:evenVBand="0" w:oddHBand="0" w:evenHBand="0" w:firstRowFirstColumn="0" w:firstRowLastColumn="0" w:lastRowFirstColumn="0" w:lastRowLastColumn="0"/>
             </w:pPr>
             <w:r>
-              <w:t>IP address for the instance  where the Puppet master is deployed.</w:t>
+              <w:t>This is the private IP of your Ansible tower</w:t>
             </w:r>
           </w:p>
         </w:tc>
@@ -4939,41 +5016,47 @@
         <w:tc>
           <w:tcPr>
             <w:cnfStyle w:val="001000000000" w:firstRow="0" w:lastRow="0" w:firstColumn="1" w:lastColumn="0" w:oddVBand="0" w:evenVBand="0" w:oddHBand="0" w:evenHBand="0" w:firstRowFirstColumn="0" w:firstRowLastColumn="0" w:lastRowFirstColumn="0" w:lastRowLastColumn="0"/>
-            <w:tcW w:w="2832" w:type="dxa"/>
+            <w:tcW w:w="2396" w:type="dxa"/>
           </w:tcPr>
           <w:p>
             <w:pPr>
               <w:pStyle w:val="Tabletext"/>
             </w:pPr>
             <w:r>
-              <w:lastRenderedPageBreak/>
               <w:t>IP address for the Linux Puppet agent</w:t>
             </w:r>
           </w:p>
         </w:tc>
         <w:tc>
           <w:tcPr>
-            <w:tcW w:w="1398" w:type="dxa"/>
+            <w:tcW w:w="2591" w:type="dxa"/>
           </w:tcPr>
           <w:p>
             <w:pPr>
-              <w:pStyle w:val="Tabletext"/>
               <w:cnfStyle w:val="000000000000" w:firstRow="0" w:lastRow="0" w:firstColumn="0" w:lastColumn="0" w:oddVBand="0" w:evenVBand="0" w:oddHBand="0" w:evenHBand="0" w:firstRowFirstColumn="0" w:firstRowLastColumn="0" w:lastRowFirstColumn="0" w:lastRowLastColumn="0"/>
               <w:rPr>
+                <w:sz w:val="24"/>
+              </w:rPr>
+            </w:pPr>
+            <w:proofErr w:type="spellStart"/>
+            <w:r>
+              <w:rPr>
+                <w:rFonts w:ascii="Helvetica Neue" w:hAnsi="Helvetica Neue"/>
                 <w:b/>
-              </w:rPr>
-            </w:pPr>
-            <w:r>
-              <w:rPr>
-                <w:b/>
-              </w:rPr>
-              <w:t>PuppetAgentLinuxIP</w:t>
-            </w:r>
+                <w:bCs/>
+                <w:color w:val="444444"/>
+                <w:sz w:val="21"/>
+                <w:szCs w:val="21"/>
+                <w:shd w:val="clear" w:color="auto" w:fill="FFFFFF"/>
+              </w:rPr>
+              <w:t>AnsibleClientLinuxIP</w:t>
+            </w:r>
+            <w:proofErr w:type="spellEnd"/>
           </w:p>
         </w:tc>
         <w:tc>
           <w:tcPr>
-            <w:tcW w:w="1633" w:type="dxa"/>
+            <w:tcW w:w="1502" w:type="dxa"/>
           </w:tcPr>
           <w:p>
             <w:pPr>
@@ -4987,7 +5070,7 @@
         </w:tc>
         <w:tc>
           <w:tcPr>
-            <w:tcW w:w="3693" w:type="dxa"/>
+            <w:tcW w:w="3067" w:type="dxa"/>
           </w:tcPr>
           <w:p>
             <w:pPr>
@@ -4995,71 +5078,7 @@
               <w:cnfStyle w:val="000000000000" w:firstRow="0" w:lastRow="0" w:firstColumn="0" w:lastColumn="0" w:oddVBand="0" w:evenVBand="0" w:oddHBand="0" w:evenHBand="0" w:firstRowFirstColumn="0" w:firstRowLastColumn="0" w:lastRowFirstColumn="0" w:lastRowLastColumn="0"/>
             </w:pPr>
             <w:r>
-              <w:t>IP address for the instance where the Linux Puppet agent is deployed.</w:t>
-            </w:r>
-          </w:p>
-        </w:tc>
-      </w:tr>
-      <w:tr>
-        <w:tc>
-          <w:tcPr>
-            <w:cnfStyle w:val="001000000000" w:firstRow="0" w:lastRow="0" w:firstColumn="1" w:lastColumn="0" w:oddVBand="0" w:evenVBand="0" w:oddHBand="0" w:evenHBand="0" w:firstRowFirstColumn="0" w:firstRowLastColumn="0" w:lastRowFirstColumn="0" w:lastRowLastColumn="0"/>
-            <w:tcW w:w="2832" w:type="dxa"/>
-          </w:tcPr>
-          <w:p>
-            <w:pPr>
-              <w:pStyle w:val="Tabletext"/>
-            </w:pPr>
-            <w:r>
-              <w:t>IP address for the Windows Puppet agent</w:t>
-            </w:r>
-          </w:p>
-        </w:tc>
-        <w:tc>
-          <w:tcPr>
-            <w:tcW w:w="1398" w:type="dxa"/>
-          </w:tcPr>
-          <w:p>
-            <w:pPr>
-              <w:pStyle w:val="Tabletext"/>
-              <w:cnfStyle w:val="000000000000" w:firstRow="0" w:lastRow="0" w:firstColumn="0" w:lastColumn="0" w:oddVBand="0" w:evenVBand="0" w:oddHBand="0" w:evenHBand="0" w:firstRowFirstColumn="0" w:firstRowLastColumn="0" w:lastRowFirstColumn="0" w:lastRowLastColumn="0"/>
-              <w:rPr>
-                <w:b/>
-              </w:rPr>
-            </w:pPr>
-            <w:r>
-              <w:rPr>
-                <w:b/>
-              </w:rPr>
-              <w:t>PuppetAgentWindowsIP</w:t>
-            </w:r>
-          </w:p>
-        </w:tc>
-        <w:tc>
-          <w:tcPr>
-            <w:tcW w:w="1633" w:type="dxa"/>
-          </w:tcPr>
-          <w:p>
-            <w:pPr>
-              <w:pStyle w:val="Tabletext"/>
-              <w:cnfStyle w:val="000000000000" w:firstRow="0" w:lastRow="0" w:firstColumn="0" w:lastColumn="0" w:oddVBand="0" w:evenVBand="0" w:oddHBand="0" w:evenHBand="0" w:firstRowFirstColumn="0" w:firstRowLastColumn="0" w:lastRowFirstColumn="0" w:lastRowLastColumn="0"/>
-            </w:pPr>
-            <w:r>
-              <w:t>10.0.0.12</w:t>
-            </w:r>
-          </w:p>
-        </w:tc>
-        <w:tc>
-          <w:tcPr>
-            <w:tcW w:w="3693" w:type="dxa"/>
-          </w:tcPr>
-          <w:p>
-            <w:pPr>
-              <w:pStyle w:val="Tabletext"/>
-              <w:cnfStyle w:val="000000000000" w:firstRow="0" w:lastRow="0" w:firstColumn="0" w:lastColumn="0" w:oddVBand="0" w:evenVBand="0" w:oddHBand="0" w:evenHBand="0" w:firstRowFirstColumn="0" w:firstRowLastColumn="0" w:lastRowFirstColumn="0" w:lastRowLastColumn="0"/>
-            </w:pPr>
-            <w:r>
-              <w:t>IP address for the instance where the Windows Puppet agent is deployed.</w:t>
+              <w:t xml:space="preserve">IP address of a Linux Instance that can be managed by Ansible </w:t>
             </w:r>
           </w:p>
         </w:tc>
@@ -5079,7 +5098,7 @@
       <w:r>
         <w:t xml:space="preserve">     You can also </w:t>
       </w:r>
-      <w:hyperlink r:id="rId33" w:history="1">
+      <w:hyperlink r:id="rId32" w:history="1">
         <w:r>
           <w:rPr>
             <w:rStyle w:val="Hyperlink"/>
@@ -5120,7 +5139,7 @@
       <w:r>
         <w:t xml:space="preserve"> page, you can </w:t>
       </w:r>
-      <w:hyperlink r:id="rId34" w:history="1">
+      <w:hyperlink r:id="rId33" w:history="1">
         <w:r>
           <w:rPr>
             <w:rStyle w:val="Hyperlink"/>
@@ -5137,7 +5156,7 @@
       <w:r>
         <w:t xml:space="preserve"> and </w:t>
       </w:r>
-      <w:hyperlink r:id="rId35" w:history="1">
+      <w:hyperlink r:id="rId34" w:history="1">
         <w:r>
           <w:rPr>
             <w:rStyle w:val="Hyperlink"/>
@@ -5176,7 +5195,12 @@
         <w:t>Review</w:t>
       </w:r>
       <w:r>
-        <w:t xml:space="preserve"> page, review and confirm the settings.</w:t>
+        <w:t xml:space="preserve"> page, revie</w:t>
+      </w:r>
+      <w:bookmarkStart w:id="20" w:name="_GoBack"/>
+      <w:bookmarkEnd w:id="20"/>
+      <w:r>
+        <w:t>w and confirm the settings.</w:t>
       </w:r>
     </w:p>
     <w:p>
@@ -5235,11 +5259,11 @@
       <w:pPr>
         <w:pStyle w:val="Heading2"/>
       </w:pPr>
-      <w:bookmarkStart w:id="20" w:name="_Toc445465212"/>
+      <w:bookmarkStart w:id="21" w:name="_Toc445465212"/>
       <w:r>
         <w:t xml:space="preserve">Step 3. Configure </w:t>
       </w:r>
-      <w:bookmarkEnd w:id="20"/>
+      <w:bookmarkEnd w:id="21"/>
       <w:r>
         <w:t>Ansible Clients</w:t>
       </w:r>
@@ -5270,7 +5294,7 @@
       <w:pPr>
         <w:pStyle w:val="Heading1"/>
       </w:pPr>
-      <w:bookmarkStart w:id="21" w:name="_Toc429749605"/>
+      <w:bookmarkStart w:id="22" w:name="_Toc429749605"/>
       <w:r>
         <w:lastRenderedPageBreak/>
         <w:t>Troubleshooting</w:t>
@@ -5281,7 +5305,15 @@
         <w:pStyle w:val="Body"/>
       </w:pPr>
       <w:r>
-        <w:t xml:space="preserve">If you encounter a CREATE_FAILED error, we recommend that you relaunch the template with </w:t>
+        <w:t xml:space="preserve">If you encounter a CREATE_FAILED error, we recommend that you </w:t>
+      </w:r>
+      <w:proofErr w:type="spellStart"/>
+      <w:r>
+        <w:t>relaunch</w:t>
+      </w:r>
+      <w:proofErr w:type="spellEnd"/>
+      <w:r>
+        <w:t xml:space="preserve"> the template with </w:t>
       </w:r>
       <w:r>
         <w:rPr>
@@ -5308,7 +5340,15 @@
         <w:t>Advanced</w:t>
       </w:r>
       <w:r>
-        <w:t xml:space="preserve"> in the AWS CloudFormation console, </w:t>
+        <w:t xml:space="preserve"> in the AWS </w:t>
+      </w:r>
+      <w:proofErr w:type="spellStart"/>
+      <w:r>
+        <w:t>CloudFormation</w:t>
+      </w:r>
+      <w:proofErr w:type="spellEnd"/>
+      <w:r>
+        <w:t xml:space="preserve"> console, </w:t>
       </w:r>
       <w:r>
         <w:rPr>
@@ -5379,14 +5419,23 @@
       <w:r>
         <w:t xml:space="preserve">For additional information, see </w:t>
       </w:r>
-      <w:hyperlink r:id="rId36" w:history="1">
+      <w:hyperlink r:id="rId35" w:history="1">
         <w:r>
           <w:rPr>
             <w:rStyle w:val="Hyperlink"/>
             <w:rFonts w:cs="Arial"/>
           </w:rPr>
-          <w:t>Troubleshooting AWS CloudFormation</w:t>
+          <w:t xml:space="preserve">Troubleshooting AWS </w:t>
         </w:r>
+        <w:proofErr w:type="spellStart"/>
+        <w:r>
+          <w:rPr>
+            <w:rStyle w:val="Hyperlink"/>
+            <w:rFonts w:cs="Arial"/>
+          </w:rPr>
+          <w:t>CloudFormation</w:t>
+        </w:r>
+        <w:proofErr w:type="spellEnd"/>
       </w:hyperlink>
       <w:r>
         <w:t xml:space="preserve"> on the AWS website. If the problem you encounter isn’t covered on that page </w:t>
@@ -5397,7 +5446,7 @@
       <w:r>
         <w:t xml:space="preserve">, please visit the </w:t>
       </w:r>
-      <w:hyperlink r:id="rId37" w:history="1">
+      <w:hyperlink r:id="rId36" w:history="1">
         <w:r>
           <w:rPr>
             <w:rStyle w:val="Hyperlink"/>
@@ -5414,7 +5463,6 @@
         <w:rPr>
           <w:rFonts w:ascii="Arial" w:eastAsiaTheme="majorEastAsia" w:hAnsi="Arial" w:cstheme="majorBidi"/>
           <w:bCs/>
-          <w:color w:val="auto"/>
           <w:sz w:val="44"/>
           <w:szCs w:val="32"/>
         </w:rPr>
@@ -5433,7 +5481,7 @@
         <w:lastRenderedPageBreak/>
         <w:t>Security</w:t>
       </w:r>
-      <w:bookmarkEnd w:id="21"/>
+      <w:bookmarkEnd w:id="22"/>
     </w:p>
     <w:p>
       <w:pPr>
@@ -5503,11 +5551,11 @@
         <w:keepNext w:val="0"/>
         <w:keepLines w:val="0"/>
       </w:pPr>
-      <w:bookmarkStart w:id="22" w:name="_Toc445465217"/>
+      <w:bookmarkStart w:id="23" w:name="_Toc445465217"/>
       <w:r>
         <w:t>Additional Resources</w:t>
       </w:r>
-      <w:bookmarkEnd w:id="22"/>
+      <w:bookmarkEnd w:id="23"/>
     </w:p>
     <w:p>
       <w:pPr>
@@ -5515,7 +5563,6 @@
         <w:rPr>
           <w:b/>
           <w:color w:val="4F81BD"/>
-          <w:kern w:val="0"/>
         </w:rPr>
       </w:pPr>
       <w:r>
@@ -5536,7 +5583,7 @@
       <w:r>
         <w:br/>
       </w:r>
-      <w:hyperlink r:id="rId38" w:history="1">
+      <w:hyperlink r:id="rId37" w:history="1">
         <w:r>
           <w:rPr>
             <w:rStyle w:val="Hyperlink"/>
@@ -5553,12 +5600,17 @@
         <w:pStyle w:val="ListBullet"/>
       </w:pPr>
       <w:r>
-        <w:t>AWS CloudFormation</w:t>
-      </w:r>
+        <w:t xml:space="preserve">AWS </w:t>
+      </w:r>
+      <w:proofErr w:type="spellStart"/>
+      <w:r>
+        <w:t>CloudFormation</w:t>
+      </w:r>
+      <w:proofErr w:type="spellEnd"/>
       <w:r>
         <w:br/>
       </w:r>
-      <w:hyperlink r:id="rId39" w:history="1">
+      <w:hyperlink r:id="rId38" w:history="1">
         <w:r>
           <w:rPr>
             <w:rStyle w:val="Hyperlink"/>
@@ -5580,7 +5632,7 @@
       <w:r>
         <w:br/>
       </w:r>
-      <w:hyperlink r:id="rId40" w:history="1">
+      <w:hyperlink r:id="rId39" w:history="1">
         <w:r>
           <w:rPr>
             <w:rStyle w:val="Hyperlink"/>
@@ -5605,7 +5657,7 @@
       <w:r>
         <w:br/>
       </w:r>
-      <w:hyperlink r:id="rId41" w:history="1">
+      <w:hyperlink r:id="rId40" w:history="1">
         <w:r>
           <w:rPr>
             <w:rStyle w:val="Hyperlink"/>
@@ -5647,7 +5699,7 @@
       <w:r>
         <w:br/>
       </w:r>
-      <w:hyperlink r:id="rId42" w:history="1">
+      <w:hyperlink r:id="rId41" w:history="1">
         <w:r>
           <w:rPr>
             <w:rStyle w:val="Hyperlink"/>
@@ -5669,7 +5721,7 @@
       <w:r>
         <w:br/>
       </w:r>
-      <w:hyperlink r:id="rId43" w:history="1">
+      <w:hyperlink r:id="rId42" w:history="1">
         <w:r>
           <w:rPr>
             <w:rStyle w:val="Hyperlink"/>
@@ -5691,7 +5743,7 @@
       <w:r>
         <w:br/>
       </w:r>
-      <w:hyperlink r:id="rId44" w:history="1">
+      <w:hyperlink r:id="rId43" w:history="1">
         <w:r>
           <w:rPr>
             <w:rStyle w:val="Hyperlink"/>
@@ -5716,7 +5768,7 @@
       <w:r>
         <w:br/>
       </w:r>
-      <w:hyperlink r:id="rId45" w:history="1">
+      <w:hyperlink r:id="rId44" w:history="1">
         <w:r>
           <w:rPr>
             <w:rStyle w:val="Hyperlink"/>
@@ -5733,7 +5785,6 @@
         <w:pStyle w:val="ListBullet"/>
       </w:pPr>
       <w:r>
-        <w:lastRenderedPageBreak/>
         <w:t xml:space="preserve">Automating AWS with Puppet </w:t>
       </w:r>
       <w:r>
@@ -5742,7 +5793,7 @@
       <w:r>
         <w:br/>
       </w:r>
-      <w:hyperlink r:id="rId46" w:history="1">
+      <w:hyperlink r:id="rId45" w:history="1">
         <w:r>
           <w:rPr>
             <w:rStyle w:val="Hyperlink"/>
@@ -5759,6 +5810,7 @@
         <w:pStyle w:val="ListBullet"/>
       </w:pPr>
       <w:r>
+        <w:lastRenderedPageBreak/>
         <w:t>Puppet and AWS: Getting the Best of Both Worlds</w:t>
       </w:r>
       <w:r>
@@ -5767,7 +5819,7 @@
       <w:r>
         <w:br/>
       </w:r>
-      <w:hyperlink r:id="rId47" w:history="1">
+      <w:hyperlink r:id="rId46" w:history="1">
         <w:r>
           <w:rPr>
             <w:rStyle w:val="Hyperlink"/>
@@ -5789,7 +5841,7 @@
       <w:r>
         <w:br/>
       </w:r>
-      <w:hyperlink r:id="rId48" w:history="1">
+      <w:hyperlink r:id="rId47" w:history="1">
         <w:r>
           <w:rPr>
             <w:rStyle w:val="Hyperlink"/>
@@ -5811,7 +5863,7 @@
       <w:r>
         <w:br/>
       </w:r>
-      <w:hyperlink r:id="rId49" w:history="1">
+      <w:hyperlink r:id="rId48" w:history="1">
         <w:r>
           <w:rPr>
             <w:rStyle w:val="Hyperlink"/>
@@ -5856,7 +5908,7 @@
       <w:r>
         <w:br/>
       </w:r>
-      <w:hyperlink r:id="rId50" w:history="1">
+      <w:hyperlink r:id="rId49" w:history="1">
         <w:r>
           <w:rPr>
             <w:rStyle w:val="Hyperlink"/>
@@ -5875,7 +5927,7 @@
       <w:r>
         <w:br/>
       </w:r>
-      <w:hyperlink r:id="rId51" w:history="1">
+      <w:hyperlink r:id="rId50" w:history="1">
         <w:r>
           <w:rPr>
             <w:rStyle w:val="Hyperlink"/>
@@ -5898,11 +5950,11 @@
         <w:keepNext w:val="0"/>
         <w:keepLines w:val="0"/>
       </w:pPr>
-      <w:bookmarkStart w:id="23" w:name="_Toc445465218"/>
+      <w:bookmarkStart w:id="24" w:name="_Toc445465218"/>
       <w:r>
         <w:t>Send Us Feedback</w:t>
       </w:r>
-      <w:bookmarkEnd w:id="23"/>
+      <w:bookmarkEnd w:id="24"/>
     </w:p>
     <w:p>
       <w:pPr>
@@ -5912,7 +5964,7 @@
       <w:r>
         <w:t xml:space="preserve">We welcome your questions and comments. Please post your feedback on the </w:t>
       </w:r>
-      <w:hyperlink r:id="rId52" w:history="1">
+      <w:hyperlink r:id="rId51" w:history="1">
         <w:r>
           <w:rPr>
             <w:rStyle w:val="Hyperlink"/>
@@ -5942,12 +5994,12 @@
         <w:keepNext w:val="0"/>
         <w:keepLines w:val="0"/>
       </w:pPr>
-      <w:bookmarkStart w:id="24" w:name="_Toc429749607"/>
+      <w:bookmarkStart w:id="25" w:name="_Toc429749607"/>
       <w:r>
         <w:lastRenderedPageBreak/>
         <w:t>Additional Resources</w:t>
       </w:r>
-      <w:bookmarkEnd w:id="24"/>
+      <w:bookmarkEnd w:id="25"/>
     </w:p>
     <w:p>
       <w:pPr>
@@ -5955,7 +6007,6 @@
         <w:rPr>
           <w:b/>
           <w:color w:val="4F81BD"/>
-          <w:kern w:val="0"/>
         </w:rPr>
       </w:pPr>
       <w:r>
@@ -5971,12 +6022,17 @@
         <w:pStyle w:val="ListBullet"/>
       </w:pPr>
       <w:r>
-        <w:t>AWS CloudFormation</w:t>
-      </w:r>
+        <w:t xml:space="preserve">AWS </w:t>
+      </w:r>
+      <w:proofErr w:type="spellStart"/>
+      <w:r>
+        <w:t>CloudFormation</w:t>
+      </w:r>
+      <w:proofErr w:type="spellEnd"/>
       <w:r>
         <w:br/>
       </w:r>
-      <w:hyperlink r:id="rId53" w:history="1">
+      <w:hyperlink r:id="rId52" w:history="1">
         <w:r>
           <w:rPr>
             <w:rStyle w:val="Hyperlink"/>
@@ -6004,7 +6060,7 @@
       <w:r>
         <w:t xml:space="preserve">User guide for Microsoft Windows: </w:t>
       </w:r>
-      <w:hyperlink r:id="rId54" w:history="1">
+      <w:hyperlink r:id="rId53" w:history="1">
         <w:r>
           <w:rPr>
             <w:rStyle w:val="Hyperlink"/>
@@ -6023,7 +6079,7 @@
       <w:r>
         <w:t xml:space="preserve">AWS request to remove email sending limitations: </w:t>
       </w:r>
-      <w:hyperlink r:id="rId55" w:history="1">
+      <w:hyperlink r:id="rId54" w:history="1">
         <w:r>
           <w:rPr>
             <w:rStyle w:val="Hyperlink"/>
@@ -6048,7 +6104,7 @@
       <w:r>
         <w:br/>
       </w:r>
-      <w:hyperlink r:id="rId56" w:history="1">
+      <w:hyperlink r:id="rId55" w:history="1">
         <w:r>
           <w:rPr>
             <w:rStyle w:val="Hyperlink"/>
@@ -6070,7 +6126,7 @@
       <w:r>
         <w:br/>
       </w:r>
-      <w:hyperlink r:id="rId57" w:history="1">
+      <w:hyperlink r:id="rId56" w:history="1">
         <w:r>
           <w:rPr>
             <w:rStyle w:val="Hyperlink"/>
@@ -6085,28 +6141,6 @@
     <w:p>
       <w:pPr>
         <w:pStyle w:val="ListBullet"/>
-      </w:pPr>
-      <w:r>
-        <w:t xml:space="preserve">Amazon </w:t>
-      </w:r>
-      <w:r>
-        <w:t>RDS</w:t>
-      </w:r>
-      <w:r>
-        <w:br/>
-      </w:r>
-      <w:hyperlink r:id="rId58" w:history="1">
-        <w:r>
-          <w:rPr>
-            <w:rStyle w:val="Hyperlink"/>
-          </w:rPr>
-          <w:t>http://aws.amazon.com/documentation/rds/</w:t>
-        </w:r>
-      </w:hyperlink>
-    </w:p>
-    <w:p>
-      <w:pPr>
-        <w:pStyle w:val="ListBullet"/>
         <w:numPr>
           <w:ilvl w:val="0"/>
           <w:numId w:val="0"/>
@@ -6140,7 +6174,7 @@
       <w:r>
         <w:br/>
       </w:r>
-      <w:hyperlink r:id="rId59" w:history="1">
+      <w:hyperlink r:id="rId57" w:history="1">
         <w:r>
           <w:rPr>
             <w:rStyle w:val="Hyperlink"/>
@@ -6159,7 +6193,7 @@
       <w:r>
         <w:br/>
       </w:r>
-      <w:hyperlink r:id="rId60" w:history="1">
+      <w:hyperlink r:id="rId58" w:history="1">
         <w:r>
           <w:rPr>
             <w:rStyle w:val="Hyperlink"/>
@@ -6180,11 +6214,11 @@
         <w:keepNext w:val="0"/>
         <w:keepLines w:val="0"/>
       </w:pPr>
-      <w:bookmarkStart w:id="25" w:name="_Toc445465219"/>
+      <w:bookmarkStart w:id="26" w:name="_Toc445465219"/>
       <w:r>
         <w:t>Document Revisions</w:t>
       </w:r>
-      <w:bookmarkEnd w:id="25"/>
+      <w:bookmarkEnd w:id="26"/>
     </w:p>
     <w:tbl>
       <w:tblPr>
@@ -6210,7 +6244,6 @@
           </w:tcPr>
           <w:p>
             <w:pPr>
-              <w:spacing w:after="0"/>
               <w:rPr>
                 <w:rFonts w:asciiTheme="majorHAnsi" w:hAnsiTheme="majorHAnsi"/>
                 <w:sz w:val="18"/>
@@ -6231,7 +6264,6 @@
           </w:tcPr>
           <w:p>
             <w:pPr>
-              <w:spacing w:after="0"/>
               <w:cnfStyle w:val="100000000000" w:firstRow="1" w:lastRow="0" w:firstColumn="0" w:lastColumn="0" w:oddVBand="0" w:evenVBand="0" w:oddHBand="0" w:evenHBand="0" w:firstRowFirstColumn="0" w:firstRowLastColumn="0" w:lastRowFirstColumn="0" w:lastRowLastColumn="0"/>
               <w:rPr>
                 <w:sz w:val="18"/>
@@ -6252,7 +6284,6 @@
           </w:tcPr>
           <w:p>
             <w:pPr>
-              <w:spacing w:after="0"/>
               <w:cnfStyle w:val="100000000000" w:firstRow="1" w:lastRow="0" w:firstColumn="0" w:lastColumn="0" w:oddVBand="0" w:evenVBand="0" w:oddHBand="0" w:evenHBand="0" w:firstRowFirstColumn="0" w:firstRowLastColumn="0" w:lastRowFirstColumn="0" w:lastRowLastColumn="0"/>
               <w:rPr>
                 <w:sz w:val="18"/>
@@ -6346,13 +6377,11 @@
           <w:rFonts w:eastAsiaTheme="majorEastAsia"/>
         </w:rPr>
       </w:pPr>
-      <w:bookmarkStart w:id="26" w:name="_GoBack"/>
-      <w:bookmarkEnd w:id="26"/>
     </w:p>
     <w:sectPr>
-      <w:headerReference w:type="default" r:id="rId61"/>
-      <w:footerReference w:type="default" r:id="rId62"/>
-      <w:headerReference w:type="first" r:id="rId63"/>
+      <w:headerReference w:type="default" r:id="rId59"/>
+      <w:footerReference w:type="default" r:id="rId60"/>
+      <w:headerReference w:type="first" r:id="rId61"/>
       <w:type w:val="continuous"/>
       <w:pgSz w:w="12240" w:h="15840" w:code="1"/>
       <w:pgMar w:top="1440" w:right="1080" w:bottom="1440" w:left="1440" w:header="720" w:footer="720" w:gutter="0"/>
@@ -6397,16 +6426,7 @@
         <w:t xml:space="preserve">Replace </w:t>
       </w:r>
       <w:r>
-        <w:t xml:space="preserve">Puppet </w:t>
-      </w:r>
-      <w:r>
-        <w:t>agent</w:t>
-      </w:r>
-      <w:r>
-        <w:t xml:space="preserve"> with Ansible </w:t>
-      </w:r>
-      <w:r>
-        <w:t>Client</w:t>
+        <w:t>Puppet agent with Ansible Client</w:t>
       </w:r>
     </w:p>
     <w:p>
@@ -6427,9 +6447,19 @@
         </w:rPr>
         <w:t xml:space="preserve">Replace </w:t>
       </w:r>
-      <w:r>
-        <w:t>linuxagent with linuxclient</w:t>
-      </w:r>
+      <w:proofErr w:type="spellStart"/>
+      <w:r>
+        <w:t>linuxagent</w:t>
+      </w:r>
+      <w:proofErr w:type="spellEnd"/>
+      <w:r>
+        <w:t xml:space="preserve"> with </w:t>
+      </w:r>
+      <w:proofErr w:type="spellStart"/>
+      <w:r>
+        <w:t>linuxclient</w:t>
+      </w:r>
+      <w:proofErr w:type="spellEnd"/>
     </w:p>
     <w:p>
       <w:pPr>
@@ -6455,14 +6485,6 @@
       <w:pPr>
         <w:pStyle w:val="CommentText"/>
       </w:pPr>
-    </w:p>
-    <w:p>
-      <w:pPr>
-        <w:pStyle w:val="CommentText"/>
-      </w:pPr>
-      <w:r>
-        <w:t>Ansible Tower is backed by AWS RDS (if possible add a DB icon connection to Ansible Tower)</w:t>
-      </w:r>
     </w:p>
   </w:comment>
   <w:comment w:id="7" w:author="Tony Vattathil" w:date="2016-04-05T13:16:00Z" w:initials="TNV">
@@ -6535,7 +6557,7 @@
       <w:rPr>
         <w:noProof/>
       </w:rPr>
-      <w:t>17</w:t>
+      <w:t>14</w:t>
     </w:r>
     <w:r>
       <w:fldChar w:fldCharType="end"/>
@@ -6543,14 +6565,27 @@
     <w:r>
       <w:t xml:space="preserve"> of </w:t>
     </w:r>
-    <w:fldSimple w:instr=" NUMPAGES   \* MERGEFORMAT ">
-      <w:r>
-        <w:rPr>
-          <w:noProof/>
-        </w:rPr>
-        <w:t>17</w:t>
-      </w:r>
-    </w:fldSimple>
+    <w:r>
+      <w:fldChar w:fldCharType="begin"/>
+    </w:r>
+    <w:r>
+      <w:instrText xml:space="preserve"> NUMPAGES   \* MERGEFORMAT </w:instrText>
+    </w:r>
+    <w:r>
+      <w:fldChar w:fldCharType="separate"/>
+    </w:r>
+    <w:r>
+      <w:rPr>
+        <w:noProof/>
+      </w:rPr>
+      <w:t>17</w:t>
+    </w:r>
+    <w:r>
+      <w:rPr>
+        <w:noProof/>
+      </w:rPr>
+      <w:fldChar w:fldCharType="end"/>
+    </w:r>
     <w:bookmarkStart w:id="27" w:name="_Toc387314097"/>
     <w:r>
       <w:rPr>
@@ -9231,15 +9266,10 @@
   <w:style w:type="paragraph" w:default="1" w:styleId="Normal">
     <w:name w:val="Normal"/>
     <w:qFormat/>
-    <w:rsid w:val="00DE4DE8"/>
+    <w:rsid w:val="00FD6E16"/>
     <w:pPr>
-      <w:spacing w:after="280" w:line="320" w:lineRule="atLeast"/>
+      <w:spacing w:after="0" w:line="240" w:lineRule="auto"/>
     </w:pPr>
-    <w:rPr>
-      <w:rFonts w:ascii="Georgia" w:hAnsi="Georgia"/>
-      <w:color w:val="212120"/>
-      <w:kern w:val="28"/>
-    </w:rPr>
   </w:style>
   <w:style w:type="paragraph" w:styleId="Heading1">
     <w:name w:val="heading 1"/>
@@ -9258,7 +9288,7 @@
     <w:rPr>
       <w:rFonts w:ascii="Arial" w:eastAsiaTheme="majorEastAsia" w:hAnsi="Arial" w:cstheme="majorBidi"/>
       <w:bCs/>
-      <w:color w:val="auto"/>
+      <w:kern w:val="28"/>
       <w:sz w:val="44"/>
       <w:szCs w:val="32"/>
     </w:rPr>
@@ -9274,13 +9304,14 @@
     <w:pPr>
       <w:keepNext/>
       <w:keepLines/>
-      <w:spacing w:after="0"/>
+      <w:spacing w:line="320" w:lineRule="atLeast"/>
       <w:outlineLvl w:val="1"/>
     </w:pPr>
     <w:rPr>
       <w:rFonts w:ascii="Arial" w:eastAsiaTheme="majorEastAsia" w:hAnsi="Arial" w:cstheme="majorBidi"/>
       <w:bCs/>
       <w:color w:val="FAA634"/>
+      <w:kern w:val="28"/>
       <w:sz w:val="36"/>
       <w:szCs w:val="26"/>
     </w:rPr>
@@ -9296,13 +9327,14 @@
     <w:pPr>
       <w:keepNext/>
       <w:keepLines/>
-      <w:spacing w:after="0"/>
+      <w:spacing w:line="320" w:lineRule="atLeast"/>
       <w:outlineLvl w:val="2"/>
     </w:pPr>
     <w:rPr>
       <w:rFonts w:ascii="Arial" w:eastAsiaTheme="majorEastAsia" w:hAnsi="Arial" w:cstheme="majorBidi"/>
       <w:bCs/>
       <w:color w:val="146EB4"/>
+      <w:kern w:val="28"/>
       <w:sz w:val="28"/>
     </w:rPr>
   </w:style>
@@ -9325,8 +9357,6 @@
       <w:bCs/>
       <w:i/>
       <w:iCs/>
-      <w:color w:val="auto"/>
-      <w:kern w:val="0"/>
     </w:rPr>
   </w:style>
   <w:style w:type="paragraph" w:styleId="Heading5">
@@ -9339,12 +9369,13 @@
     <w:pPr>
       <w:keepNext/>
       <w:keepLines/>
-      <w:spacing w:before="200" w:after="0"/>
+      <w:spacing w:before="200" w:line="320" w:lineRule="atLeast"/>
       <w:outlineLvl w:val="4"/>
     </w:pPr>
     <w:rPr>
       <w:rFonts w:asciiTheme="majorHAnsi" w:eastAsiaTheme="majorEastAsia" w:hAnsiTheme="majorHAnsi" w:cstheme="majorBidi"/>
       <w:color w:val="243F60" w:themeColor="accent1" w:themeShade="7F"/>
+      <w:kern w:val="28"/>
     </w:rPr>
   </w:style>
   <w:style w:type="character" w:default="1" w:styleId="DefaultParagraphFont">
@@ -9457,10 +9488,11 @@
         <w:right w:val="dotted" w:sz="4" w:space="10" w:color="FFFFFF" w:themeColor="background1"/>
       </w:pBdr>
       <w:shd w:val="clear" w:color="auto" w:fill="CBD5E9"/>
+      <w:spacing w:after="280" w:line="320" w:lineRule="atLeast"/>
     </w:pPr>
     <w:rPr>
-      <w:rFonts w:cs="Arial"/>
-      <w:color w:val="auto"/>
+      <w:rFonts w:ascii="Georgia" w:hAnsi="Georgia" w:cs="Arial"/>
+      <w:kern w:val="28"/>
     </w:rPr>
   </w:style>
   <w:style w:type="character" w:customStyle="1" w:styleId="SideBodyChar">
@@ -9480,9 +9512,13 @@
     <w:link w:val="BodyChar"/>
     <w:qFormat/>
     <w:rsid w:val="002B1A35"/>
+    <w:pPr>
+      <w:spacing w:after="280" w:line="320" w:lineRule="atLeast"/>
+    </w:pPr>
     <w:rPr>
-      <w:rFonts w:cs="Arial"/>
+      <w:rFonts w:ascii="Georgia" w:hAnsi="Georgia" w:cs="Arial"/>
       <w:color w:val="262626" w:themeColor="text1" w:themeTint="D9"/>
+      <w:kern w:val="28"/>
       <w:szCs w:val="22"/>
     </w:rPr>
   </w:style>
@@ -9767,11 +9803,10 @@
     <w:semiHidden/>
     <w:locked/>
     <w:rsid w:val="004C3880"/>
-    <w:pPr>
-      <w:spacing w:after="0" w:line="240" w:lineRule="auto"/>
-    </w:pPr>
     <w:rPr>
       <w:rFonts w:ascii="Tahoma" w:hAnsi="Tahoma" w:cs="Tahoma"/>
+      <w:color w:val="212120"/>
+      <w:kern w:val="28"/>
       <w:sz w:val="16"/>
       <w:szCs w:val="16"/>
     </w:rPr>
@@ -9840,11 +9875,12 @@
         <w:right w:val="wave" w:sz="6" w:space="14" w:color="FFFFFF" w:themeColor="background1"/>
       </w:pBdr>
       <w:shd w:val="clear" w:color="auto" w:fill="E6E7E8"/>
+      <w:spacing w:after="280" w:line="320" w:lineRule="atLeast"/>
       <w:ind w:left="720" w:right="720"/>
     </w:pPr>
     <w:rPr>
-      <w:rFonts w:cs="Arial"/>
-      <w:color w:val="auto"/>
+      <w:rFonts w:ascii="Georgia" w:hAnsi="Georgia" w:cs="Arial"/>
+      <w:kern w:val="28"/>
       <w:szCs w:val="22"/>
     </w:rPr>
   </w:style>
@@ -9906,10 +9942,8 @@
       <w:ind w:left="101" w:hanging="101"/>
     </w:pPr>
     <w:rPr>
-      <w:rFonts w:eastAsia="Calibri"/>
-      <w:color w:val="auto"/>
+      <w:rFonts w:ascii="Georgia" w:eastAsia="Calibri" w:hAnsi="Georgia"/>
       <w:spacing w:val="4"/>
-      <w:kern w:val="0"/>
       <w:sz w:val="16"/>
       <w:szCs w:val="20"/>
     </w:rPr>
@@ -9956,14 +9990,14 @@
     <w:qFormat/>
     <w:rsid w:val="00B500E1"/>
     <w:pPr>
+      <w:spacing w:after="280" w:line="320" w:lineRule="atLeast"/>
       <w:jc w:val="center"/>
     </w:pPr>
     <w:rPr>
-      <w:rFonts w:eastAsia="Calibri"/>
+      <w:rFonts w:ascii="Georgia" w:eastAsia="Calibri" w:hAnsi="Georgia"/>
       <w:b/>
       <w:bCs/>
       <w:color w:val="4F81BD"/>
-      <w:kern w:val="0"/>
       <w:sz w:val="20"/>
       <w:szCs w:val="18"/>
     </w:rPr>
@@ -10617,13 +10651,11 @@
       <w:tabs>
         <w:tab w:val="right" w:leader="dot" w:pos="10080"/>
       </w:tabs>
-      <w:spacing w:after="140"/>
+      <w:spacing w:after="140" w:line="320" w:lineRule="atLeast"/>
     </w:pPr>
     <w:rPr>
-      <w:rFonts w:eastAsia="Calibri"/>
+      <w:rFonts w:ascii="Georgia" w:eastAsia="Calibri" w:hAnsi="Georgia"/>
       <w:noProof/>
-      <w:color w:val="auto"/>
-      <w:kern w:val="0"/>
       <w:szCs w:val="22"/>
     </w:rPr>
   </w:style>
@@ -10640,13 +10672,11 @@
       <w:tabs>
         <w:tab w:val="right" w:leader="dot" w:pos="10080"/>
       </w:tabs>
-      <w:spacing w:after="140"/>
+      <w:spacing w:after="140" w:line="320" w:lineRule="atLeast"/>
       <w:ind w:left="446"/>
     </w:pPr>
     <w:rPr>
-      <w:rFonts w:eastAsia="Calibri"/>
-      <w:color w:val="auto"/>
-      <w:kern w:val="0"/>
+      <w:rFonts w:ascii="Georgia" w:eastAsia="Calibri" w:hAnsi="Georgia"/>
       <w:szCs w:val="22"/>
     </w:rPr>
   </w:style>
@@ -10663,13 +10693,11 @@
       <w:tabs>
         <w:tab w:val="right" w:leader="dot" w:pos="10080"/>
       </w:tabs>
-      <w:spacing w:after="140"/>
+      <w:spacing w:after="140" w:line="320" w:lineRule="atLeast"/>
       <w:ind w:left="216"/>
     </w:pPr>
     <w:rPr>
-      <w:rFonts w:eastAsia="Calibri"/>
-      <w:color w:val="auto"/>
-      <w:kern w:val="0"/>
+      <w:rFonts w:ascii="Georgia" w:eastAsia="Calibri" w:hAnsi="Georgia"/>
       <w:szCs w:val="22"/>
     </w:rPr>
   </w:style>
@@ -10685,12 +10713,11 @@
       <w:tabs>
         <w:tab w:val="right" w:leader="dot" w:pos="7920"/>
       </w:tabs>
-      <w:spacing w:after="140"/>
+      <w:spacing w:after="140" w:line="320" w:lineRule="atLeast"/>
       <w:ind w:left="662"/>
     </w:pPr>
     <w:rPr>
-      <w:color w:val="auto"/>
-      <w:kern w:val="0"/>
+      <w:rFonts w:ascii="Georgia" w:hAnsi="Georgia"/>
       <w:szCs w:val="22"/>
     </w:rPr>
   </w:style>
@@ -10708,12 +10735,11 @@
     <w:locked/>
     <w:rsid w:val="00D1388B"/>
     <w:pPr>
-      <w:spacing w:after="140"/>
+      <w:spacing w:after="140" w:line="320" w:lineRule="atLeast"/>
       <w:ind w:left="360"/>
     </w:pPr>
     <w:rPr>
-      <w:color w:val="auto"/>
-      <w:kern w:val="0"/>
+      <w:rFonts w:ascii="Georgia" w:hAnsi="Georgia"/>
     </w:rPr>
   </w:style>
   <w:style w:type="paragraph" w:styleId="Revision">
@@ -10734,14 +10760,12 @@
     <w:semiHidden/>
     <w:rsid w:val="005974BD"/>
     <w:pPr>
-      <w:spacing w:before="120" w:after="0"/>
+      <w:spacing w:before="120"/>
       <w:ind w:left="1440" w:hanging="360"/>
     </w:pPr>
     <w:rPr>
       <w:rFonts w:ascii="Verdana" w:hAnsi="Verdana"/>
       <w:i/>
-      <w:color w:val="auto"/>
-      <w:kern w:val="0"/>
       <w:sz w:val="20"/>
       <w:szCs w:val="20"/>
       <w:lang w:eastAsia="ja-JP"/>
@@ -10912,8 +10936,13 @@
       <w:numPr>
         <w:numId w:val="23"/>
       </w:numPr>
-      <w:spacing w:after="140"/>
+      <w:spacing w:after="140" w:line="320" w:lineRule="atLeast"/>
     </w:pPr>
+    <w:rPr>
+      <w:rFonts w:ascii="Georgia" w:hAnsi="Georgia"/>
+      <w:color w:val="212120"/>
+      <w:kern w:val="28"/>
+    </w:rPr>
   </w:style>
   <w:style w:type="paragraph" w:styleId="ListBullet">
     <w:name w:val="List Bullet"/>
@@ -10924,8 +10953,13 @@
       <w:numPr>
         <w:numId w:val="3"/>
       </w:numPr>
-      <w:spacing w:after="140"/>
+      <w:spacing w:after="140" w:line="320" w:lineRule="atLeast"/>
     </w:pPr>
+    <w:rPr>
+      <w:rFonts w:ascii="Georgia" w:hAnsi="Georgia"/>
+      <w:color w:val="212120"/>
+      <w:kern w:val="28"/>
+    </w:rPr>
   </w:style>
   <w:style w:type="paragraph" w:styleId="ListBullet2">
     <w:name w:val="List Bullet 2"/>
@@ -10936,8 +10970,13 @@
       <w:numPr>
         <w:numId w:val="4"/>
       </w:numPr>
-      <w:spacing w:after="140"/>
+      <w:spacing w:after="140" w:line="320" w:lineRule="atLeast"/>
     </w:pPr>
+    <w:rPr>
+      <w:rFonts w:ascii="Georgia" w:hAnsi="Georgia"/>
+      <w:color w:val="212120"/>
+      <w:kern w:val="28"/>
+    </w:rPr>
   </w:style>
   <w:style w:type="paragraph" w:styleId="Date">
     <w:name w:val="Date"/>
@@ -10951,7 +10990,10 @@
       <w:jc w:val="center"/>
     </w:pPr>
     <w:rPr>
+      <w:rFonts w:ascii="Georgia" w:hAnsi="Georgia"/>
       <w:i/>
+      <w:color w:val="212120"/>
+      <w:kern w:val="28"/>
     </w:rPr>
   </w:style>
   <w:style w:type="character" w:customStyle="1" w:styleId="DateChar">
@@ -10972,12 +11014,14 @@
     <w:qFormat/>
     <w:rsid w:val="004A4147"/>
     <w:pPr>
-      <w:spacing w:before="420" w:after="0"/>
+      <w:spacing w:before="420" w:line="320" w:lineRule="atLeast"/>
       <w:ind w:left="-1800"/>
       <w:jc w:val="center"/>
     </w:pPr>
     <w:rPr>
       <w:rFonts w:ascii="Arial" w:eastAsiaTheme="majorEastAsia" w:hAnsi="Arial"/>
+      <w:color w:val="212120"/>
+      <w:kern w:val="28"/>
     </w:rPr>
   </w:style>
   <w:style w:type="paragraph" w:customStyle="1" w:styleId="Byline">
@@ -10986,11 +11030,14 @@
     <w:qFormat/>
     <w:rsid w:val="009F7B29"/>
     <w:pPr>
-      <w:spacing w:after="140"/>
+      <w:spacing w:after="140" w:line="320" w:lineRule="atLeast"/>
       <w:jc w:val="center"/>
     </w:pPr>
     <w:rPr>
+      <w:rFonts w:ascii="Georgia" w:hAnsi="Georgia"/>
       <w:i/>
+      <w:color w:val="212120"/>
+      <w:kern w:val="28"/>
     </w:rPr>
   </w:style>
   <w:style w:type="table" w:styleId="ColorfulShading-Accent1">
@@ -11394,9 +11441,12 @@
     <w:semiHidden/>
     <w:locked/>
     <w:pPr>
-      <w:spacing w:line="240" w:lineRule="auto"/>
+      <w:spacing w:after="280"/>
     </w:pPr>
     <w:rPr>
+      <w:rFonts w:ascii="Georgia" w:hAnsi="Georgia"/>
+      <w:color w:val="212120"/>
+      <w:kern w:val="28"/>
       <w:sz w:val="20"/>
       <w:szCs w:val="20"/>
     </w:rPr>
@@ -11551,8 +11601,13 @@
     <w:locked/>
     <w:rsid w:val="00826D93"/>
     <w:pPr>
-      <w:spacing w:after="0"/>
+      <w:spacing w:line="320" w:lineRule="atLeast"/>
     </w:pPr>
+    <w:rPr>
+      <w:rFonts w:ascii="Georgia" w:hAnsi="Georgia"/>
+      <w:color w:val="212120"/>
+      <w:kern w:val="28"/>
+    </w:rPr>
   </w:style>
   <w:style w:type="paragraph" w:styleId="NoSpacing">
     <w:name w:val="No Spacing"/>
@@ -11562,13 +11617,8 @@
     <w:qFormat/>
     <w:locked/>
     <w:rsid w:val="00570B99"/>
-    <w:pPr>
-      <w:spacing w:after="0" w:line="240" w:lineRule="auto"/>
-    </w:pPr>
     <w:rPr>
       <w:rFonts w:ascii="Calibri" w:hAnsi="Calibri"/>
-      <w:color w:val="auto"/>
-      <w:kern w:val="0"/>
       <w:szCs w:val="22"/>
     </w:rPr>
   </w:style>
@@ -11618,8 +11668,14 @@
         <w:right w:val="single" w:sz="4" w:space="4" w:color="BFBFBF" w:themeColor="background1" w:themeShade="BF"/>
       </w:pBdr>
       <w:shd w:val="pct5" w:color="auto" w:fill="auto"/>
+      <w:spacing w:after="280" w:line="320" w:lineRule="atLeast"/>
       <w:ind w:left="360"/>
     </w:pPr>
+    <w:rPr>
+      <w:rFonts w:ascii="Georgia" w:hAnsi="Georgia"/>
+      <w:color w:val="212120"/>
+      <w:kern w:val="28"/>
+    </w:rPr>
   </w:style>
   <w:style w:type="paragraph" w:styleId="Subtitle">
     <w:name w:val="Subtitle"/>
@@ -11634,12 +11690,13 @@
       <w:numPr>
         <w:ilvl w:val="1"/>
       </w:numPr>
-      <w:spacing w:after="160"/>
+      <w:spacing w:after="160" w:line="320" w:lineRule="atLeast"/>
     </w:pPr>
     <w:rPr>
       <w:rFonts w:ascii="Arial" w:eastAsiaTheme="minorEastAsia" w:hAnsi="Arial" w:cstheme="minorBidi"/>
       <w:color w:val="5A5A5A" w:themeColor="text1" w:themeTint="A5"/>
       <w:spacing w:val="15"/>
+      <w:kern w:val="28"/>
       <w:szCs w:val="22"/>
     </w:rPr>
   </w:style>
@@ -12116,7 +12173,7 @@
 </file>
 
 <file path=customXml/itemProps4.xml><?xml version="1.0" encoding="utf-8"?>
-<ds:datastoreItem xmlns:ds="http://schemas.openxmlformats.org/officeDocument/2006/customXml" ds:itemID="{3E9FBAFC-F0A5-E348-8E74-F17E8D8CC1B8}">
+<ds:datastoreItem xmlns:ds="http://schemas.openxmlformats.org/officeDocument/2006/customXml" ds:itemID="{479DD8B1-DD75-A144-9760-D89E2CE15B6C}">
   <ds:schemaRefs>
     <ds:schemaRef ds:uri="http://schemas.openxmlformats.org/officeDocument/2006/bibliography"/>
   </ds:schemaRefs>

</xml_diff>

<commit_message>
Complete Draft Deployment Guide
</commit_message>
<xml_diff>
--- a/doc/Ansible_Deployment.docx
+++ b/doc/Ansible_Deployment.docx
@@ -4410,11 +4410,84 @@
       <w:r>
         <w:t xml:space="preserve"> page, review the parameters for the template. These are described in the following table. </w:t>
       </w:r>
-    </w:p>
-    <w:p>
-      <w:pPr>
-        <w:pStyle w:val="ListParagraph"/>
-        <w:spacing w:after="280"/>
+      <w:r>
+        <w:t xml:space="preserve"> </w:t>
+      </w:r>
+    </w:p>
+    <w:p>
+      <w:pPr>
+        <w:ind w:left="360"/>
+        <w:rPr>
+          <w:rFonts w:ascii="Helvetica Neue" w:hAnsi="Helvetica Neue"/>
+          <w:bCs/>
+          <w:color w:val="444444"/>
+          <w:sz w:val="21"/>
+          <w:szCs w:val="21"/>
+          <w:shd w:val="clear" w:color="auto" w:fill="FFFFFF"/>
+        </w:rPr>
+      </w:pPr>
+      <w:r>
+        <w:t xml:space="preserve">IMPORTANT: Take a note of the password you provide for </w:t>
+      </w:r>
+      <w:proofErr w:type="gramStart"/>
+      <w:r>
+        <w:t xml:space="preserve">the  </w:t>
+      </w:r>
+      <w:proofErr w:type="spellStart"/>
+      <w:r>
+        <w:rPr>
+          <w:rFonts w:ascii="Helvetica Neue" w:hAnsi="Helvetica Neue"/>
+          <w:b/>
+          <w:bCs/>
+          <w:color w:val="444444"/>
+          <w:sz w:val="21"/>
+          <w:szCs w:val="21"/>
+          <w:shd w:val="clear" w:color="auto" w:fill="FFFFFF"/>
+        </w:rPr>
+        <w:t>AnsibleAdminPassword</w:t>
+      </w:r>
+      <w:proofErr w:type="spellEnd"/>
+      <w:proofErr w:type="gramEnd"/>
+      <w:r>
+        <w:rPr>
+          <w:rFonts w:ascii="Helvetica Neue" w:hAnsi="Helvetica Neue"/>
+          <w:b/>
+          <w:bCs/>
+          <w:color w:val="444444"/>
+          <w:sz w:val="21"/>
+          <w:szCs w:val="21"/>
+          <w:shd w:val="clear" w:color="auto" w:fill="FFFFFF"/>
+        </w:rPr>
+        <w:t xml:space="preserve"> </w:t>
+      </w:r>
+      <w:r>
+        <w:rPr>
+          <w:rFonts w:ascii="Helvetica Neue" w:hAnsi="Helvetica Neue"/>
+          <w:bCs/>
+          <w:color w:val="444444"/>
+          <w:sz w:val="21"/>
+          <w:szCs w:val="21"/>
+          <w:shd w:val="clear" w:color="auto" w:fill="FFFFFF"/>
+        </w:rPr>
+        <w:t>parameter you will need in the steps to follow</w:t>
+      </w:r>
+    </w:p>
+    <w:p>
+      <w:pPr>
+        <w:ind w:left="360"/>
+      </w:pPr>
+    </w:p>
+    <w:p>
+      <w:pPr>
+        <w:ind w:left="360"/>
+        <w:rPr>
+          <w:rFonts w:ascii="Helvetica Neue" w:hAnsi="Helvetica Neue"/>
+          <w:bCs/>
+          <w:color w:val="444444"/>
+          <w:sz w:val="21"/>
+          <w:szCs w:val="21"/>
+          <w:shd w:val="clear" w:color="auto" w:fill="FFFFFF"/>
+        </w:rPr>
       </w:pPr>
       <w:r>
         <w:t xml:space="preserve">Provide a value for the </w:t>
@@ -4451,10 +4524,10 @@
         <w:tblLook w:val="04A0" w:firstRow="1" w:lastRow="0" w:firstColumn="1" w:lastColumn="0" w:noHBand="0" w:noVBand="1"/>
       </w:tblPr>
       <w:tblGrid>
-        <w:gridCol w:w="2396"/>
-        <w:gridCol w:w="2591"/>
-        <w:gridCol w:w="1502"/>
-        <w:gridCol w:w="3067"/>
+        <w:gridCol w:w="2447"/>
+        <w:gridCol w:w="2806"/>
+        <w:gridCol w:w="1445"/>
+        <w:gridCol w:w="2858"/>
       </w:tblGrid>
       <w:tr>
         <w:trPr>
@@ -4463,7 +4536,7 @@
         <w:tc>
           <w:tcPr>
             <w:cnfStyle w:val="001000000000" w:firstRow="0" w:lastRow="0" w:firstColumn="1" w:lastColumn="0" w:oddVBand="0" w:evenVBand="0" w:oddHBand="0" w:evenHBand="0" w:firstRowFirstColumn="0" w:firstRowLastColumn="0" w:lastRowFirstColumn="0" w:lastRowLastColumn="0"/>
-            <w:tcW w:w="2396" w:type="dxa"/>
+            <w:tcW w:w="2447" w:type="dxa"/>
           </w:tcPr>
           <w:p>
             <w:pPr>
@@ -4476,7 +4549,7 @@
         </w:tc>
         <w:tc>
           <w:tcPr>
-            <w:tcW w:w="2591" w:type="dxa"/>
+            <w:tcW w:w="2806" w:type="dxa"/>
           </w:tcPr>
           <w:p>
             <w:pPr>
@@ -4490,7 +4563,7 @@
         </w:tc>
         <w:tc>
           <w:tcPr>
-            <w:tcW w:w="1502" w:type="dxa"/>
+            <w:tcW w:w="1445" w:type="dxa"/>
           </w:tcPr>
           <w:p>
             <w:pPr>
@@ -4504,7 +4577,7 @@
         </w:tc>
         <w:tc>
           <w:tcPr>
-            <w:tcW w:w="3067" w:type="dxa"/>
+            <w:tcW w:w="2858" w:type="dxa"/>
           </w:tcPr>
           <w:p>
             <w:pPr>
@@ -4521,7 +4594,7 @@
         <w:tc>
           <w:tcPr>
             <w:cnfStyle w:val="001000000000" w:firstRow="0" w:lastRow="0" w:firstColumn="1" w:lastColumn="0" w:oddVBand="0" w:evenVBand="0" w:oddHBand="0" w:evenHBand="0" w:firstRowFirstColumn="0" w:firstRowLastColumn="0" w:lastRowFirstColumn="0" w:lastRowLastColumn="0"/>
-            <w:tcW w:w="2396" w:type="dxa"/>
+            <w:tcW w:w="2447" w:type="dxa"/>
           </w:tcPr>
           <w:p>
             <w:pPr>
@@ -4534,7 +4607,7 @@
         </w:tc>
         <w:tc>
           <w:tcPr>
-            <w:tcW w:w="2591" w:type="dxa"/>
+            <w:tcW w:w="2806" w:type="dxa"/>
           </w:tcPr>
           <w:p>
             <w:pPr>
@@ -4556,7 +4629,7 @@
         </w:tc>
         <w:tc>
           <w:tcPr>
-            <w:tcW w:w="1502" w:type="dxa"/>
+            <w:tcW w:w="1445" w:type="dxa"/>
           </w:tcPr>
           <w:p>
             <w:pPr>
@@ -4576,7 +4649,7 @@
         </w:tc>
         <w:tc>
           <w:tcPr>
-            <w:tcW w:w="3067" w:type="dxa"/>
+            <w:tcW w:w="2858" w:type="dxa"/>
           </w:tcPr>
           <w:p>
             <w:pPr>
@@ -4596,7 +4669,7 @@
         <w:tc>
           <w:tcPr>
             <w:cnfStyle w:val="001000000000" w:firstRow="0" w:lastRow="0" w:firstColumn="1" w:lastColumn="0" w:oddVBand="0" w:evenVBand="0" w:oddHBand="0" w:evenHBand="0" w:firstRowFirstColumn="0" w:firstRowLastColumn="0" w:lastRowFirstColumn="0" w:lastRowLastColumn="0"/>
-            <w:tcW w:w="2396" w:type="dxa"/>
+            <w:tcW w:w="2447" w:type="dxa"/>
           </w:tcPr>
           <w:p>
             <w:pPr>
@@ -4609,7 +4682,7 @@
         </w:tc>
         <w:tc>
           <w:tcPr>
-            <w:tcW w:w="2591" w:type="dxa"/>
+            <w:tcW w:w="2806" w:type="dxa"/>
           </w:tcPr>
           <w:p>
             <w:pPr>
@@ -4636,7 +4709,7 @@
         </w:tc>
         <w:tc>
           <w:tcPr>
-            <w:tcW w:w="1502" w:type="dxa"/>
+            <w:tcW w:w="1445" w:type="dxa"/>
           </w:tcPr>
           <w:p>
             <w:pPr>
@@ -4656,7 +4729,7 @@
         </w:tc>
         <w:tc>
           <w:tcPr>
-            <w:tcW w:w="3067" w:type="dxa"/>
+            <w:tcW w:w="2858" w:type="dxa"/>
           </w:tcPr>
           <w:p>
             <w:pPr>
@@ -4688,13 +4761,135 @@
               </w:rPr>
             </w:pPr>
             <w:r>
-              <w:t xml:space="preserve">(e.g., </w:t>
-            </w:r>
-            <w:r>
-              <w:t>An$ibl3ChgMe</w:t>
-            </w:r>
-            <w:r>
-              <w:t>).</w:t>
+              <w:t>(e.g., An$ibl3ChgMe).</w:t>
+            </w:r>
+          </w:p>
+        </w:tc>
+      </w:tr>
+      <w:tr>
+        <w:trPr>
+          <w:trHeight w:val="394"/>
+        </w:trPr>
+        <w:tc>
+          <w:tcPr>
+            <w:cnfStyle w:val="001000000000" w:firstRow="0" w:lastRow="0" w:firstColumn="1" w:lastColumn="0" w:oddVBand="0" w:evenVBand="0" w:oddHBand="0" w:evenHBand="0" w:firstRowFirstColumn="0" w:firstRowLastColumn="0" w:lastRowFirstColumn="0" w:lastRowLastColumn="0"/>
+            <w:tcW w:w="2447" w:type="dxa"/>
+          </w:tcPr>
+          <w:p>
+            <w:pPr>
+              <w:pStyle w:val="Tabletext"/>
+            </w:pPr>
+            <w:r>
+              <w:t xml:space="preserve">Specify a </w:t>
+            </w:r>
+            <w:proofErr w:type="spellStart"/>
+            <w:r>
+              <w:t>DataBaseAdminPassword</w:t>
+            </w:r>
+            <w:proofErr w:type="spellEnd"/>
+          </w:p>
+        </w:tc>
+        <w:tc>
+          <w:tcPr>
+            <w:tcW w:w="2806" w:type="dxa"/>
+          </w:tcPr>
+          <w:p>
+            <w:pPr>
+              <w:cnfStyle w:val="000000000000" w:firstRow="0" w:lastRow="0" w:firstColumn="0" w:lastColumn="0" w:oddVBand="0" w:evenVBand="0" w:oddHBand="0" w:evenHBand="0" w:firstRowFirstColumn="0" w:firstRowLastColumn="0" w:lastRowFirstColumn="0" w:lastRowLastColumn="0"/>
+              <w:rPr>
+                <w:sz w:val="24"/>
+              </w:rPr>
+            </w:pPr>
+            <w:proofErr w:type="spellStart"/>
+            <w:r>
+              <w:rPr>
+                <w:rFonts w:ascii="Helvetica Neue" w:hAnsi="Helvetica Neue"/>
+                <w:b/>
+                <w:bCs/>
+                <w:color w:val="444444"/>
+                <w:sz w:val="21"/>
+                <w:szCs w:val="21"/>
+                <w:shd w:val="clear" w:color="auto" w:fill="FFFFFF"/>
+              </w:rPr>
+              <w:t>DatabaseAdminPassword</w:t>
+            </w:r>
+            <w:proofErr w:type="spellEnd"/>
+          </w:p>
+          <w:p>
+            <w:pPr>
+              <w:jc w:val="center"/>
+              <w:cnfStyle w:val="000000000000" w:firstRow="0" w:lastRow="0" w:firstColumn="0" w:lastColumn="0" w:oddVBand="0" w:evenVBand="0" w:oddHBand="0" w:evenHBand="0" w:firstRowFirstColumn="0" w:firstRowLastColumn="0" w:lastRowFirstColumn="0" w:lastRowLastColumn="0"/>
+              <w:rPr>
+                <w:rFonts w:ascii="Helvetica Neue" w:hAnsi="Helvetica Neue"/>
+                <w:b/>
+                <w:bCs/>
+                <w:color w:val="444444"/>
+                <w:sz w:val="21"/>
+                <w:szCs w:val="21"/>
+                <w:shd w:val="clear" w:color="auto" w:fill="FFFFFF"/>
+              </w:rPr>
+            </w:pPr>
+          </w:p>
+        </w:tc>
+        <w:tc>
+          <w:tcPr>
+            <w:tcW w:w="1445" w:type="dxa"/>
+          </w:tcPr>
+          <w:p>
+            <w:pPr>
+              <w:pStyle w:val="Tabletext"/>
+              <w:cnfStyle w:val="000000000000" w:firstRow="0" w:lastRow="0" w:firstColumn="0" w:lastColumn="0" w:oddVBand="0" w:evenVBand="0" w:oddHBand="0" w:evenHBand="0" w:firstRowFirstColumn="0" w:firstRowLastColumn="0" w:lastRowFirstColumn="0" w:lastRowLastColumn="0"/>
+              <w:rPr>
+                <w:i/>
+              </w:rPr>
+            </w:pPr>
+            <w:r>
+              <w:rPr>
+                <w:i/>
+              </w:rPr>
+              <w:t>Requires input</w:t>
+            </w:r>
+          </w:p>
+        </w:tc>
+        <w:tc>
+          <w:tcPr>
+            <w:tcW w:w="2858" w:type="dxa"/>
+          </w:tcPr>
+          <w:p>
+            <w:pPr>
+              <w:cnfStyle w:val="000000000000" w:firstRow="0" w:lastRow="0" w:firstColumn="0" w:lastColumn="0" w:oddVBand="0" w:evenVBand="0" w:oddHBand="0" w:evenHBand="0" w:firstRowFirstColumn="0" w:firstRowLastColumn="0" w:lastRowFirstColumn="0" w:lastRowLastColumn="0"/>
+              <w:rPr>
+                <w:rFonts w:ascii="Helvetica Neue" w:hAnsi="Helvetica Neue"/>
+                <w:color w:val="6A6A6A"/>
+                <w:sz w:val="18"/>
+                <w:szCs w:val="18"/>
+                <w:shd w:val="clear" w:color="auto" w:fill="FFFFFF"/>
+              </w:rPr>
+            </w:pPr>
+            <w:r>
+              <w:rPr>
+                <w:rFonts w:ascii="Helvetica Neue" w:hAnsi="Helvetica Neue"/>
+                <w:color w:val="6A6A6A"/>
+                <w:sz w:val="18"/>
+                <w:szCs w:val="18"/>
+                <w:shd w:val="clear" w:color="auto" w:fill="FFFFFF"/>
+              </w:rPr>
+              <w:t>Must be at least 8 characters containing letters and (minimum 1 capital letter)</w:t>
+            </w:r>
+          </w:p>
+          <w:p>
+            <w:pPr>
+              <w:cnfStyle w:val="000000000000" w:firstRow="0" w:lastRow="0" w:firstColumn="0" w:lastColumn="0" w:oddVBand="0" w:evenVBand="0" w:oddHBand="0" w:evenHBand="0" w:firstRowFirstColumn="0" w:firstRowLastColumn="0" w:lastRowFirstColumn="0" w:lastRowLastColumn="0"/>
+              <w:rPr>
+                <w:rFonts w:ascii="Helvetica Neue" w:hAnsi="Helvetica Neue"/>
+                <w:color w:val="6A6A6A"/>
+                <w:sz w:val="18"/>
+                <w:szCs w:val="18"/>
+                <w:shd w:val="clear" w:color="auto" w:fill="FFFFFF"/>
+              </w:rPr>
+            </w:pPr>
+            <w:r>
+              <w:t>(e.g., An$ibl3ChgMe).</w:t>
             </w:r>
           </w:p>
         </w:tc>
@@ -4703,20 +4898,21 @@
         <w:tc>
           <w:tcPr>
             <w:cnfStyle w:val="001000000000" w:firstRow="0" w:lastRow="0" w:firstColumn="1" w:lastColumn="0" w:oddVBand="0" w:evenVBand="0" w:oddHBand="0" w:evenHBand="0" w:firstRowFirstColumn="0" w:firstRowLastColumn="0" w:lastRowFirstColumn="0" w:lastRowLastColumn="0"/>
-            <w:tcW w:w="2396" w:type="dxa"/>
+            <w:tcW w:w="2447" w:type="dxa"/>
           </w:tcPr>
           <w:p>
             <w:pPr>
               <w:pStyle w:val="Tabletext"/>
             </w:pPr>
             <w:r>
+              <w:lastRenderedPageBreak/>
               <w:t xml:space="preserve">Source IP for remote access </w:t>
             </w:r>
           </w:p>
         </w:tc>
         <w:tc>
           <w:tcPr>
-            <w:tcW w:w="2591" w:type="dxa"/>
+            <w:tcW w:w="2806" w:type="dxa"/>
           </w:tcPr>
           <w:p>
             <w:pPr>
@@ -4738,7 +4934,7 @@
         </w:tc>
         <w:tc>
           <w:tcPr>
-            <w:tcW w:w="1502" w:type="dxa"/>
+            <w:tcW w:w="1445" w:type="dxa"/>
           </w:tcPr>
           <w:p>
             <w:pPr>
@@ -4752,7 +4948,7 @@
         </w:tc>
         <w:tc>
           <w:tcPr>
-            <w:tcW w:w="3067" w:type="dxa"/>
+            <w:tcW w:w="2858" w:type="dxa"/>
           </w:tcPr>
           <w:p>
             <w:pPr>
@@ -4784,7 +4980,7 @@
         <w:tc>
           <w:tcPr>
             <w:cnfStyle w:val="001000000000" w:firstRow="0" w:lastRow="0" w:firstColumn="1" w:lastColumn="0" w:oddVBand="0" w:evenVBand="0" w:oddHBand="0" w:evenHBand="0" w:firstRowFirstColumn="0" w:firstRowLastColumn="0" w:lastRowFirstColumn="0" w:lastRowLastColumn="0"/>
-            <w:tcW w:w="2396" w:type="dxa"/>
+            <w:tcW w:w="2447" w:type="dxa"/>
           </w:tcPr>
           <w:p>
             <w:pPr>
@@ -4797,7 +4993,7 @@
         </w:tc>
         <w:tc>
           <w:tcPr>
-            <w:tcW w:w="2591" w:type="dxa"/>
+            <w:tcW w:w="2806" w:type="dxa"/>
           </w:tcPr>
           <w:p>
             <w:pPr>
@@ -4817,7 +5013,7 @@
         </w:tc>
         <w:tc>
           <w:tcPr>
-            <w:tcW w:w="1502" w:type="dxa"/>
+            <w:tcW w:w="1445" w:type="dxa"/>
           </w:tcPr>
           <w:p>
             <w:pPr>
@@ -4831,7 +5027,7 @@
         </w:tc>
         <w:tc>
           <w:tcPr>
-            <w:tcW w:w="3067" w:type="dxa"/>
+            <w:tcW w:w="2858" w:type="dxa"/>
           </w:tcPr>
           <w:p>
             <w:pPr>
@@ -4863,21 +5059,20 @@
         <w:tc>
           <w:tcPr>
             <w:cnfStyle w:val="001000000000" w:firstRow="0" w:lastRow="0" w:firstColumn="1" w:lastColumn="0" w:oddVBand="0" w:evenVBand="0" w:oddHBand="0" w:evenHBand="0" w:firstRowFirstColumn="0" w:firstRowLastColumn="0" w:lastRowFirstColumn="0" w:lastRowLastColumn="0"/>
-            <w:tcW w:w="2396" w:type="dxa"/>
+            <w:tcW w:w="2447" w:type="dxa"/>
           </w:tcPr>
           <w:p>
             <w:pPr>
               <w:pStyle w:val="Tabletext"/>
             </w:pPr>
             <w:r>
-              <w:lastRenderedPageBreak/>
               <w:t>CIDR range for the subnet in your VPC</w:t>
             </w:r>
           </w:p>
         </w:tc>
         <w:tc>
           <w:tcPr>
-            <w:tcW w:w="2591" w:type="dxa"/>
+            <w:tcW w:w="2806" w:type="dxa"/>
           </w:tcPr>
           <w:p>
             <w:pPr>
@@ -4899,7 +5094,7 @@
         </w:tc>
         <w:tc>
           <w:tcPr>
-            <w:tcW w:w="1502" w:type="dxa"/>
+            <w:tcW w:w="1445" w:type="dxa"/>
           </w:tcPr>
           <w:p>
             <w:pPr>
@@ -4913,7 +5108,7 @@
         </w:tc>
         <w:tc>
           <w:tcPr>
-            <w:tcW w:w="3067" w:type="dxa"/>
+            <w:tcW w:w="2858" w:type="dxa"/>
           </w:tcPr>
           <w:p>
             <w:pPr>
@@ -4945,7 +5140,7 @@
         <w:tc>
           <w:tcPr>
             <w:cnfStyle w:val="001000000000" w:firstRow="0" w:lastRow="0" w:firstColumn="1" w:lastColumn="0" w:oddVBand="0" w:evenVBand="0" w:oddHBand="0" w:evenHBand="0" w:firstRowFirstColumn="0" w:firstRowLastColumn="0" w:lastRowFirstColumn="0" w:lastRowLastColumn="0"/>
-            <w:tcW w:w="2396" w:type="dxa"/>
+            <w:tcW w:w="2447" w:type="dxa"/>
           </w:tcPr>
           <w:p>
             <w:pPr>
@@ -4958,7 +5153,7 @@
         </w:tc>
         <w:tc>
           <w:tcPr>
-            <w:tcW w:w="2591" w:type="dxa"/>
+            <w:tcW w:w="2806" w:type="dxa"/>
           </w:tcPr>
           <w:p>
             <w:pPr>
@@ -4985,7 +5180,7 @@
         </w:tc>
         <w:tc>
           <w:tcPr>
-            <w:tcW w:w="1502" w:type="dxa"/>
+            <w:tcW w:w="1445" w:type="dxa"/>
           </w:tcPr>
           <w:p>
             <w:pPr>
@@ -4999,7 +5194,7 @@
         </w:tc>
         <w:tc>
           <w:tcPr>
-            <w:tcW w:w="3067" w:type="dxa"/>
+            <w:tcW w:w="2858" w:type="dxa"/>
           </w:tcPr>
           <w:p>
             <w:pPr>
@@ -5016,7 +5211,7 @@
         <w:tc>
           <w:tcPr>
             <w:cnfStyle w:val="001000000000" w:firstRow="0" w:lastRow="0" w:firstColumn="1" w:lastColumn="0" w:oddVBand="0" w:evenVBand="0" w:oddHBand="0" w:evenHBand="0" w:firstRowFirstColumn="0" w:firstRowLastColumn="0" w:lastRowFirstColumn="0" w:lastRowLastColumn="0"/>
-            <w:tcW w:w="2396" w:type="dxa"/>
+            <w:tcW w:w="2447" w:type="dxa"/>
           </w:tcPr>
           <w:p>
             <w:pPr>
@@ -5029,7 +5224,7 @@
         </w:tc>
         <w:tc>
           <w:tcPr>
-            <w:tcW w:w="2591" w:type="dxa"/>
+            <w:tcW w:w="2806" w:type="dxa"/>
           </w:tcPr>
           <w:p>
             <w:pPr>
@@ -5056,7 +5251,7 @@
         </w:tc>
         <w:tc>
           <w:tcPr>
-            <w:tcW w:w="1502" w:type="dxa"/>
+            <w:tcW w:w="1445" w:type="dxa"/>
           </w:tcPr>
           <w:p>
             <w:pPr>
@@ -5070,7 +5265,7 @@
         </w:tc>
         <w:tc>
           <w:tcPr>
-            <w:tcW w:w="3067" w:type="dxa"/>
+            <w:tcW w:w="2858" w:type="dxa"/>
           </w:tcPr>
           <w:p>
             <w:pPr>
@@ -5252,56 +5447,196 @@
     </w:p>
     <w:p>
       <w:pPr>
-        <w:pStyle w:val="ListNumber"/>
-        <w:numPr>
-          <w:ilvl w:val="0"/>
-          <w:numId w:val="0"/>
-        </w:numPr>
-        <w:spacing w:after="400"/>
-        <w:rPr>
-          <w:specVanish/>
-        </w:rPr>
-      </w:pPr>
-    </w:p>
-    <w:p>
-      <w:pPr>
         <w:pStyle w:val="Heading2"/>
       </w:pPr>
-      <w:bookmarkStart w:id="20" w:name="_Toc445465212"/>
       <w:r>
         <w:t xml:space="preserve">Step 3. </w:t>
       </w:r>
-      <w:bookmarkEnd w:id="20"/>
-      <w:r>
-        <w:t>Licensing Ansible Tower</w:t>
-      </w:r>
-    </w:p>
-    <w:p/>
-    <w:p>
-      <w:pPr>
-        <w:pStyle w:val="ListParagraph"/>
-        <w:numPr>
-          <w:ilvl w:val="0"/>
-          <w:numId w:val="32"/>
-        </w:numPr>
-      </w:pPr>
-      <w:r>
-        <w:t xml:space="preserve">Navigate to the IP or hostname of your Ansible tower. The </w:t>
-      </w:r>
-      <w:proofErr w:type="spellStart"/>
-      <w:r>
-        <w:t>ip</w:t>
-      </w:r>
-      <w:proofErr w:type="spellEnd"/>
-      <w:r>
-        <w:t xml:space="preserve"> address can be found in the output section of the Ec2Stack. </w:t>
-      </w:r>
-      <w:r>
+      <w:r>
+        <w:t>AWS Credential for use with Ansible Tower</w:t>
+      </w:r>
+    </w:p>
+    <w:p>
+      <w:pPr>
+        <w:pStyle w:val="NormalWeb"/>
+        <w:shd w:val="clear" w:color="auto" w:fill="FFFFFF"/>
+        <w:spacing w:before="0" w:beforeAutospacing="0" w:after="360" w:afterAutospacing="0" w:line="360" w:lineRule="atLeast"/>
+        <w:ind w:left="720"/>
+        <w:rPr>
+          <w:rStyle w:val="Strong"/>
+          <w:rFonts w:ascii="Helvetica Neue" w:hAnsi="Helvetica Neue"/>
+          <w:b w:val="0"/>
+          <w:bCs w:val="0"/>
+          <w:color w:val="404040"/>
+        </w:rPr>
+      </w:pPr>
+      <w:r>
+        <w:rPr>
+          <w:rStyle w:val="Strong"/>
+          <w:rFonts w:ascii="Helvetica Neue" w:hAnsi="Helvetica Neue"/>
+          <w:b w:val="0"/>
+          <w:bCs w:val="0"/>
+          <w:color w:val="404040"/>
+        </w:rPr>
+        <w:t xml:space="preserve">For this </w:t>
+      </w:r>
+      <w:r>
+        <w:rPr>
+          <w:rStyle w:val="Strong"/>
+          <w:rFonts w:ascii="Helvetica Neue" w:hAnsi="Helvetica Neue"/>
+          <w:b w:val="0"/>
+          <w:bCs w:val="0"/>
+          <w:color w:val="404040"/>
+        </w:rPr>
+        <w:t xml:space="preserve">with this produce </w:t>
+      </w:r>
+      <w:r>
+        <w:rPr>
+          <w:rStyle w:val="Strong"/>
+          <w:rFonts w:ascii="Helvetica Neue" w:hAnsi="Helvetica Neue"/>
+          <w:b w:val="0"/>
+          <w:bCs w:val="0"/>
+          <w:color w:val="404040"/>
+        </w:rPr>
+        <w:t xml:space="preserve">create a new user called </w:t>
+      </w:r>
+      <w:r>
+        <w:rPr>
+          <w:rStyle w:val="Strong"/>
+          <w:rFonts w:ascii="Helvetica Neue" w:hAnsi="Helvetica Neue"/>
+          <w:b w:val="0"/>
+          <w:bCs w:val="0"/>
+          <w:i/>
+          <w:color w:val="404040"/>
+        </w:rPr>
+        <w:t>ansibleadm</w:t>
+      </w:r>
+      <w:r>
+        <w:rPr>
+          <w:rStyle w:val="Strong"/>
+          <w:rFonts w:ascii="Helvetica Neue" w:hAnsi="Helvetica Neue"/>
+          <w:b w:val="0"/>
+          <w:bCs w:val="0"/>
+          <w:color w:val="404040"/>
+        </w:rPr>
+        <w:t xml:space="preserve">. </w:t>
+      </w:r>
+      <w:r>
+        <w:rPr>
+          <w:rStyle w:val="Strong"/>
+          <w:rFonts w:ascii="Helvetica Neue" w:hAnsi="Helvetica Neue"/>
+          <w:b w:val="0"/>
+          <w:bCs w:val="0"/>
+          <w:color w:val="404040"/>
+        </w:rPr>
+        <w:t>This is an optional step y</w:t>
+      </w:r>
+      <w:r>
+        <w:rPr>
+          <w:rStyle w:val="Strong"/>
+          <w:rFonts w:ascii="Helvetica Neue" w:hAnsi="Helvetica Neue"/>
+          <w:b w:val="0"/>
+          <w:bCs w:val="0"/>
+          <w:color w:val="404040"/>
+        </w:rPr>
+        <w:t xml:space="preserve">ou can use an existing user if you wish. </w:t>
+      </w:r>
+    </w:p>
+    <w:p>
+      <w:pPr>
+        <w:pStyle w:val="NormalWeb"/>
+        <w:shd w:val="clear" w:color="auto" w:fill="FFFFFF"/>
+        <w:spacing w:before="0" w:beforeAutospacing="0" w:after="360" w:afterAutospacing="0" w:line="360" w:lineRule="atLeast"/>
+        <w:ind w:left="720"/>
+        <w:rPr>
+          <w:rStyle w:val="Strong"/>
+          <w:rFonts w:ascii="Helvetica Neue" w:hAnsi="Helvetica Neue"/>
+          <w:b w:val="0"/>
+          <w:bCs w:val="0"/>
+          <w:color w:val="404040"/>
+        </w:rPr>
+      </w:pPr>
+      <w:r>
+        <w:rPr>
+          <w:rStyle w:val="Strong"/>
+          <w:rFonts w:ascii="Helvetica Neue" w:hAnsi="Helvetica Neue"/>
+          <w:b w:val="0"/>
+          <w:bCs w:val="0"/>
+          <w:color w:val="404040"/>
+        </w:rPr>
+        <w:t xml:space="preserve">To create a </w:t>
+      </w:r>
+      <w:proofErr w:type="gramStart"/>
+      <w:r>
+        <w:rPr>
+          <w:rStyle w:val="Strong"/>
+          <w:rFonts w:ascii="Helvetica Neue" w:hAnsi="Helvetica Neue"/>
+          <w:b w:val="0"/>
+          <w:bCs w:val="0"/>
+          <w:color w:val="404040"/>
+        </w:rPr>
+        <w:t>user</w:t>
+      </w:r>
+      <w:proofErr w:type="gramEnd"/>
+      <w:r>
+        <w:rPr>
+          <w:rStyle w:val="Strong"/>
+          <w:rFonts w:ascii="Helvetica Neue" w:hAnsi="Helvetica Neue"/>
+          <w:b w:val="0"/>
+          <w:bCs w:val="0"/>
+          <w:color w:val="404040"/>
+        </w:rPr>
+        <w:t xml:space="preserve"> navigate to this </w:t>
+      </w:r>
+      <w:r>
+        <w:rPr>
+          <w:rStyle w:val="Strong"/>
+          <w:rFonts w:ascii="Helvetica Neue" w:hAnsi="Helvetica Neue"/>
+          <w:b w:val="0"/>
+          <w:bCs w:val="0"/>
+          <w:color w:val="404040"/>
+        </w:rPr>
+        <w:t>https://console.aws.amazon.com/iam/home?region=us-west-1#users</w:t>
+      </w:r>
+      <w:r>
+        <w:rPr>
+          <w:rStyle w:val="Strong"/>
+          <w:rFonts w:ascii="Helvetica Neue" w:hAnsi="Helvetica Neue"/>
+          <w:b w:val="0"/>
+          <w:bCs w:val="0"/>
+          <w:color w:val="404040"/>
+        </w:rPr>
+        <w:t xml:space="preserve"> &gt; Log in and Click Create User then Click Create on the bottom right corner</w:t>
+      </w:r>
+    </w:p>
+    <w:p>
+      <w:pPr>
+        <w:pStyle w:val="NormalWeb"/>
+        <w:shd w:val="clear" w:color="auto" w:fill="FFFFFF"/>
+        <w:spacing w:before="0" w:beforeAutospacing="0" w:after="360" w:afterAutospacing="0" w:line="360" w:lineRule="atLeast"/>
+        <w:ind w:left="720"/>
+        <w:rPr>
+          <w:rStyle w:val="Strong"/>
+          <w:rFonts w:ascii="Helvetica Neue" w:hAnsi="Helvetica Neue"/>
+          <w:b w:val="0"/>
+          <w:bCs w:val="0"/>
+          <w:color w:val="404040"/>
+        </w:rPr>
+      </w:pPr>
+      <w:r>
+        <w:rPr>
+          <w:rStyle w:val="Strong"/>
+          <w:rFonts w:ascii="Helvetica Neue" w:hAnsi="Helvetica Neue"/>
+          <w:b w:val="0"/>
+          <w:bCs w:val="0"/>
+          <w:color w:val="404040"/>
+        </w:rPr>
+        <w:lastRenderedPageBreak/>
         <w:drawing>
-          <wp:inline distT="0" distB="0" distL="0" distR="0" wp14:anchorId="21DA8E0C" wp14:editId="47804655">
-            <wp:extent cx="6172200" cy="2606675"/>
-            <wp:effectExtent l="0" t="0" r="0" b="9525"/>
-            <wp:docPr id="1" name="Picture 1"/>
+          <wp:inline distT="0" distB="0" distL="0" distR="0" wp14:anchorId="791573C5" wp14:editId="47073371">
+            <wp:extent cx="3467100" cy="2882900"/>
+            <wp:effectExtent l="0" t="0" r="12700" b="12700"/>
+            <wp:docPr id="27" name="Picture 27"/>
             <wp:cNvGraphicFramePr>
               <a:graphicFrameLocks xmlns:a="http://schemas.openxmlformats.org/drawingml/2006/main" noChangeAspect="1"/>
             </wp:cNvGraphicFramePr>
@@ -5321,7 +5656,7 @@
                   <pic:spPr>
                     <a:xfrm>
                       <a:off x="0" y="0"/>
-                      <a:ext cx="6172200" cy="2606675"/>
+                      <a:ext cx="3467100" cy="2882900"/>
                     </a:xfrm>
                     <a:prstGeom prst="rect">
                       <a:avLst/>
@@ -5336,32 +5671,66 @@
     </w:p>
     <w:p>
       <w:pPr>
+        <w:pStyle w:val="NormalWeb"/>
+        <w:shd w:val="clear" w:color="auto" w:fill="FFFFFF"/>
+        <w:spacing w:before="0" w:beforeAutospacing="0" w:after="360" w:afterAutospacing="0" w:line="360" w:lineRule="atLeast"/>
         <w:ind w:left="360"/>
-      </w:pPr>
-    </w:p>
-    <w:p>
-      <w:pPr>
-        <w:pStyle w:val="ListParagraph"/>
-        <w:numPr>
-          <w:ilvl w:val="0"/>
-          <w:numId w:val="32"/>
-        </w:numPr>
-      </w:pPr>
-      <w:r>
-        <w:t>You will need to trust the self signed cert. (We recommend that you add your cert to Ansible Tower for higher security)</w:t>
-      </w:r>
-      <w:r>
-        <w:rPr>
-          <w:noProof/>
-        </w:rPr>
-        <w:t xml:space="preserve"> </w:t>
-      </w:r>
-      <w:r>
+        <w:rPr>
+          <w:rStyle w:val="Strong"/>
+          <w:rFonts w:ascii="Helvetica Neue" w:hAnsi="Helvetica Neue"/>
+          <w:b w:val="0"/>
+          <w:bCs w:val="0"/>
+          <w:color w:val="404040"/>
+        </w:rPr>
+      </w:pPr>
+      <w:r>
+        <w:rPr>
+          <w:rStyle w:val="Strong"/>
+          <w:rFonts w:ascii="Helvetica Neue" w:hAnsi="Helvetica Neue"/>
+          <w:b w:val="0"/>
+          <w:bCs w:val="0"/>
+          <w:color w:val="404040"/>
+        </w:rPr>
+        <w:t>Click Show User Security Credentials</w:t>
+      </w:r>
+      <w:r>
+        <w:rPr>
+          <w:rStyle w:val="Strong"/>
+          <w:rFonts w:ascii="Helvetica Neue" w:hAnsi="Helvetica Neue"/>
+          <w:b w:val="0"/>
+          <w:bCs w:val="0"/>
+          <w:color w:val="404040"/>
+        </w:rPr>
+        <w:t xml:space="preserve"> copy or download them to your workstation. </w:t>
+      </w:r>
+    </w:p>
+    <w:p>
+      <w:pPr>
+        <w:pStyle w:val="NormalWeb"/>
+        <w:shd w:val="clear" w:color="auto" w:fill="FFFFFF"/>
+        <w:spacing w:before="0" w:beforeAutospacing="0" w:after="360" w:afterAutospacing="0" w:line="360" w:lineRule="atLeast"/>
+        <w:ind w:left="360"/>
+        <w:rPr>
+          <w:rStyle w:val="Strong"/>
+          <w:rFonts w:ascii="Helvetica Neue" w:hAnsi="Helvetica Neue"/>
+          <w:b w:val="0"/>
+          <w:bCs w:val="0"/>
+          <w:color w:val="404040"/>
+        </w:rPr>
+      </w:pPr>
+      <w:r>
+        <w:rPr>
+          <w:rStyle w:val="Strong"/>
+          <w:rFonts w:ascii="Helvetica Neue" w:hAnsi="Helvetica Neue"/>
+          <w:b w:val="0"/>
+          <w:bCs w:val="0"/>
+          <w:color w:val="404040"/>
+        </w:rPr>
         <w:drawing>
-          <wp:inline distT="0" distB="0" distL="0" distR="0" wp14:anchorId="729C9CBD" wp14:editId="19450926">
-            <wp:extent cx="6172200" cy="3944620"/>
-            <wp:effectExtent l="0" t="0" r="0" b="0"/>
-            <wp:docPr id="9" name="Picture 9"/>
+          <wp:inline distT="0" distB="0" distL="0" distR="0" wp14:anchorId="7A4D5F06" wp14:editId="05435561">
+            <wp:extent cx="6172200" cy="855980"/>
+            <wp:effectExtent l="0" t="0" r="0" b="7620"/>
+            <wp:docPr id="29" name="Picture 29"/>
             <wp:cNvGraphicFramePr>
               <a:graphicFrameLocks xmlns:a="http://schemas.openxmlformats.org/drawingml/2006/main" noChangeAspect="1"/>
             </wp:cNvGraphicFramePr>
@@ -5381,7 +5750,7 @@
                   <pic:spPr>
                     <a:xfrm>
                       <a:off x="0" y="0"/>
-                      <a:ext cx="6172200" cy="3944620"/>
+                      <a:ext cx="6172200" cy="855980"/>
                     </a:xfrm>
                     <a:prstGeom prst="rect">
                       <a:avLst/>
@@ -5394,36 +5763,22 @@
         </w:drawing>
       </w:r>
     </w:p>
-    <w:p/>
-    <w:p>
-      <w:pPr>
-        <w:pStyle w:val="ListParagraph"/>
-        <w:numPr>
-          <w:ilvl w:val="0"/>
-          <w:numId w:val="32"/>
-        </w:numPr>
-      </w:pPr>
-      <w:r>
-        <w:t xml:space="preserve"> Click on Advanced to </w:t>
-      </w:r>
-      <w:r>
-        <w:t xml:space="preserve">and click </w:t>
-      </w:r>
-      <w:r>
-        <w:t xml:space="preserve">proceed to </w:t>
-      </w:r>
-      <w:r>
-        <w:t xml:space="preserve">reach </w:t>
-      </w:r>
-      <w:r>
-        <w:t xml:space="preserve">the Ansible Web UI </w:t>
-      </w:r>
-      <w:r>
+    <w:p>
+      <w:r>
+        <w:t xml:space="preserve">     </w:t>
+      </w:r>
+      <w:r>
+        <w:t xml:space="preserve"> Click on ansibleadm to assign IAM roles to this user </w:t>
+      </w:r>
+    </w:p>
+    <w:p>
+      <w:r>
+        <w:lastRenderedPageBreak/>
         <w:drawing>
-          <wp:inline distT="0" distB="0" distL="0" distR="0" wp14:anchorId="3E3CD2ED" wp14:editId="1AACF7E6">
-            <wp:extent cx="6172200" cy="1680845"/>
-            <wp:effectExtent l="0" t="0" r="0" b="0"/>
-            <wp:docPr id="12" name="Picture 12"/>
+          <wp:inline distT="0" distB="0" distL="0" distR="0" wp14:anchorId="101B99F9" wp14:editId="2584DBA7">
+            <wp:extent cx="5499735" cy="3574262"/>
+            <wp:effectExtent l="0" t="0" r="0" b="7620"/>
+            <wp:docPr id="37" name="Picture 37"/>
             <wp:cNvGraphicFramePr>
               <a:graphicFrameLocks xmlns:a="http://schemas.openxmlformats.org/drawingml/2006/main" noChangeAspect="1"/>
             </wp:cNvGraphicFramePr>
@@ -5443,7 +5798,7 @@
                   <pic:spPr>
                     <a:xfrm>
                       <a:off x="0" y="0"/>
-                      <a:ext cx="6172200" cy="1680845"/>
+                      <a:ext cx="5503728" cy="3576857"/>
                     </a:xfrm>
                     <a:prstGeom prst="rect">
                       <a:avLst/>
@@ -5459,15 +5814,109 @@
     <w:p/>
     <w:p>
       <w:pPr>
+        <w:ind w:firstLine="360"/>
+      </w:pPr>
+      <w:r>
+        <w:t xml:space="preserve">I </w:t>
+      </w:r>
+      <w:r>
+        <w:t xml:space="preserve">gave this user PowerUser IAM </w:t>
+      </w:r>
+      <w:r>
+        <w:t>p</w:t>
+      </w:r>
+      <w:r>
+        <w:t>rivileges if you wish you can lock it down further.</w:t>
+      </w:r>
+    </w:p>
+    <w:p>
+      <w:pPr>
+        <w:ind w:firstLine="360"/>
+      </w:pPr>
+    </w:p>
+    <w:p>
+      <w:pPr>
+        <w:ind w:firstLine="360"/>
+      </w:pPr>
+      <w:r>
+        <w:t>For More info on IAM roles please see this link</w:t>
+      </w:r>
+    </w:p>
+    <w:p>
+      <w:pPr>
+        <w:ind w:firstLine="360"/>
+      </w:pPr>
+      <w:hyperlink r:id="rId38" w:history="1">
+        <w:r>
+          <w:rPr>
+            <w:rStyle w:val="Hyperlink"/>
+            <w:rFonts w:ascii="HelveticaNeue" w:eastAsiaTheme="majorEastAsia" w:hAnsi="HelveticaNeue"/>
+            <w:color w:val="005B86"/>
+            <w:sz w:val="21"/>
+            <w:szCs w:val="21"/>
+          </w:rPr>
+          <w:t>http://docs.aws.amazon.com/AWSEC2/latest/UserGuide/iam-roles-for-amazon-ec2.html</w:t>
+        </w:r>
+      </w:hyperlink>
+    </w:p>
+    <w:p>
+      <w:pPr>
+        <w:pStyle w:val="ListNumber"/>
+        <w:numPr>
+          <w:ilvl w:val="0"/>
+          <w:numId w:val="0"/>
+        </w:numPr>
+        <w:spacing w:after="400"/>
+        <w:ind w:left="360"/>
+        <w:rPr>
+          <w:specVanish/>
+        </w:rPr>
+      </w:pPr>
+    </w:p>
+    <w:p>
+      <w:pPr>
+        <w:pStyle w:val="ListNumber"/>
+        <w:numPr>
+          <w:ilvl w:val="0"/>
+          <w:numId w:val="0"/>
+        </w:numPr>
+        <w:spacing w:after="400"/>
+        <w:rPr>
+          <w:specVanish/>
+        </w:rPr>
+      </w:pPr>
+    </w:p>
+    <w:p>
+      <w:pPr>
         <w:spacing w:after="140" w:line="280" w:lineRule="atLeast"/>
         <w:rPr>
-          <w:rFonts w:ascii="Georgia" w:hAnsi="Georgia"/>
-        </w:rPr>
-      </w:pPr>
+          <w:rFonts w:ascii="Arial" w:eastAsiaTheme="majorEastAsia" w:hAnsi="Arial" w:cstheme="majorBidi"/>
+          <w:bCs/>
+          <w:color w:val="FAA634"/>
+          <w:kern w:val="28"/>
+          <w:sz w:val="36"/>
+          <w:szCs w:val="26"/>
+        </w:rPr>
+      </w:pPr>
+      <w:bookmarkStart w:id="20" w:name="_Toc445465212"/>
       <w:r>
         <w:br w:type="page"/>
       </w:r>
     </w:p>
+    <w:p>
+      <w:pPr>
+        <w:pStyle w:val="Heading2"/>
+      </w:pPr>
+      <w:r>
+        <w:lastRenderedPageBreak/>
+        <w:t xml:space="preserve">Step 3. </w:t>
+      </w:r>
+      <w:bookmarkEnd w:id="20"/>
+      <w:r>
+        <w:t>Licensing Ansible Tower</w:t>
+      </w:r>
+    </w:p>
+    <w:p/>
     <w:p>
       <w:pPr>
         <w:pStyle w:val="ListParagraph"/>
@@ -5477,55 +5926,237 @@
         </w:numPr>
       </w:pPr>
       <w:r>
-        <w:lastRenderedPageBreak/>
-        <w:t xml:space="preserve">Provide the credential to you noted when you launched this </w:t>
-      </w:r>
-      <w:proofErr w:type="spellStart"/>
-      <w:r>
-        <w:t>quickstart</w:t>
-      </w:r>
-      <w:proofErr w:type="spellEnd"/>
-      <w:r>
-        <w:t xml:space="preserve"> access Ansible Tower</w:t>
-      </w:r>
-      <w:r>
-        <w:t xml:space="preserve"> </w:t>
-      </w:r>
-    </w:p>
-    <w:p/>
+        <w:t>Navigate to the IP or hostnam</w:t>
+      </w:r>
+      <w:r>
+        <w:t xml:space="preserve">e of your Ansible tower. </w:t>
+      </w:r>
+    </w:p>
     <w:p>
       <w:pPr>
         <w:pStyle w:val="ListParagraph"/>
         <w:ind w:left="720"/>
       </w:pPr>
       <w:r>
-        <w:t xml:space="preserve">The </w:t>
-      </w:r>
-      <w:r>
-        <w:t xml:space="preserve">default </w:t>
-      </w:r>
+        <w:t>Note: The ip</w:t>
+      </w:r>
+      <w:r>
+        <w:t>address can be found in the</w:t>
+      </w:r>
+      <w:r>
+        <w:t xml:space="preserve"> output section of the Ec2Stack or in the Ec2 console</w:t>
+      </w:r>
+      <w:r>
+        <w:drawing>
+          <wp:inline distT="0" distB="0" distL="0" distR="0" wp14:anchorId="21DA8E0C" wp14:editId="3AEA4C89">
+            <wp:extent cx="5347335" cy="2258314"/>
+            <wp:effectExtent l="0" t="0" r="12065" b="2540"/>
+            <wp:docPr id="1" name="Picture 1"/>
+            <wp:cNvGraphicFramePr>
+              <a:graphicFrameLocks xmlns:a="http://schemas.openxmlformats.org/drawingml/2006/main" noChangeAspect="1"/>
+            </wp:cNvGraphicFramePr>
+            <a:graphic xmlns:a="http://schemas.openxmlformats.org/drawingml/2006/main">
+              <a:graphicData uri="http://schemas.openxmlformats.org/drawingml/2006/picture">
+                <pic:pic xmlns:pic="http://schemas.openxmlformats.org/drawingml/2006/picture">
+                  <pic:nvPicPr>
+                    <pic:cNvPr id="1" name=""/>
+                    <pic:cNvPicPr/>
+                  </pic:nvPicPr>
+                  <pic:blipFill>
+                    <a:blip r:embed="rId39"/>
+                    <a:stretch>
+                      <a:fillRect/>
+                    </a:stretch>
+                  </pic:blipFill>
+                  <pic:spPr>
+                    <a:xfrm>
+                      <a:off x="0" y="0"/>
+                      <a:ext cx="5362590" cy="2264757"/>
+                    </a:xfrm>
+                    <a:prstGeom prst="rect">
+                      <a:avLst/>
+                    </a:prstGeom>
+                  </pic:spPr>
+                </pic:pic>
+              </a:graphicData>
+            </a:graphic>
+          </wp:inline>
+        </w:drawing>
+      </w:r>
+    </w:p>
+    <w:p>
+      <w:pPr>
+        <w:ind w:left="360"/>
+      </w:pPr>
+    </w:p>
+    <w:p>
+      <w:pPr>
+        <w:pStyle w:val="ListParagraph"/>
+        <w:numPr>
+          <w:ilvl w:val="0"/>
+          <w:numId w:val="32"/>
+        </w:numPr>
+      </w:pPr>
+      <w:r>
+        <w:t>You will need to trust the self signed cert. (We recommend that you add your cert to Ansible Tower for higher security)</w:t>
+      </w:r>
+      <w:r>
+        <w:rPr>
+          <w:noProof/>
+        </w:rPr>
+        <w:t xml:space="preserve"> </w:t>
+      </w:r>
+      <w:r>
+        <w:drawing>
+          <wp:inline distT="0" distB="0" distL="0" distR="0" wp14:anchorId="729C9CBD" wp14:editId="00BE11A6">
+            <wp:extent cx="5271135" cy="3368754"/>
+            <wp:effectExtent l="0" t="0" r="12065" b="9525"/>
+            <wp:docPr id="9" name="Picture 9"/>
+            <wp:cNvGraphicFramePr>
+              <a:graphicFrameLocks xmlns:a="http://schemas.openxmlformats.org/drawingml/2006/main" noChangeAspect="1"/>
+            </wp:cNvGraphicFramePr>
+            <a:graphic xmlns:a="http://schemas.openxmlformats.org/drawingml/2006/main">
+              <a:graphicData uri="http://schemas.openxmlformats.org/drawingml/2006/picture">
+                <pic:pic xmlns:pic="http://schemas.openxmlformats.org/drawingml/2006/picture">
+                  <pic:nvPicPr>
+                    <pic:cNvPr id="1" name=""/>
+                    <pic:cNvPicPr/>
+                  </pic:nvPicPr>
+                  <pic:blipFill>
+                    <a:blip r:embed="rId40"/>
+                    <a:stretch>
+                      <a:fillRect/>
+                    </a:stretch>
+                  </pic:blipFill>
+                  <pic:spPr>
+                    <a:xfrm>
+                      <a:off x="0" y="0"/>
+                      <a:ext cx="5281243" cy="3375214"/>
+                    </a:xfrm>
+                    <a:prstGeom prst="rect">
+                      <a:avLst/>
+                    </a:prstGeom>
+                  </pic:spPr>
+                </pic:pic>
+              </a:graphicData>
+            </a:graphic>
+          </wp:inline>
+        </w:drawing>
+      </w:r>
+    </w:p>
+    <w:p/>
+    <w:p>
+      <w:pPr>
+        <w:pStyle w:val="ListParagraph"/>
+        <w:numPr>
+          <w:ilvl w:val="0"/>
+          <w:numId w:val="32"/>
+        </w:numPr>
+      </w:pPr>
+      <w:r>
+        <w:lastRenderedPageBreak/>
+        <w:t xml:space="preserve"> Click on Advanced to </w:t>
+      </w:r>
+      <w:r>
+        <w:t xml:space="preserve">and click </w:t>
+      </w:r>
+      <w:r>
+        <w:t xml:space="preserve">proceed to </w:t>
+      </w:r>
+      <w:r>
+        <w:t xml:space="preserve">reach </w:t>
+      </w:r>
+      <w:r>
+        <w:t xml:space="preserve">the Ansible Web UI </w:t>
+      </w:r>
+      <w:r>
+        <w:drawing>
+          <wp:inline distT="0" distB="0" distL="0" distR="0" wp14:anchorId="3E3CD2ED" wp14:editId="54D3DB87">
+            <wp:extent cx="5271135" cy="1435462"/>
+            <wp:effectExtent l="0" t="0" r="0" b="12700"/>
+            <wp:docPr id="12" name="Picture 12"/>
+            <wp:cNvGraphicFramePr>
+              <a:graphicFrameLocks xmlns:a="http://schemas.openxmlformats.org/drawingml/2006/main" noChangeAspect="1"/>
+            </wp:cNvGraphicFramePr>
+            <a:graphic xmlns:a="http://schemas.openxmlformats.org/drawingml/2006/main">
+              <a:graphicData uri="http://schemas.openxmlformats.org/drawingml/2006/picture">
+                <pic:pic xmlns:pic="http://schemas.openxmlformats.org/drawingml/2006/picture">
+                  <pic:nvPicPr>
+                    <pic:cNvPr id="1" name=""/>
+                    <pic:cNvPicPr/>
+                  </pic:nvPicPr>
+                  <pic:blipFill>
+                    <a:blip r:embed="rId41"/>
+                    <a:stretch>
+                      <a:fillRect/>
+                    </a:stretch>
+                  </pic:blipFill>
+                  <pic:spPr>
+                    <a:xfrm>
+                      <a:off x="0" y="0"/>
+                      <a:ext cx="5305445" cy="1444805"/>
+                    </a:xfrm>
+                    <a:prstGeom prst="rect">
+                      <a:avLst/>
+                    </a:prstGeom>
+                  </pic:spPr>
+                </pic:pic>
+              </a:graphicData>
+            </a:graphic>
+          </wp:inline>
+        </w:drawing>
+      </w:r>
+    </w:p>
+    <w:p>
+      <w:pPr>
+        <w:spacing w:after="140" w:line="280" w:lineRule="atLeast"/>
+      </w:pPr>
+    </w:p>
+    <w:p>
+      <w:pPr>
+        <w:pStyle w:val="ListParagraph"/>
+        <w:numPr>
+          <w:ilvl w:val="0"/>
+          <w:numId w:val="32"/>
+        </w:numPr>
+        <w:spacing w:line="280" w:lineRule="atLeast"/>
+      </w:pPr>
+      <w:r>
+        <w:t xml:space="preserve">Provide the </w:t>
+      </w:r>
+      <w:proofErr w:type="spellStart"/>
       <w:r>
         <w:rPr>
           <w:b/>
         </w:rPr>
-        <w:t>username</w:t>
-      </w:r>
-      <w:r>
-        <w:t xml:space="preserve"> is</w:t>
-      </w:r>
-      <w:r>
-        <w:t>:</w:t>
+        <w:t>AnsibleAdminPassword</w:t>
+      </w:r>
+      <w:proofErr w:type="spellEnd"/>
+      <w:r>
+        <w:t xml:space="preserve"> you </w:t>
+      </w:r>
+      <w:proofErr w:type="spellStart"/>
+      <w:r>
+        <w:t>ented</w:t>
+      </w:r>
+      <w:proofErr w:type="spellEnd"/>
+      <w:r>
+        <w:t xml:space="preserve"> in the </w:t>
+      </w:r>
+      <w:r>
+        <w:rPr>
+          <w:b/>
+        </w:rPr>
+        <w:t>Specify Detail</w:t>
+      </w:r>
+      <w:r>
+        <w:t xml:space="preserve"> page</w:t>
       </w:r>
       <w:r>
         <w:t xml:space="preserve"> </w:t>
       </w:r>
-      <w:r>
-        <w:rPr>
-          <w:b/>
-        </w:rPr>
-        <w:t>admin</w:t>
-      </w:r>
-    </w:p>
+    </w:p>
+    <w:p/>
     <w:p>
       <w:pPr>
         <w:pStyle w:val="ListParagraph"/>
@@ -5535,22 +6166,28 @@
         <w:t xml:space="preserve">The </w:t>
       </w:r>
       <w:r>
+        <w:t xml:space="preserve">default </w:t>
+      </w:r>
+      <w:r>
         <w:rPr>
           <w:b/>
         </w:rPr>
-        <w:t>password</w:t>
+        <w:t>username</w:t>
+      </w:r>
+      <w:r>
+        <w:t xml:space="preserve"> is</w:t>
+      </w:r>
+      <w:r>
+        <w:t>:</w:t>
       </w:r>
       <w:r>
         <w:t xml:space="preserve"> </w:t>
       </w:r>
       <w:r>
-        <w:t>is :</w:t>
-      </w:r>
-      <w:r>
-        <w:t>&lt;the password you set during launch&gt;</w:t>
-      </w:r>
-      <w:r>
-        <w:t xml:space="preserve"> </w:t>
+        <w:rPr>
+          <w:b/>
+        </w:rPr>
+        <w:t>admin</w:t>
       </w:r>
     </w:p>
     <w:p>
@@ -5559,10 +6196,34 @@
         <w:ind w:left="720"/>
       </w:pPr>
       <w:r>
+        <w:t xml:space="preserve">The </w:t>
+      </w:r>
+      <w:r>
+        <w:rPr>
+          <w:b/>
+        </w:rPr>
+        <w:t>password</w:t>
+      </w:r>
+      <w:r>
+        <w:t xml:space="preserve"> </w:t>
+      </w:r>
+      <w:r>
+        <w:t>is :</w:t>
+      </w:r>
+      <w:r>
+        <w:t xml:space="preserve">&lt;the password you set during launch&gt; </w:t>
+      </w:r>
+    </w:p>
+    <w:p>
+      <w:pPr>
+        <w:pStyle w:val="ListParagraph"/>
+        <w:ind w:left="720"/>
+      </w:pPr>
+      <w:r>
         <w:drawing>
-          <wp:inline distT="0" distB="0" distL="0" distR="0" wp14:anchorId="286F7D56" wp14:editId="3FCACA6F">
-            <wp:extent cx="6172200" cy="3829050"/>
-            <wp:effectExtent l="0" t="0" r="0" b="6350"/>
+          <wp:inline distT="0" distB="0" distL="0" distR="0" wp14:anchorId="286F7D56" wp14:editId="7E982477">
+            <wp:extent cx="5652135" cy="3506417"/>
+            <wp:effectExtent l="0" t="0" r="0" b="0"/>
             <wp:docPr id="14" name="Picture 14"/>
             <wp:cNvGraphicFramePr>
               <a:graphicFrameLocks xmlns:a="http://schemas.openxmlformats.org/drawingml/2006/main" noChangeAspect="1"/>
@@ -5575,7 +6236,7 @@
                     <pic:cNvPicPr/>
                   </pic:nvPicPr>
                   <pic:blipFill>
-                    <a:blip r:embed="rId38"/>
+                    <a:blip r:embed="rId42"/>
                     <a:stretch>
                       <a:fillRect/>
                     </a:stretch>
@@ -5583,7 +6244,7 @@
                   <pic:spPr>
                     <a:xfrm>
                       <a:off x="0" y="0"/>
-                      <a:ext cx="6172200" cy="3829050"/>
+                      <a:ext cx="5655475" cy="3508489"/>
                     </a:xfrm>
                     <a:prstGeom prst="rect">
                       <a:avLst/>
@@ -5602,27 +6263,29 @@
         <w:ind w:left="720"/>
       </w:pPr>
       <w:r>
-        <w:t xml:space="preserve"> (if you forgot your p</w:t>
+        <w:t xml:space="preserve"> (I</w:t>
+      </w:r>
+      <w:r>
+        <w:t>f you forgot your p</w:t>
       </w:r>
       <w:r>
         <w:t xml:space="preserve">assword it will be in the </w:t>
       </w:r>
-      <w:proofErr w:type="spellStart"/>
-      <w:r>
+      <w:r>
+        <w:rPr>
+          <w:i/>
+        </w:rPr>
         <w:t>tower_setup_conf.yml</w:t>
       </w:r>
-      <w:proofErr w:type="spellEnd"/>
       <w:r>
         <w:t xml:space="preserve"> which can be found here </w:t>
       </w:r>
       <w:r>
         <w:t xml:space="preserve">in your root home </w:t>
       </w:r>
-      <w:proofErr w:type="spellStart"/>
-      <w:r>
-        <w:t>dir</w:t>
-      </w:r>
-      <w:proofErr w:type="spellEnd"/>
+      <w:r>
+        <w:t>dir.</w:t>
+      </w:r>
     </w:p>
     <w:p/>
     <w:p>
@@ -5650,6 +6313,7 @@
           <w:b/>
           <w:bCs/>
         </w:rPr>
+        <w:lastRenderedPageBreak/>
         <w:t xml:space="preserve">[centos@ip-10-0-0-10 </w:t>
       </w:r>
       <w:proofErr w:type="gramStart"/>
@@ -5722,71 +6386,73 @@
           <w:b/>
           <w:bCs/>
         </w:rPr>
-        <w:t xml:space="preserve"> /root/ansible-tower-setup-bundle-2.4.4-1.el7/</w:t>
-      </w:r>
-      <w:proofErr w:type="spellStart"/>
-      <w:r>
+        <w:t xml:space="preserve"> /root/ansible-tower-setup-bundle-2.4.4-1.el7/tower_setup_conf.yml</w:t>
+      </w:r>
+    </w:p>
+    <w:p>
+      <w:pPr>
+        <w:pStyle w:val="ListParagraph"/>
+        <w:ind w:left="720"/>
         <w:rPr>
           <w:rFonts w:ascii="Courier" w:hAnsi="Courier"/>
           <w:b/>
           <w:bCs/>
-        </w:rPr>
-        <w:t>tower_setup_conf.yml</w:t>
-      </w:r>
-      <w:proofErr w:type="spellEnd"/>
-    </w:p>
-    <w:p>
-      <w:pPr>
-        <w:pStyle w:val="ListParagraph"/>
-        <w:ind w:left="720"/>
+          <w:color w:val="FF0000"/>
+        </w:rPr>
+      </w:pPr>
+      <w:r>
         <w:rPr>
           <w:rFonts w:ascii="Courier" w:hAnsi="Courier"/>
           <w:b/>
           <w:bCs/>
-        </w:rPr>
-      </w:pPr>
+          <w:color w:val="FF0000"/>
+        </w:rPr>
+        <w:t>WARNING</w:t>
+      </w:r>
       <w:r>
         <w:rPr>
           <w:rFonts w:ascii="Courier" w:hAnsi="Courier"/>
           <w:b/>
           <w:bCs/>
-        </w:rPr>
-        <w:t>WARNING</w:t>
+          <w:color w:val="FF0000"/>
+        </w:rPr>
+        <w:t xml:space="preserve">: </w:t>
       </w:r>
       <w:r>
         <w:rPr>
           <w:rFonts w:ascii="Courier" w:hAnsi="Courier"/>
           <w:b/>
           <w:bCs/>
-        </w:rPr>
-        <w:t>: This file contains admin user credential</w:t>
+          <w:i/>
+        </w:rPr>
+        <w:t>tower_setup_conf.yml</w:t>
       </w:r>
       <w:r>
         <w:rPr>
           <w:rFonts w:ascii="Courier" w:hAnsi="Courier"/>
           <w:b/>
           <w:bCs/>
-        </w:rPr>
-        <w:t xml:space="preserve"> we recommend that you delete this folder after you retrieve your credentials</w:t>
-      </w:r>
-    </w:p>
-    <w:p>
-      <w:pPr>
-        <w:pStyle w:val="ListParagraph"/>
-        <w:ind w:left="720"/>
+          <w:color w:val="FF0000"/>
+        </w:rPr>
+        <w:t xml:space="preserve"> </w:t>
+      </w:r>
+      <w:r>
         <w:rPr>
           <w:rFonts w:ascii="Courier" w:hAnsi="Courier"/>
           <w:b/>
           <w:bCs/>
-        </w:rPr>
-      </w:pPr>
+          <w:color w:val="FF0000"/>
+        </w:rPr>
+        <w:t>file contains admin user credential</w:t>
+      </w:r>
       <w:r>
         <w:rPr>
           <w:rFonts w:ascii="Courier" w:hAnsi="Courier"/>
           <w:b/>
           <w:bCs/>
-        </w:rPr>
-        <w:t xml:space="preserve"> </w:t>
+          <w:color w:val="FF0000"/>
+        </w:rPr>
+        <w:t xml:space="preserve"> we recommend that you delete this folder after you retrieve your credentials</w:t>
       </w:r>
     </w:p>
     <w:p/>
@@ -5799,19 +6465,28 @@
         </w:rPr>
       </w:pPr>
       <w:r>
-        <w:lastRenderedPageBreak/>
         <w:t>If you need i</w:t>
       </w:r>
       <w:r>
         <w:t xml:space="preserve">nstructions on </w:t>
       </w:r>
-      <w:proofErr w:type="spellStart"/>
-      <w:r>
-        <w:t>ssh</w:t>
-      </w:r>
-      <w:proofErr w:type="spellEnd"/>
-      <w:r>
-        <w:t xml:space="preserve"> to you ec2-instance, </w:t>
+      <w:r>
+        <w:t xml:space="preserve">how to </w:t>
+      </w:r>
+      <w:r>
+        <w:t xml:space="preserve">ssh </w:t>
+      </w:r>
+      <w:r>
+        <w:t>in</w:t>
+      </w:r>
+      <w:r>
+        <w:t>to you</w:t>
+      </w:r>
+      <w:r>
+        <w:t>r</w:t>
+      </w:r>
+      <w:r>
+        <w:t xml:space="preserve"> ec2-instance, </w:t>
       </w:r>
       <w:r>
         <w:rPr>
@@ -5826,19 +6501,140 @@
         <w:ind w:left="720"/>
       </w:pPr>
       <w:r>
-        <w:t xml:space="preserve">Note: On </w:t>
+        <w:t xml:space="preserve">Note: On CentOS the username to connect </w:t>
+      </w:r>
+      <w:proofErr w:type="gramStart"/>
+      <w:r>
+        <w:t>vi  ssh</w:t>
+      </w:r>
+      <w:proofErr w:type="gramEnd"/>
+      <w:r>
+        <w:t xml:space="preserve"> </w:t>
+      </w:r>
+      <w:r>
+        <w:t xml:space="preserve">is </w:t>
+      </w:r>
+      <w:r>
+        <w:rPr>
+          <w:b/>
+        </w:rPr>
+        <w:t>centos</w:t>
+      </w:r>
+      <w:r>
+        <w:t xml:space="preserve"> not ec2-user </w:t>
+      </w:r>
+    </w:p>
+    <w:p>
+      <w:pPr>
+        <w:pStyle w:val="ListParagraph"/>
+        <w:ind w:left="720"/>
+        <w:rPr>
+          <w:rFonts w:ascii="Courier" w:hAnsi="Courier"/>
+        </w:rPr>
+      </w:pPr>
+      <w:r>
+        <w:t>example command(CentOS)</w:t>
+      </w:r>
+      <w:r>
+        <w:rPr>
+          <w:rFonts w:ascii="Courier" w:hAnsi="Courier"/>
+        </w:rPr>
+        <w:t>: ssh –</w:t>
       </w:r>
       <w:proofErr w:type="spellStart"/>
       <w:r>
-        <w:t>CentOS</w:t>
+        <w:rPr>
+          <w:rFonts w:ascii="Courier" w:hAnsi="Courier"/>
+        </w:rPr>
+        <w:t>i</w:t>
       </w:r>
       <w:proofErr w:type="spellEnd"/>
       <w:r>
-        <w:t xml:space="preserve"> the username to connect is centos not ec2-user </w:t>
-      </w:r>
-    </w:p>
-    <w:p/>
-    <w:p/>
+        <w:rPr>
+          <w:rFonts w:ascii="Courier" w:hAnsi="Courier"/>
+        </w:rPr>
+        <w:t xml:space="preserve"> </w:t>
+      </w:r>
+      <w:proofErr w:type="spellStart"/>
+      <w:r>
+        <w:rPr>
+          <w:rFonts w:ascii="Courier" w:hAnsi="Courier"/>
+        </w:rPr>
+        <w:t>your.pem</w:t>
+      </w:r>
+      <w:proofErr w:type="spellEnd"/>
+      <w:r>
+        <w:rPr>
+          <w:rFonts w:ascii="Courier" w:hAnsi="Courier"/>
+        </w:rPr>
+        <w:t xml:space="preserve"> </w:t>
+      </w:r>
+      <w:proofErr w:type="spellStart"/>
+      <w:r>
+        <w:rPr>
+          <w:rFonts w:ascii="Courier" w:hAnsi="Courier"/>
+        </w:rPr>
+        <w:t>centos@ip-or-hostname</w:t>
+      </w:r>
+      <w:proofErr w:type="spellEnd"/>
+    </w:p>
+    <w:p>
+      <w:pPr>
+        <w:pStyle w:val="ListParagraph"/>
+        <w:ind w:left="720"/>
+      </w:pPr>
+      <w:r>
+        <w:t>example command(</w:t>
+      </w:r>
+      <w:r>
+        <w:t>RHEL</w:t>
+      </w:r>
+      <w:r>
+        <w:t>)</w:t>
+      </w:r>
+      <w:r>
+        <w:rPr>
+          <w:rFonts w:ascii="Courier" w:hAnsi="Courier"/>
+        </w:rPr>
+        <w:t>: ssh –</w:t>
+      </w:r>
+      <w:proofErr w:type="spellStart"/>
+      <w:r>
+        <w:rPr>
+          <w:rFonts w:ascii="Courier" w:hAnsi="Courier"/>
+        </w:rPr>
+        <w:t>i</w:t>
+      </w:r>
+      <w:proofErr w:type="spellEnd"/>
+      <w:r>
+        <w:rPr>
+          <w:rFonts w:ascii="Courier" w:hAnsi="Courier"/>
+        </w:rPr>
+        <w:t xml:space="preserve"> </w:t>
+      </w:r>
+      <w:proofErr w:type="spellStart"/>
+      <w:r>
+        <w:rPr>
+          <w:rFonts w:ascii="Courier" w:hAnsi="Courier"/>
+        </w:rPr>
+        <w:t>your.pem</w:t>
+      </w:r>
+      <w:proofErr w:type="spellEnd"/>
+      <w:r>
+        <w:rPr>
+          <w:rFonts w:ascii="Courier" w:hAnsi="Courier"/>
+        </w:rPr>
+        <w:t xml:space="preserve"> </w:t>
+      </w:r>
+      <w:proofErr w:type="spellStart"/>
+      <w:r>
+        <w:rPr>
+          <w:rFonts w:ascii="Courier" w:hAnsi="Courier"/>
+        </w:rPr>
+        <w:t>centos@ip-or-hostname</w:t>
+      </w:r>
+      <w:proofErr w:type="spellEnd"/>
+    </w:p>
     <w:p/>
     <w:p>
       <w:pPr>
@@ -5849,7 +6645,13 @@
         </w:numPr>
       </w:pPr>
       <w:r>
-        <w:t xml:space="preserve">Upon successful login you will reach the screen show below. Click the red box to Get a Free Tower Trial License. This action will open a new window navigate to the open window and select </w:t>
+        <w:t xml:space="preserve">Upon successful login you will reach the screen show below. Click the red box to Get a Free Tower Trial License. This action will open a new window navigate to the </w:t>
+      </w:r>
+      <w:r>
+        <w:t>new</w:t>
+      </w:r>
+      <w:r>
+        <w:t xml:space="preserve"> window and select </w:t>
       </w:r>
       <w:r>
         <w:rPr>
@@ -5866,8 +6668,59 @@
       <w:r>
         <w:t>Enter the information requested</w:t>
       </w:r>
-      <w:bookmarkStart w:id="21" w:name="_GoBack"/>
-      <w:bookmarkEnd w:id="21"/>
+      <w:r>
+        <w:t xml:space="preserve"> and Submi</w:t>
+      </w:r>
+      <w:r>
+        <w:t xml:space="preserve">t. Check you email for trial </w:t>
+      </w:r>
+      <w:r>
+        <w:t>license info</w:t>
+      </w:r>
+    </w:p>
+    <w:p>
+      <w:pPr>
+        <w:pStyle w:val="ListParagraph"/>
+        <w:ind w:left="720"/>
+      </w:pPr>
+      <w:r>
+        <w:lastRenderedPageBreak/>
+        <w:drawing>
+          <wp:inline distT="0" distB="0" distL="0" distR="0" wp14:anchorId="7F264693" wp14:editId="3F837B6E">
+            <wp:extent cx="4046390" cy="5654040"/>
+            <wp:effectExtent l="0" t="0" r="0" b="10160"/>
+            <wp:docPr id="18" name="Picture 18"/>
+            <wp:cNvGraphicFramePr>
+              <a:graphicFrameLocks xmlns:a="http://schemas.openxmlformats.org/drawingml/2006/main" noChangeAspect="1"/>
+            </wp:cNvGraphicFramePr>
+            <a:graphic xmlns:a="http://schemas.openxmlformats.org/drawingml/2006/main">
+              <a:graphicData uri="http://schemas.openxmlformats.org/drawingml/2006/picture">
+                <pic:pic xmlns:pic="http://schemas.openxmlformats.org/drawingml/2006/picture">
+                  <pic:nvPicPr>
+                    <pic:cNvPr id="1" name=""/>
+                    <pic:cNvPicPr/>
+                  </pic:nvPicPr>
+                  <pic:blipFill>
+                    <a:blip r:embed="rId43"/>
+                    <a:stretch>
+                      <a:fillRect/>
+                    </a:stretch>
+                  </pic:blipFill>
+                  <pic:spPr>
+                    <a:xfrm>
+                      <a:off x="0" y="0"/>
+                      <a:ext cx="4064289" cy="5679050"/>
+                    </a:xfrm>
+                    <a:prstGeom prst="rect">
+                      <a:avLst/>
+                    </a:prstGeom>
+                  </pic:spPr>
+                </pic:pic>
+              </a:graphicData>
+            </a:graphic>
+          </wp:inline>
+        </w:drawing>
+      </w:r>
     </w:p>
     <w:p>
       <w:pPr>
@@ -5877,6 +6730,597 @@
           <w:numId w:val="32"/>
         </w:numPr>
       </w:pPr>
+      <w:r>
+        <w:t>Copy and Paste the license file into the UI and click Submit</w:t>
+      </w:r>
+    </w:p>
+    <w:p>
+      <w:pPr>
+        <w:ind w:left="360"/>
+      </w:pPr>
+      <w:r>
+        <w:drawing>
+          <wp:inline distT="0" distB="0" distL="0" distR="0" wp14:anchorId="4939E520" wp14:editId="46CD1BCC">
+            <wp:extent cx="6172200" cy="1283970"/>
+            <wp:effectExtent l="0" t="0" r="0" b="11430"/>
+            <wp:docPr id="31" name="Picture 31"/>
+            <wp:cNvGraphicFramePr>
+              <a:graphicFrameLocks xmlns:a="http://schemas.openxmlformats.org/drawingml/2006/main" noChangeAspect="1"/>
+            </wp:cNvGraphicFramePr>
+            <a:graphic xmlns:a="http://schemas.openxmlformats.org/drawingml/2006/main">
+              <a:graphicData uri="http://schemas.openxmlformats.org/drawingml/2006/picture">
+                <pic:pic xmlns:pic="http://schemas.openxmlformats.org/drawingml/2006/picture">
+                  <pic:nvPicPr>
+                    <pic:cNvPr id="1" name=""/>
+                    <pic:cNvPicPr/>
+                  </pic:nvPicPr>
+                  <pic:blipFill>
+                    <a:blip r:embed="rId44"/>
+                    <a:stretch>
+                      <a:fillRect/>
+                    </a:stretch>
+                  </pic:blipFill>
+                  <pic:spPr>
+                    <a:xfrm>
+                      <a:off x="0" y="0"/>
+                      <a:ext cx="6172200" cy="1283970"/>
+                    </a:xfrm>
+                    <a:prstGeom prst="rect">
+                      <a:avLst/>
+                    </a:prstGeom>
+                  </pic:spPr>
+                </pic:pic>
+              </a:graphicData>
+            </a:graphic>
+          </wp:inline>
+        </w:drawing>
+      </w:r>
+    </w:p>
+    <w:p>
+      <w:pPr>
+        <w:pStyle w:val="ListParagraph"/>
+        <w:numPr>
+          <w:ilvl w:val="0"/>
+          <w:numId w:val="32"/>
+        </w:numPr>
+      </w:pPr>
+      <w:r>
+        <w:t>Click on the checkbox on the bottom of the screen if you agree with the End User License Agreement. Then</w:t>
+      </w:r>
+      <w:r>
+        <w:t xml:space="preserve"> Submit.</w:t>
+      </w:r>
+    </w:p>
+    <w:p>
+      <w:pPr>
+        <w:pStyle w:val="Heading2"/>
+      </w:pPr>
+      <w:r>
+        <w:lastRenderedPageBreak/>
+        <w:t xml:space="preserve"> </w:t>
+      </w:r>
+      <w:r>
+        <w:t xml:space="preserve">Configuring </w:t>
+      </w:r>
+      <w:r>
+        <w:t>Ansible Tower</w:t>
+      </w:r>
+      <w:r>
+        <w:t xml:space="preserve"> with EC2 integration</w:t>
+      </w:r>
+    </w:p>
+    <w:p/>
+    <w:p>
+      <w:r>
+        <w:t xml:space="preserve">In this step we are going to setup the basics needed to configure </w:t>
+      </w:r>
+      <w:r>
+        <w:t>EC2</w:t>
+      </w:r>
+      <w:r>
+        <w:t xml:space="preserve"> integration for the full Tower </w:t>
+      </w:r>
+      <w:r>
+        <w:t xml:space="preserve">configuration </w:t>
+      </w:r>
+      <w:r>
+        <w:t>procedure</w:t>
+      </w:r>
+      <w:r>
+        <w:t>s</w:t>
+      </w:r>
+      <w:r>
+        <w:t xml:space="preserve"> and information on how you can setup Organizations, Teams and Projects please see the Ansible user guide at this link </w:t>
+      </w:r>
+      <w:hyperlink r:id="rId45" w:history="1">
+        <w:r>
+          <w:rPr>
+            <w:rStyle w:val="Hyperlink"/>
+          </w:rPr>
+          <w:t>http://docs.ansible.com/ansible-tower/2.2.0/html/userguide/</w:t>
+        </w:r>
+      </w:hyperlink>
+    </w:p>
+    <w:p/>
+    <w:p/>
+    <w:p>
+      <w:pPr>
+        <w:pStyle w:val="ListParagraph"/>
+        <w:numPr>
+          <w:ilvl w:val="0"/>
+          <w:numId w:val="34"/>
+        </w:numPr>
+      </w:pPr>
+      <w:r>
+        <w:t xml:space="preserve">Click on the </w:t>
+      </w:r>
+      <w:r>
+        <w:t>wrench and screwdriver icon to navigate to the setup UI</w:t>
+      </w:r>
+    </w:p>
+    <w:p/>
+    <w:p>
+      <w:pPr>
+        <w:spacing w:after="140" w:line="280" w:lineRule="atLeast"/>
+      </w:pPr>
+      <w:r>
+        <w:drawing>
+          <wp:inline distT="0" distB="0" distL="0" distR="0" wp14:anchorId="080A0DAC" wp14:editId="04BB221B">
+            <wp:extent cx="5118735" cy="2923788"/>
+            <wp:effectExtent l="0" t="0" r="12065" b="0"/>
+            <wp:docPr id="32" name="Picture 32"/>
+            <wp:cNvGraphicFramePr>
+              <a:graphicFrameLocks xmlns:a="http://schemas.openxmlformats.org/drawingml/2006/main" noChangeAspect="1"/>
+            </wp:cNvGraphicFramePr>
+            <a:graphic xmlns:a="http://schemas.openxmlformats.org/drawingml/2006/main">
+              <a:graphicData uri="http://schemas.openxmlformats.org/drawingml/2006/picture">
+                <pic:pic xmlns:pic="http://schemas.openxmlformats.org/drawingml/2006/picture">
+                  <pic:nvPicPr>
+                    <pic:cNvPr id="1" name=""/>
+                    <pic:cNvPicPr/>
+                  </pic:nvPicPr>
+                  <pic:blipFill>
+                    <a:blip r:embed="rId46"/>
+                    <a:stretch>
+                      <a:fillRect/>
+                    </a:stretch>
+                  </pic:blipFill>
+                  <pic:spPr>
+                    <a:xfrm>
+                      <a:off x="0" y="0"/>
+                      <a:ext cx="5131807" cy="2931255"/>
+                    </a:xfrm>
+                    <a:prstGeom prst="rect">
+                      <a:avLst/>
+                    </a:prstGeom>
+                  </pic:spPr>
+                </pic:pic>
+              </a:graphicData>
+            </a:graphic>
+          </wp:inline>
+        </w:drawing>
+      </w:r>
+    </w:p>
+    <w:p>
+      <w:pPr>
+        <w:spacing w:after="140" w:line="280" w:lineRule="atLeast"/>
+      </w:pPr>
+    </w:p>
+    <w:p>
+      <w:pPr>
+        <w:pStyle w:val="ListParagraph"/>
+        <w:numPr>
+          <w:ilvl w:val="0"/>
+          <w:numId w:val="34"/>
+        </w:numPr>
+        <w:spacing w:line="280" w:lineRule="atLeast"/>
+        <w:rPr>
+          <w:rFonts w:ascii="Times New Roman" w:hAnsi="Times New Roman"/>
+        </w:rPr>
+      </w:pPr>
+      <w:r>
+        <w:t xml:space="preserve">Click on Credentials </w:t>
+      </w:r>
+    </w:p>
+    <w:p>
+      <w:pPr>
+        <w:pStyle w:val="ListParagraph"/>
+        <w:spacing w:line="280" w:lineRule="atLeast"/>
+        <w:ind w:left="720"/>
+      </w:pPr>
+      <w:r>
+        <w:t xml:space="preserve">Then click on the blue plus </w:t>
+      </w:r>
+      <w:r>
+        <w:drawing>
+          <wp:inline distT="0" distB="0" distL="0" distR="0" wp14:anchorId="3957193E" wp14:editId="5D702907">
+            <wp:extent cx="253365" cy="262414"/>
+            <wp:effectExtent l="0" t="0" r="635" b="0"/>
+            <wp:docPr id="39" name="Picture 39"/>
+            <wp:cNvGraphicFramePr>
+              <a:graphicFrameLocks xmlns:a="http://schemas.openxmlformats.org/drawingml/2006/main" noChangeAspect="1"/>
+            </wp:cNvGraphicFramePr>
+            <a:graphic xmlns:a="http://schemas.openxmlformats.org/drawingml/2006/main">
+              <a:graphicData uri="http://schemas.openxmlformats.org/drawingml/2006/picture">
+                <pic:pic xmlns:pic="http://schemas.openxmlformats.org/drawingml/2006/picture">
+                  <pic:nvPicPr>
+                    <pic:cNvPr id="1" name=""/>
+                    <pic:cNvPicPr/>
+                  </pic:nvPicPr>
+                  <pic:blipFill>
+                    <a:blip r:embed="rId47"/>
+                    <a:stretch>
+                      <a:fillRect/>
+                    </a:stretch>
+                  </pic:blipFill>
+                  <pic:spPr>
+                    <a:xfrm>
+                      <a:off x="0" y="0"/>
+                      <a:ext cx="253365" cy="262414"/>
+                    </a:xfrm>
+                    <a:prstGeom prst="rect">
+                      <a:avLst/>
+                    </a:prstGeom>
+                  </pic:spPr>
+                </pic:pic>
+              </a:graphicData>
+            </a:graphic>
+          </wp:inline>
+        </w:drawing>
+      </w:r>
+    </w:p>
+    <w:p>
+      <w:pPr>
+        <w:pStyle w:val="ListParagraph"/>
+        <w:numPr>
+          <w:ilvl w:val="0"/>
+          <w:numId w:val="35"/>
+        </w:numPr>
+        <w:spacing w:line="280" w:lineRule="atLeast"/>
+      </w:pPr>
+      <w:r>
+        <w:t xml:space="preserve">Provide a </w:t>
+      </w:r>
+      <w:r>
+        <w:rPr>
+          <w:b/>
+        </w:rPr>
+        <w:t>Name</w:t>
+      </w:r>
+      <w:r>
+        <w:t xml:space="preserve"> and description</w:t>
+      </w:r>
+    </w:p>
+    <w:p>
+      <w:pPr>
+        <w:pStyle w:val="ListParagraph"/>
+        <w:numPr>
+          <w:ilvl w:val="0"/>
+          <w:numId w:val="35"/>
+        </w:numPr>
+        <w:spacing w:line="280" w:lineRule="atLeast"/>
+      </w:pPr>
+      <w:r>
+        <w:t xml:space="preserve">Select admin from </w:t>
+      </w:r>
+      <w:r>
+        <w:rPr>
+          <w:rFonts w:ascii="Helvetica" w:hAnsi="Helvetica"/>
+          <w:b/>
+          <w:bCs/>
+          <w:color w:val="171717"/>
+          <w:sz w:val="21"/>
+          <w:szCs w:val="21"/>
+          <w:shd w:val="clear" w:color="auto" w:fill="FFFFFF"/>
+        </w:rPr>
+        <w:t>User that owns this credential</w:t>
+      </w:r>
+    </w:p>
+    <w:p>
+      <w:pPr>
+        <w:pStyle w:val="ListParagraph"/>
+        <w:numPr>
+          <w:ilvl w:val="0"/>
+          <w:numId w:val="35"/>
+        </w:numPr>
+        <w:spacing w:line="280" w:lineRule="atLeast"/>
+      </w:pPr>
+      <w:r>
+        <w:t xml:space="preserve">Click Type and </w:t>
+      </w:r>
+      <w:r>
+        <w:rPr>
+          <w:b/>
+        </w:rPr>
+        <w:t>Choose Amazon Web Services</w:t>
+      </w:r>
+    </w:p>
+    <w:p>
+      <w:pPr>
+        <w:pStyle w:val="ListParagraph"/>
+        <w:numPr>
+          <w:ilvl w:val="0"/>
+          <w:numId w:val="35"/>
+        </w:numPr>
+        <w:spacing w:line="280" w:lineRule="atLeast"/>
+        <w:rPr>
+          <w:b/>
+        </w:rPr>
+      </w:pPr>
+      <w:r>
+        <w:t xml:space="preserve">Enter you </w:t>
+      </w:r>
+      <w:r>
+        <w:rPr>
+          <w:b/>
+        </w:rPr>
+        <w:t>Access Key</w:t>
+      </w:r>
+      <w:r>
+        <w:t xml:space="preserve"> and </w:t>
+      </w:r>
+      <w:r>
+        <w:rPr>
+          <w:b/>
+        </w:rPr>
+        <w:t>Secret Key</w:t>
+      </w:r>
+    </w:p>
+    <w:p>
+      <w:pPr>
+        <w:pStyle w:val="ListParagraph"/>
+        <w:numPr>
+          <w:ilvl w:val="0"/>
+          <w:numId w:val="35"/>
+        </w:numPr>
+        <w:spacing w:line="280" w:lineRule="atLeast"/>
+        <w:rPr>
+          <w:b/>
+        </w:rPr>
+      </w:pPr>
+      <w:r>
+        <w:t xml:space="preserve">Click </w:t>
+      </w:r>
+      <w:r>
+        <w:rPr>
+          <w:b/>
+        </w:rPr>
+        <w:t>Save</w:t>
+      </w:r>
+    </w:p>
+    <w:p>
+      <w:pPr>
+        <w:spacing w:line="280" w:lineRule="atLeast"/>
+        <w:rPr>
+          <w:b/>
+        </w:rPr>
+      </w:pPr>
+      <w:r>
+        <w:rPr>
+          <w:b/>
+        </w:rPr>
+        <w:lastRenderedPageBreak/>
+        <w:drawing>
+          <wp:inline distT="0" distB="0" distL="0" distR="0" wp14:anchorId="5AA1A45C" wp14:editId="23C84B90">
+            <wp:extent cx="6172200" cy="5713095"/>
+            <wp:effectExtent l="0" t="0" r="0" b="1905"/>
+            <wp:docPr id="40" name="Picture 40"/>
+            <wp:cNvGraphicFramePr>
+              <a:graphicFrameLocks xmlns:a="http://schemas.openxmlformats.org/drawingml/2006/main" noChangeAspect="1"/>
+            </wp:cNvGraphicFramePr>
+            <a:graphic xmlns:a="http://schemas.openxmlformats.org/drawingml/2006/main">
+              <a:graphicData uri="http://schemas.openxmlformats.org/drawingml/2006/picture">
+                <pic:pic xmlns:pic="http://schemas.openxmlformats.org/drawingml/2006/picture">
+                  <pic:nvPicPr>
+                    <pic:cNvPr id="1" name=""/>
+                    <pic:cNvPicPr/>
+                  </pic:nvPicPr>
+                  <pic:blipFill>
+                    <a:blip r:embed="rId48"/>
+                    <a:stretch>
+                      <a:fillRect/>
+                    </a:stretch>
+                  </pic:blipFill>
+                  <pic:spPr>
+                    <a:xfrm>
+                      <a:off x="0" y="0"/>
+                      <a:ext cx="6172200" cy="5713095"/>
+                    </a:xfrm>
+                    <a:prstGeom prst="rect">
+                      <a:avLst/>
+                    </a:prstGeom>
+                  </pic:spPr>
+                </pic:pic>
+              </a:graphicData>
+            </a:graphic>
+          </wp:inline>
+        </w:drawing>
+      </w:r>
+    </w:p>
+    <w:p>
+      <w:pPr>
+        <w:spacing w:line="280" w:lineRule="atLeast"/>
+        <w:ind w:left="1080"/>
+        <w:rPr>
+          <w:b/>
+        </w:rPr>
+      </w:pPr>
+    </w:p>
+    <w:p>
+      <w:pPr>
+        <w:pStyle w:val="Heading2"/>
+      </w:pPr>
+      <w:r>
+        <w:t>S</w:t>
+      </w:r>
+      <w:r>
+        <w:t>tep 4</w:t>
+      </w:r>
+      <w:r>
+        <w:t xml:space="preserve">. </w:t>
+      </w:r>
+      <w:r>
+        <w:t>Discover and Manage EC2 instance in Ansible Tower</w:t>
+      </w:r>
+    </w:p>
+    <w:p/>
+    <w:p>
+      <w:r>
+        <w:t>In this step we are going to set</w:t>
+      </w:r>
+      <w:r>
+        <w:t>up</w:t>
+      </w:r>
+      <w:r>
+        <w:t xml:space="preserve"> the basics needed to configure AWS integration for the full</w:t>
+      </w:r>
+      <w:r>
+        <w:t xml:space="preserve"> Tower</w:t>
+      </w:r>
+      <w:r>
+        <w:t xml:space="preserve"> </w:t>
+      </w:r>
+      <w:r>
+        <w:t xml:space="preserve">procedure and information on how you can </w:t>
+      </w:r>
+      <w:r>
+        <w:t>setup Organization</w:t>
+      </w:r>
+      <w:r>
+        <w:t xml:space="preserve">s, </w:t>
+      </w:r>
+      <w:r>
+        <w:t>Team</w:t>
+      </w:r>
+      <w:r>
+        <w:t>s</w:t>
+      </w:r>
+      <w:r>
+        <w:t xml:space="preserve"> and Project</w:t>
+      </w:r>
+      <w:r>
+        <w:t>s</w:t>
+      </w:r>
+      <w:r>
+        <w:t xml:space="preserve"> please </w:t>
+      </w:r>
+      <w:r>
+        <w:t xml:space="preserve">see the Ansible user guide at </w:t>
+      </w:r>
+      <w:r>
+        <w:t xml:space="preserve">this link </w:t>
+      </w:r>
+      <w:hyperlink r:id="rId49" w:history="1">
+        <w:r>
+          <w:rPr>
+            <w:rStyle w:val="Hyperlink"/>
+          </w:rPr>
+          <w:t>http://docs.ansible.com/ansible-tower/2.2.0/html/userguide/</w:t>
+        </w:r>
+      </w:hyperlink>
+    </w:p>
+    <w:p/>
+    <w:p>
+      <w:pPr>
+        <w:pStyle w:val="ListParagraph"/>
+        <w:numPr>
+          <w:ilvl w:val="0"/>
+          <w:numId w:val="33"/>
+        </w:numPr>
+      </w:pPr>
+      <w:r>
+        <w:t>To start c</w:t>
+      </w:r>
+      <w:r>
+        <w:t xml:space="preserve">reate an </w:t>
+      </w:r>
+      <w:r>
+        <w:rPr>
+          <w:i/>
+        </w:rPr>
+        <w:t>Inventory</w:t>
+      </w:r>
+      <w:r>
+        <w:t xml:space="preserve"> by clicking on Inventories in the main</w:t>
+      </w:r>
+      <w:bookmarkEnd w:id="17"/>
+      <w:r>
+        <w:t xml:space="preserve"> menu</w:t>
+      </w:r>
+    </w:p>
+    <w:p>
+      <w:pPr>
+        <w:ind w:left="360"/>
+      </w:pPr>
+    </w:p>
+    <w:p>
+      <w:pPr>
+        <w:ind w:left="360"/>
+      </w:pPr>
+    </w:p>
+    <w:p>
+      <w:pPr>
+        <w:ind w:left="360"/>
+      </w:pPr>
+    </w:p>
+    <w:p>
+      <w:pPr>
+        <w:pStyle w:val="ListParagraph"/>
+        <w:numPr>
+          <w:ilvl w:val="0"/>
+          <w:numId w:val="33"/>
+        </w:numPr>
+      </w:pPr>
+      <w:r>
+        <w:lastRenderedPageBreak/>
+        <w:t>Then c</w:t>
+      </w:r>
+      <w:r>
+        <w:t>lick the blue plus sign</w:t>
+      </w:r>
+      <w:r>
+        <w:t xml:space="preserve"> to bring up the Create Inventory dialog </w:t>
+      </w:r>
+      <w:r>
+        <w:t xml:space="preserve"> </w:t>
+      </w:r>
+      <w:r>
+        <w:drawing>
+          <wp:inline distT="0" distB="0" distL="0" distR="0" wp14:anchorId="261AF4AB" wp14:editId="7329145E">
+            <wp:extent cx="253365" cy="262414"/>
+            <wp:effectExtent l="0" t="0" r="635" b="0"/>
+            <wp:docPr id="33" name="Picture 33"/>
+            <wp:cNvGraphicFramePr>
+              <a:graphicFrameLocks xmlns:a="http://schemas.openxmlformats.org/drawingml/2006/main" noChangeAspect="1"/>
+            </wp:cNvGraphicFramePr>
+            <a:graphic xmlns:a="http://schemas.openxmlformats.org/drawingml/2006/main">
+              <a:graphicData uri="http://schemas.openxmlformats.org/drawingml/2006/picture">
+                <pic:pic xmlns:pic="http://schemas.openxmlformats.org/drawingml/2006/picture">
+                  <pic:nvPicPr>
+                    <pic:cNvPr id="1" name=""/>
+                    <pic:cNvPicPr/>
+                  </pic:nvPicPr>
+                  <pic:blipFill>
+                    <a:blip r:embed="rId47"/>
+                    <a:stretch>
+                      <a:fillRect/>
+                    </a:stretch>
+                  </pic:blipFill>
+                  <pic:spPr>
+                    <a:xfrm>
+                      <a:off x="0" y="0"/>
+                      <a:ext cx="253365" cy="262414"/>
+                    </a:xfrm>
+                    <a:prstGeom prst="rect">
+                      <a:avLst/>
+                    </a:prstGeom>
+                  </pic:spPr>
+                </pic:pic>
+              </a:graphicData>
+            </a:graphic>
+          </wp:inline>
+        </w:drawing>
+      </w:r>
     </w:p>
     <w:p>
       <w:pPr>
@@ -5884,31 +7328,906 @@
         <w:ind w:left="720"/>
       </w:pPr>
       <w:r>
-        <w:t>Click on the checkbox on the bottom of the screen if you agree with the End User License Agreement. Then</w:t>
+        <w:t xml:space="preserve">Provide a Name you can use the Default Organization. Leave the Variables section as it and click Save to create an inventory  </w:t>
+      </w:r>
+    </w:p>
+    <w:p>
+      <w:pPr>
+        <w:pStyle w:val="ListParagraph"/>
+        <w:ind w:left="720"/>
+      </w:pPr>
+    </w:p>
+    <w:p>
+      <w:pPr>
+        <w:pStyle w:val="ListParagraph"/>
+        <w:ind w:left="720"/>
+      </w:pPr>
+    </w:p>
+    <w:p>
+      <w:pPr>
+        <w:pStyle w:val="ListParagraph"/>
+        <w:ind w:left="720"/>
+      </w:pPr>
+      <w:r>
+        <w:drawing>
+          <wp:inline distT="0" distB="0" distL="0" distR="0" wp14:anchorId="7A72AD30" wp14:editId="020391D2">
+            <wp:extent cx="5211788" cy="3428949"/>
+            <wp:effectExtent l="0" t="0" r="0" b="635"/>
+            <wp:docPr id="34" name="Picture 34"/>
+            <wp:cNvGraphicFramePr>
+              <a:graphicFrameLocks xmlns:a="http://schemas.openxmlformats.org/drawingml/2006/main" noChangeAspect="1"/>
+            </wp:cNvGraphicFramePr>
+            <a:graphic xmlns:a="http://schemas.openxmlformats.org/drawingml/2006/main">
+              <a:graphicData uri="http://schemas.openxmlformats.org/drawingml/2006/picture">
+                <pic:pic xmlns:pic="http://schemas.openxmlformats.org/drawingml/2006/picture">
+                  <pic:nvPicPr>
+                    <pic:cNvPr id="1" name=""/>
+                    <pic:cNvPicPr/>
+                  </pic:nvPicPr>
+                  <pic:blipFill>
+                    <a:blip r:embed="rId50"/>
+                    <a:stretch>
+                      <a:fillRect/>
+                    </a:stretch>
+                  </pic:blipFill>
+                  <pic:spPr>
+                    <a:xfrm>
+                      <a:off x="0" y="0"/>
+                      <a:ext cx="5227507" cy="3439291"/>
+                    </a:xfrm>
+                    <a:prstGeom prst="rect">
+                      <a:avLst/>
+                    </a:prstGeom>
+                  </pic:spPr>
+                </pic:pic>
+              </a:graphicData>
+            </a:graphic>
+          </wp:inline>
+        </w:drawing>
+      </w:r>
+    </w:p>
+    <w:p>
+      <w:pPr>
+        <w:pStyle w:val="ListParagraph"/>
+        <w:numPr>
+          <w:ilvl w:val="0"/>
+          <w:numId w:val="33"/>
+        </w:numPr>
+      </w:pPr>
+      <w:r>
+        <w:t xml:space="preserve">Next Create a </w:t>
+      </w:r>
+      <w:r>
+        <w:rPr>
+          <w:i/>
+        </w:rPr>
+        <w:t>Group</w:t>
+      </w:r>
+      <w:r>
+        <w:t xml:space="preserve"> Click the Blue plus sign in the Group Section</w:t>
+      </w:r>
+    </w:p>
+    <w:p>
+      <w:pPr>
+        <w:pStyle w:val="ListParagraph"/>
+        <w:ind w:left="720"/>
+      </w:pPr>
+      <w:r>
+        <w:drawing>
+          <wp:inline distT="0" distB="0" distL="0" distR="0" wp14:anchorId="6714C061" wp14:editId="361D5341">
+            <wp:extent cx="5118735" cy="2450884"/>
+            <wp:effectExtent l="0" t="0" r="0" b="0"/>
+            <wp:docPr id="35" name="Picture 35"/>
+            <wp:cNvGraphicFramePr>
+              <a:graphicFrameLocks xmlns:a="http://schemas.openxmlformats.org/drawingml/2006/main" noChangeAspect="1"/>
+            </wp:cNvGraphicFramePr>
+            <a:graphic xmlns:a="http://schemas.openxmlformats.org/drawingml/2006/main">
+              <a:graphicData uri="http://schemas.openxmlformats.org/drawingml/2006/picture">
+                <pic:pic xmlns:pic="http://schemas.openxmlformats.org/drawingml/2006/picture">
+                  <pic:nvPicPr>
+                    <pic:cNvPr id="1" name=""/>
+                    <pic:cNvPicPr/>
+                  </pic:nvPicPr>
+                  <pic:blipFill>
+                    <a:blip r:embed="rId51"/>
+                    <a:stretch>
+                      <a:fillRect/>
+                    </a:stretch>
+                  </pic:blipFill>
+                  <pic:spPr>
+                    <a:xfrm>
+                      <a:off x="0" y="0"/>
+                      <a:ext cx="5139826" cy="2460983"/>
+                    </a:xfrm>
+                    <a:prstGeom prst="rect">
+                      <a:avLst/>
+                    </a:prstGeom>
+                  </pic:spPr>
+                </pic:pic>
+              </a:graphicData>
+            </a:graphic>
+          </wp:inline>
+        </w:drawing>
+      </w:r>
+    </w:p>
+    <w:p>
+      <w:pPr>
+        <w:spacing w:after="140" w:line="280" w:lineRule="atLeast"/>
+      </w:pPr>
+      <w:r>
+        <w:br w:type="page"/>
+      </w:r>
+    </w:p>
+    <w:p>
+      <w:r>
+        <w:lastRenderedPageBreak/>
+        <w:t xml:space="preserve">Provide a </w:t>
+      </w:r>
+      <w:r>
+        <w:t>Name</w:t>
+      </w:r>
+      <w:r>
+        <w:t xml:space="preserve"> and </w:t>
+      </w:r>
+      <w:r>
+        <w:t>Description</w:t>
+      </w:r>
+      <w:r>
+        <w:t xml:space="preserve"> You can leave the Variables section as is. </w:t>
+      </w:r>
+    </w:p>
+    <w:p/>
+    <w:p>
+      <w:r>
+        <w:drawing>
+          <wp:inline distT="0" distB="0" distL="0" distR="0" wp14:anchorId="0A4C6346" wp14:editId="3FE5F058">
+            <wp:extent cx="5575935" cy="7403603"/>
+            <wp:effectExtent l="0" t="0" r="12065" b="0"/>
+            <wp:docPr id="36" name="Picture 36"/>
+            <wp:cNvGraphicFramePr>
+              <a:graphicFrameLocks xmlns:a="http://schemas.openxmlformats.org/drawingml/2006/main" noChangeAspect="1"/>
+            </wp:cNvGraphicFramePr>
+            <a:graphic xmlns:a="http://schemas.openxmlformats.org/drawingml/2006/main">
+              <a:graphicData uri="http://schemas.openxmlformats.org/drawingml/2006/picture">
+                <pic:pic xmlns:pic="http://schemas.openxmlformats.org/drawingml/2006/picture">
+                  <pic:nvPicPr>
+                    <pic:cNvPr id="1" name=""/>
+                    <pic:cNvPicPr/>
+                  </pic:nvPicPr>
+                  <pic:blipFill>
+                    <a:blip r:embed="rId52"/>
+                    <a:stretch>
+                      <a:fillRect/>
+                    </a:stretch>
+                  </pic:blipFill>
+                  <pic:spPr>
+                    <a:xfrm>
+                      <a:off x="0" y="0"/>
+                      <a:ext cx="5589249" cy="7421281"/>
+                    </a:xfrm>
+                    <a:prstGeom prst="rect">
+                      <a:avLst/>
+                    </a:prstGeom>
+                  </pic:spPr>
+                </pic:pic>
+              </a:graphicData>
+            </a:graphic>
+          </wp:inline>
+        </w:drawing>
+      </w:r>
+    </w:p>
+    <w:p/>
+    <w:p>
+      <w:pPr>
+        <w:rPr>
+          <w:b/>
+        </w:rPr>
+      </w:pPr>
+      <w:r>
+        <w:lastRenderedPageBreak/>
+        <w:t xml:space="preserve">Click on the second tab labeled </w:t>
+      </w:r>
+      <w:r>
+        <w:rPr>
+          <w:b/>
+        </w:rPr>
+        <w:t>Source</w:t>
+      </w:r>
+    </w:p>
+    <w:p>
+      <w:pPr>
+        <w:rPr>
+          <w:b/>
+        </w:rPr>
+      </w:pPr>
+    </w:p>
+    <w:p>
+      <w:pPr>
+        <w:pStyle w:val="ListParagraph"/>
+        <w:numPr>
+          <w:ilvl w:val="0"/>
+          <w:numId w:val="37"/>
+        </w:numPr>
+      </w:pPr>
+      <w:r>
+        <w:t xml:space="preserve">From the dropdown list Click </w:t>
+      </w:r>
+      <w:r>
+        <w:rPr>
+          <w:b/>
+        </w:rPr>
+        <w:t>Amazon EC2</w:t>
+      </w:r>
+      <w:r>
+        <w:t xml:space="preserve"> as the </w:t>
+      </w:r>
+      <w:r>
+        <w:rPr>
+          <w:b/>
+        </w:rPr>
+        <w:t>Source</w:t>
+      </w:r>
+    </w:p>
+    <w:p>
+      <w:pPr>
+        <w:pStyle w:val="ListParagraph"/>
+        <w:numPr>
+          <w:ilvl w:val="0"/>
+          <w:numId w:val="37"/>
+        </w:numPr>
+      </w:pPr>
+      <w:r>
+        <w:t xml:space="preserve">Click on the magnifying glass </w:t>
+      </w:r>
+      <w:r>
+        <w:t xml:space="preserve">under </w:t>
+      </w:r>
+      <w:r>
+        <w:rPr>
+          <w:b/>
+        </w:rPr>
+        <w:t>Cloud Credentials</w:t>
+      </w:r>
+      <w:r>
+        <w:t xml:space="preserve"> </w:t>
+      </w:r>
+      <w:r>
+        <w:t xml:space="preserve">and choose </w:t>
+      </w:r>
+      <w:r>
+        <w:rPr>
+          <w:b/>
+        </w:rPr>
+        <w:t>AWS Credentials</w:t>
+      </w:r>
+    </w:p>
+    <w:p>
+      <w:pPr>
+        <w:pStyle w:val="ListParagraph"/>
+        <w:numPr>
+          <w:ilvl w:val="0"/>
+          <w:numId w:val="37"/>
+        </w:numPr>
+      </w:pPr>
+      <w:r>
+        <w:t xml:space="preserve">Under </w:t>
+      </w:r>
+      <w:r>
+        <w:rPr>
+          <w:b/>
+        </w:rPr>
+        <w:t>Region</w:t>
+      </w:r>
+      <w:r>
+        <w:t xml:space="preserve"> Choose </w:t>
+      </w:r>
+      <w:r>
+        <w:rPr>
+          <w:b/>
+        </w:rPr>
+        <w:t>All</w:t>
+      </w:r>
+    </w:p>
+    <w:p>
+      <w:pPr>
+        <w:pStyle w:val="ListParagraph"/>
+        <w:numPr>
+          <w:ilvl w:val="0"/>
+          <w:numId w:val="37"/>
+        </w:numPr>
+      </w:pPr>
+      <w:r>
+        <w:t xml:space="preserve">Under </w:t>
+      </w:r>
+      <w:r>
+        <w:rPr>
+          <w:b/>
+        </w:rPr>
+        <w:t xml:space="preserve">Instance Filter </w:t>
+      </w:r>
+      <w:r>
+        <w:t xml:space="preserve">type </w:t>
+      </w:r>
+      <w:r>
+        <w:t>tag-key=Tower</w:t>
+      </w:r>
+    </w:p>
+    <w:p>
+      <w:pPr>
+        <w:pStyle w:val="ListParagraph"/>
+        <w:numPr>
+          <w:ilvl w:val="0"/>
+          <w:numId w:val="37"/>
+        </w:numPr>
+      </w:pPr>
+      <w:r>
+        <w:t xml:space="preserve">Leave </w:t>
+      </w:r>
+      <w:r>
+        <w:rPr>
+          <w:b/>
+        </w:rPr>
+        <w:t xml:space="preserve">Only Group </w:t>
+      </w:r>
+      <w:proofErr w:type="gramStart"/>
+      <w:r>
+        <w:rPr>
+          <w:b/>
+        </w:rPr>
+        <w:t>By</w:t>
+      </w:r>
+      <w:proofErr w:type="gramEnd"/>
+      <w:r>
+        <w:rPr>
+          <w:b/>
+        </w:rPr>
+        <w:t xml:space="preserve"> </w:t>
+      </w:r>
+      <w:r>
+        <w:rPr>
+          <w:b/>
+        </w:rPr>
+        <w:t>tag-key=Tower</w:t>
+      </w:r>
+      <w:r>
+        <w:t xml:space="preserve"> blank</w:t>
+      </w:r>
+    </w:p>
+    <w:p>
+      <w:pPr>
+        <w:pStyle w:val="ListParagraph"/>
+        <w:numPr>
+          <w:ilvl w:val="0"/>
+          <w:numId w:val="37"/>
+        </w:numPr>
+      </w:pPr>
+      <w:r>
+        <w:t xml:space="preserve">Leave </w:t>
+      </w:r>
+      <w:r>
+        <w:rPr>
+          <w:b/>
+        </w:rPr>
+        <w:t>Source Variables</w:t>
+      </w:r>
+      <w:r>
+        <w:t xml:space="preserve"> and </w:t>
+      </w:r>
+      <w:r>
+        <w:rPr>
+          <w:b/>
+        </w:rPr>
+        <w:t xml:space="preserve">Update Options </w:t>
+      </w:r>
+      <w:r>
+        <w:t>as is</w:t>
+      </w:r>
+    </w:p>
+    <w:p>
+      <w:pPr>
+        <w:pStyle w:val="ListParagraph"/>
+        <w:numPr>
+          <w:ilvl w:val="0"/>
+          <w:numId w:val="37"/>
+        </w:numPr>
+      </w:pPr>
+      <w:r>
+        <w:t xml:space="preserve">Click </w:t>
+      </w:r>
+      <w:r>
+        <w:rPr>
+          <w:b/>
+        </w:rPr>
+        <w:t>Save</w:t>
+      </w:r>
+    </w:p>
+    <w:p>
+      <w:pPr>
+        <w:ind w:left="360"/>
+      </w:pPr>
+      <w:r>
+        <w:drawing>
+          <wp:inline distT="0" distB="0" distL="0" distR="0" wp14:anchorId="3768B9A0" wp14:editId="699D88D3">
+            <wp:extent cx="5346251" cy="2159000"/>
+            <wp:effectExtent l="0" t="0" r="0" b="0"/>
+            <wp:docPr id="41" name="Picture 41"/>
+            <wp:cNvGraphicFramePr>
+              <a:graphicFrameLocks xmlns:a="http://schemas.openxmlformats.org/drawingml/2006/main" noChangeAspect="1"/>
+            </wp:cNvGraphicFramePr>
+            <a:graphic xmlns:a="http://schemas.openxmlformats.org/drawingml/2006/main">
+              <a:graphicData uri="http://schemas.openxmlformats.org/drawingml/2006/picture">
+                <pic:pic xmlns:pic="http://schemas.openxmlformats.org/drawingml/2006/picture">
+                  <pic:nvPicPr>
+                    <pic:cNvPr id="1" name=""/>
+                    <pic:cNvPicPr/>
+                  </pic:nvPicPr>
+                  <pic:blipFill rotWithShape="1">
+                    <a:blip r:embed="rId53"/>
+                    <a:srcRect b="18563"/>
+                    <a:stretch/>
+                  </pic:blipFill>
+                  <pic:spPr bwMode="auto">
+                    <a:xfrm>
+                      <a:off x="0" y="0"/>
+                      <a:ext cx="5353021" cy="2161734"/>
+                    </a:xfrm>
+                    <a:prstGeom prst="rect">
+                      <a:avLst/>
+                    </a:prstGeom>
+                    <a:ln>
+                      <a:noFill/>
+                    </a:ln>
+                    <a:extLst>
+                      <a:ext uri="{53640926-AAD7-44D8-BBD7-CCE9431645EC}">
+                        <a14:shadowObscured xmlns:a14="http://schemas.microsoft.com/office/drawing/2010/main"/>
+                      </a:ext>
+                    </a:extLst>
+                  </pic:spPr>
+                </pic:pic>
+              </a:graphicData>
+            </a:graphic>
+          </wp:inline>
+        </w:drawing>
+      </w:r>
+    </w:p>
+    <w:p>
+      <w:pPr>
+        <w:ind w:left="360"/>
+      </w:pPr>
+      <w:r>
+        <w:t>Click on bi directional arrows</w:t>
+      </w:r>
+      <w:r>
+        <w:drawing>
+          <wp:inline distT="0" distB="0" distL="0" distR="0" wp14:anchorId="0C035593" wp14:editId="76F6A551">
+            <wp:extent cx="305435" cy="236466"/>
+            <wp:effectExtent l="0" t="0" r="0" b="0"/>
+            <wp:docPr id="47" name="Picture 47"/>
+            <wp:cNvGraphicFramePr>
+              <a:graphicFrameLocks xmlns:a="http://schemas.openxmlformats.org/drawingml/2006/main" noChangeAspect="1"/>
+            </wp:cNvGraphicFramePr>
+            <a:graphic xmlns:a="http://schemas.openxmlformats.org/drawingml/2006/main">
+              <a:graphicData uri="http://schemas.openxmlformats.org/drawingml/2006/picture">
+                <pic:pic xmlns:pic="http://schemas.openxmlformats.org/drawingml/2006/picture">
+                  <pic:nvPicPr>
+                    <pic:cNvPr id="1" name=""/>
+                    <pic:cNvPicPr/>
+                  </pic:nvPicPr>
+                  <pic:blipFill>
+                    <a:blip r:embed="rId54"/>
+                    <a:stretch>
+                      <a:fillRect/>
+                    </a:stretch>
+                  </pic:blipFill>
+                  <pic:spPr>
+                    <a:xfrm>
+                      <a:off x="0" y="0"/>
+                      <a:ext cx="307000" cy="237677"/>
+                    </a:xfrm>
+                    <a:prstGeom prst="rect">
+                      <a:avLst/>
+                    </a:prstGeom>
+                  </pic:spPr>
+                </pic:pic>
+              </a:graphicData>
+            </a:graphic>
+          </wp:inline>
+        </w:drawing>
+      </w:r>
+      <w:r>
+        <w:t xml:space="preserve"> to start sync process. Once the Sync successfully complete you will see a </w:t>
+      </w:r>
+      <w:r>
+        <w:rPr>
+          <w:i/>
+        </w:rPr>
+        <w:t>green cloud</w:t>
+      </w:r>
+      <w:r>
+        <w:t xml:space="preserve"> and a </w:t>
+      </w:r>
+      <w:r>
+        <w:rPr>
+          <w:i/>
+        </w:rPr>
+        <w:t>green circle</w:t>
+      </w:r>
+      <w:r>
+        <w:t xml:space="preserve"> indication the sync with Amazon is complete</w:t>
+      </w:r>
+    </w:p>
+    <w:p>
+      <w:pPr>
+        <w:ind w:left="360"/>
+      </w:pPr>
+      <w:r>
+        <w:drawing>
+          <wp:inline distT="0" distB="0" distL="0" distR="0" wp14:anchorId="6A2C4F75" wp14:editId="22D8059E">
+            <wp:extent cx="5270363" cy="2209800"/>
+            <wp:effectExtent l="0" t="0" r="0" b="0"/>
+            <wp:docPr id="42" name="Picture 42"/>
+            <wp:cNvGraphicFramePr>
+              <a:graphicFrameLocks xmlns:a="http://schemas.openxmlformats.org/drawingml/2006/main" noChangeAspect="1"/>
+            </wp:cNvGraphicFramePr>
+            <a:graphic xmlns:a="http://schemas.openxmlformats.org/drawingml/2006/main">
+              <a:graphicData uri="http://schemas.openxmlformats.org/drawingml/2006/picture">
+                <pic:pic xmlns:pic="http://schemas.openxmlformats.org/drawingml/2006/picture">
+                  <pic:nvPicPr>
+                    <pic:cNvPr id="1" name=""/>
+                    <pic:cNvPicPr/>
+                  </pic:nvPicPr>
+                  <pic:blipFill rotWithShape="1">
+                    <a:blip r:embed="rId55"/>
+                    <a:srcRect b="8949"/>
+                    <a:stretch/>
+                  </pic:blipFill>
+                  <pic:spPr bwMode="auto">
+                    <a:xfrm>
+                      <a:off x="0" y="0"/>
+                      <a:ext cx="5279920" cy="2213807"/>
+                    </a:xfrm>
+                    <a:prstGeom prst="rect">
+                      <a:avLst/>
+                    </a:prstGeom>
+                    <a:ln>
+                      <a:noFill/>
+                    </a:ln>
+                    <a:extLst>
+                      <a:ext uri="{53640926-AAD7-44D8-BBD7-CCE9431645EC}">
+                        <a14:shadowObscured xmlns:a14="http://schemas.microsoft.com/office/drawing/2010/main"/>
+                      </a:ext>
+                    </a:extLst>
+                  </pic:spPr>
+                </pic:pic>
+              </a:graphicData>
+            </a:graphic>
+          </wp:inline>
+        </w:drawing>
+      </w:r>
+    </w:p>
+    <w:p>
+      <w:pPr>
+        <w:spacing w:after="140" w:line="280" w:lineRule="atLeast"/>
+      </w:pPr>
+      <w:r>
+        <w:t xml:space="preserve">In the </w:t>
+      </w:r>
+      <w:r>
+        <w:rPr>
+          <w:b/>
+        </w:rPr>
+        <w:t>Hosts</w:t>
+      </w:r>
+      <w:r>
+        <w:t xml:space="preserve"> section you will see two hosts. </w:t>
+      </w:r>
+    </w:p>
+    <w:p>
+      <w:pPr>
+        <w:pStyle w:val="ListParagraph"/>
+        <w:numPr>
+          <w:ilvl w:val="0"/>
+          <w:numId w:val="38"/>
+        </w:numPr>
+      </w:pPr>
+      <w:r>
+        <w:t>Your Ansible Tower and a Bare Linux instance managed by Ansible</w:t>
+      </w:r>
+    </w:p>
+    <w:p>
+      <w:r>
+        <w:rPr>
+          <w:noProof/>
+        </w:rPr>
+        <w:lastRenderedPageBreak/>
+        <w:t xml:space="preserve"> </w:t>
+      </w:r>
+      <w:r>
+        <w:drawing>
+          <wp:inline distT="0" distB="0" distL="0" distR="0" wp14:anchorId="03533E3B" wp14:editId="2960430B">
+            <wp:extent cx="5101789" cy="2148840"/>
+            <wp:effectExtent l="0" t="0" r="3810" b="10160"/>
+            <wp:docPr id="43" name="Picture 43"/>
+            <wp:cNvGraphicFramePr>
+              <a:graphicFrameLocks xmlns:a="http://schemas.openxmlformats.org/drawingml/2006/main" noChangeAspect="1"/>
+            </wp:cNvGraphicFramePr>
+            <a:graphic xmlns:a="http://schemas.openxmlformats.org/drawingml/2006/main">
+              <a:graphicData uri="http://schemas.openxmlformats.org/drawingml/2006/picture">
+                <pic:pic xmlns:pic="http://schemas.openxmlformats.org/drawingml/2006/picture">
+                  <pic:nvPicPr>
+                    <pic:cNvPr id="1" name=""/>
+                    <pic:cNvPicPr/>
+                  </pic:nvPicPr>
+                  <pic:blipFill>
+                    <a:blip r:embed="rId56"/>
+                    <a:stretch>
+                      <a:fillRect/>
+                    </a:stretch>
+                  </pic:blipFill>
+                  <pic:spPr>
+                    <a:xfrm>
+                      <a:off x="0" y="0"/>
+                      <a:ext cx="5112581" cy="2153386"/>
+                    </a:xfrm>
+                    <a:prstGeom prst="rect">
+                      <a:avLst/>
+                    </a:prstGeom>
+                  </pic:spPr>
+                </pic:pic>
+              </a:graphicData>
+            </a:graphic>
+          </wp:inline>
+        </w:drawing>
+      </w:r>
+    </w:p>
+    <w:p>
+      <w:r>
+        <w:t>You can click on the host to see the dis</w:t>
+      </w:r>
+      <w:r>
+        <w:t>covery info</w:t>
+      </w:r>
+    </w:p>
+    <w:p>
+      <w:r>
+        <w:drawing>
+          <wp:inline distT="0" distB="0" distL="0" distR="0" wp14:anchorId="0A90BEBC" wp14:editId="61A820F4">
+            <wp:extent cx="5105906" cy="5692140"/>
+            <wp:effectExtent l="0" t="0" r="0" b="0"/>
+            <wp:docPr id="44" name="Picture 44"/>
+            <wp:cNvGraphicFramePr>
+              <a:graphicFrameLocks xmlns:a="http://schemas.openxmlformats.org/drawingml/2006/main" noChangeAspect="1"/>
+            </wp:cNvGraphicFramePr>
+            <a:graphic xmlns:a="http://schemas.openxmlformats.org/drawingml/2006/main">
+              <a:graphicData uri="http://schemas.openxmlformats.org/drawingml/2006/picture">
+                <pic:pic xmlns:pic="http://schemas.openxmlformats.org/drawingml/2006/picture">
+                  <pic:nvPicPr>
+                    <pic:cNvPr id="1" name=""/>
+                    <pic:cNvPicPr/>
+                  </pic:nvPicPr>
+                  <pic:blipFill>
+                    <a:blip r:embed="rId57"/>
+                    <a:stretch>
+                      <a:fillRect/>
+                    </a:stretch>
+                  </pic:blipFill>
+                  <pic:spPr>
+                    <a:xfrm>
+                      <a:off x="0" y="0"/>
+                      <a:ext cx="5111900" cy="5698822"/>
+                    </a:xfrm>
+                    <a:prstGeom prst="rect">
+                      <a:avLst/>
+                    </a:prstGeom>
+                  </pic:spPr>
+                </pic:pic>
+              </a:graphicData>
+            </a:graphic>
+          </wp:inline>
+        </w:drawing>
       </w:r>
     </w:p>
     <w:p>
       <w:pPr>
         <w:pStyle w:val="Heading2"/>
       </w:pPr>
-    </w:p>
-    <w:bookmarkEnd w:id="17"/>
-    <w:p>
-      <w:pPr>
-        <w:spacing w:after="140" w:line="280" w:lineRule="atLeast"/>
-        <w:rPr>
-          <w:rFonts w:eastAsiaTheme="majorEastAsia"/>
-        </w:rPr>
-      </w:pPr>
-      <w:r>
-        <w:br w:type="page"/>
-      </w:r>
+      <w:r>
+        <w:lastRenderedPageBreak/>
+        <w:t>S</w:t>
+      </w:r>
+      <w:r>
+        <w:t>tep 5</w:t>
+      </w:r>
+      <w:r>
+        <w:t xml:space="preserve">. </w:t>
+      </w:r>
+      <w:r>
+        <w:t xml:space="preserve">Adding more managed instances </w:t>
+      </w:r>
+    </w:p>
+    <w:p/>
+    <w:p/>
+    <w:p/>
+    <w:p>
+      <w:r>
+        <w:drawing>
+          <wp:inline distT="0" distB="0" distL="0" distR="0" wp14:anchorId="1FC2C58C" wp14:editId="35FD382D">
+            <wp:extent cx="5926487" cy="2212340"/>
+            <wp:effectExtent l="0" t="0" r="0" b="0"/>
+            <wp:docPr id="45" name="Picture 45"/>
+            <wp:cNvGraphicFramePr>
+              <a:graphicFrameLocks xmlns:a="http://schemas.openxmlformats.org/drawingml/2006/main" noChangeAspect="1"/>
+            </wp:cNvGraphicFramePr>
+            <a:graphic xmlns:a="http://schemas.openxmlformats.org/drawingml/2006/main">
+              <a:graphicData uri="http://schemas.openxmlformats.org/drawingml/2006/picture">
+                <pic:pic xmlns:pic="http://schemas.openxmlformats.org/drawingml/2006/picture">
+                  <pic:nvPicPr>
+                    <pic:cNvPr id="1" name=""/>
+                    <pic:cNvPicPr/>
+                  </pic:nvPicPr>
+                  <pic:blipFill rotWithShape="1">
+                    <a:blip r:embed="rId58"/>
+                    <a:srcRect l="9800" t="15528" r="34862" b="45793"/>
+                    <a:stretch/>
+                  </pic:blipFill>
+                  <pic:spPr bwMode="auto">
+                    <a:xfrm>
+                      <a:off x="0" y="0"/>
+                      <a:ext cx="5942709" cy="2218396"/>
+                    </a:xfrm>
+                    <a:prstGeom prst="rect">
+                      <a:avLst/>
+                    </a:prstGeom>
+                    <a:ln>
+                      <a:noFill/>
+                    </a:ln>
+                    <a:extLst>
+                      <a:ext uri="{53640926-AAD7-44D8-BBD7-CCE9431645EC}">
+                        <a14:shadowObscured xmlns:a14="http://schemas.microsoft.com/office/drawing/2010/main"/>
+                      </a:ext>
+                    </a:extLst>
+                  </pic:spPr>
+                </pic:pic>
+              </a:graphicData>
+            </a:graphic>
+          </wp:inline>
+        </w:drawing>
+      </w:r>
+    </w:p>
+    <w:p>
+      <w:r>
+        <w:t xml:space="preserve">Since the Cloudformation template </w:t>
+      </w:r>
+      <w:r>
+        <w:t>initially</w:t>
+      </w:r>
+      <w:r>
+        <w:t xml:space="preserve"> created the ec2 instance and tagged it with the Tower </w:t>
+      </w:r>
+      <w:r>
+        <w:rPr>
+          <w:b/>
+        </w:rPr>
+        <w:t>Using the Launch More Like This</w:t>
+      </w:r>
+      <w:r>
+        <w:t xml:space="preserve"> feature</w:t>
+      </w:r>
+      <w:r>
+        <w:t xml:space="preserve"> will </w:t>
+      </w:r>
+      <w:r>
+        <w:t xml:space="preserve">Allow Ansible to discover the new instance. </w:t>
+      </w:r>
+    </w:p>
+    <w:p/>
+    <w:p>
+      <w:r>
+        <w:t xml:space="preserve">To scan for new instances click on the bi directional arrows </w:t>
+      </w:r>
+      <w:r>
+        <w:drawing>
+          <wp:inline distT="0" distB="0" distL="0" distR="0" wp14:anchorId="068EB263" wp14:editId="4C3F07F1">
+            <wp:extent cx="305435" cy="236466"/>
+            <wp:effectExtent l="0" t="0" r="0" b="0"/>
+            <wp:docPr id="46" name="Picture 46"/>
+            <wp:cNvGraphicFramePr>
+              <a:graphicFrameLocks xmlns:a="http://schemas.openxmlformats.org/drawingml/2006/main" noChangeAspect="1"/>
+            </wp:cNvGraphicFramePr>
+            <a:graphic xmlns:a="http://schemas.openxmlformats.org/drawingml/2006/main">
+              <a:graphicData uri="http://schemas.openxmlformats.org/drawingml/2006/picture">
+                <pic:pic xmlns:pic="http://schemas.openxmlformats.org/drawingml/2006/picture">
+                  <pic:nvPicPr>
+                    <pic:cNvPr id="1" name=""/>
+                    <pic:cNvPicPr/>
+                  </pic:nvPicPr>
+                  <pic:blipFill>
+                    <a:blip r:embed="rId54"/>
+                    <a:stretch>
+                      <a:fillRect/>
+                    </a:stretch>
+                  </pic:blipFill>
+                  <pic:spPr>
+                    <a:xfrm>
+                      <a:off x="0" y="0"/>
+                      <a:ext cx="307000" cy="237677"/>
+                    </a:xfrm>
+                    <a:prstGeom prst="rect">
+                      <a:avLst/>
+                    </a:prstGeom>
+                  </pic:spPr>
+                </pic:pic>
+              </a:graphicData>
+            </a:graphic>
+          </wp:inline>
+        </w:drawing>
+      </w:r>
+    </w:p>
+    <w:p/>
+    <w:p>
+      <w:r>
+        <w:t xml:space="preserve">Here you can see the second host I edited the hostname and gave the host friendly names </w:t>
+      </w:r>
+    </w:p>
+    <w:p>
+      <w:r>
+        <w:drawing>
+          <wp:inline distT="0" distB="0" distL="0" distR="0" wp14:anchorId="44D11C1E" wp14:editId="003CD7A5">
+            <wp:extent cx="6172200" cy="2889250"/>
+            <wp:effectExtent l="0" t="0" r="0" b="6350"/>
+            <wp:docPr id="48" name="Picture 48"/>
+            <wp:cNvGraphicFramePr>
+              <a:graphicFrameLocks xmlns:a="http://schemas.openxmlformats.org/drawingml/2006/main" noChangeAspect="1"/>
+            </wp:cNvGraphicFramePr>
+            <a:graphic xmlns:a="http://schemas.openxmlformats.org/drawingml/2006/main">
+              <a:graphicData uri="http://schemas.openxmlformats.org/drawingml/2006/picture">
+                <pic:pic xmlns:pic="http://schemas.openxmlformats.org/drawingml/2006/picture">
+                  <pic:nvPicPr>
+                    <pic:cNvPr id="1" name=""/>
+                    <pic:cNvPicPr/>
+                  </pic:nvPicPr>
+                  <pic:blipFill>
+                    <a:blip r:embed="rId59"/>
+                    <a:stretch>
+                      <a:fillRect/>
+                    </a:stretch>
+                  </pic:blipFill>
+                  <pic:spPr>
+                    <a:xfrm>
+                      <a:off x="0" y="0"/>
+                      <a:ext cx="6172200" cy="2889250"/>
+                    </a:xfrm>
+                    <a:prstGeom prst="rect">
+                      <a:avLst/>
+                    </a:prstGeom>
+                  </pic:spPr>
+                </pic:pic>
+              </a:graphicData>
+            </a:graphic>
+          </wp:inline>
+        </w:drawing>
+      </w:r>
+    </w:p>
+    <w:p>
+      <w:pPr>
+        <w:pStyle w:val="NormalWeb"/>
+        <w:shd w:val="clear" w:color="auto" w:fill="FFFFFF"/>
+        <w:spacing w:before="0" w:beforeAutospacing="0" w:after="360" w:afterAutospacing="0" w:line="360" w:lineRule="atLeast"/>
+        <w:ind w:left="360"/>
+        <w:rPr>
+          <w:rStyle w:val="Strong"/>
+          <w:rFonts w:ascii="Helvetica Neue" w:hAnsi="Helvetica Neue"/>
+          <w:b w:val="0"/>
+          <w:bCs w:val="0"/>
+          <w:color w:val="404040"/>
+        </w:rPr>
+      </w:pPr>
     </w:p>
     <w:p>
       <w:pPr>
         <w:pStyle w:val="Heading1"/>
       </w:pPr>
-      <w:bookmarkStart w:id="22" w:name="_Toc429749605"/>
+      <w:bookmarkStart w:id="21" w:name="_Toc429749605"/>
       <w:r>
         <w:lastRenderedPageBreak/>
         <w:t>Troubleshooting</w:t>
@@ -6033,7 +8352,7 @@
       <w:r>
         <w:t xml:space="preserve">For additional information, see </w:t>
       </w:r>
-      <w:hyperlink r:id="rId39" w:history="1">
+      <w:hyperlink r:id="rId60" w:history="1">
         <w:r>
           <w:rPr>
             <w:rStyle w:val="Hyperlink"/>
@@ -6060,7 +8379,7 @@
       <w:r>
         <w:t xml:space="preserve">, please visit the </w:t>
       </w:r>
-      <w:hyperlink r:id="rId40" w:history="1">
+      <w:hyperlink r:id="rId61" w:history="1">
         <w:r>
           <w:rPr>
             <w:rStyle w:val="Hyperlink"/>
@@ -6095,7 +8414,7 @@
         <w:lastRenderedPageBreak/>
         <w:t>Security</w:t>
       </w:r>
-      <w:bookmarkEnd w:id="22"/>
+      <w:bookmarkEnd w:id="21"/>
     </w:p>
     <w:p>
       <w:pPr>
@@ -6165,11 +8484,11 @@
         <w:keepNext w:val="0"/>
         <w:keepLines w:val="0"/>
       </w:pPr>
-      <w:bookmarkStart w:id="23" w:name="_Toc445465217"/>
+      <w:bookmarkStart w:id="22" w:name="_Toc445465217"/>
       <w:r>
         <w:t>Additional Resources</w:t>
       </w:r>
-      <w:bookmarkEnd w:id="23"/>
+      <w:bookmarkEnd w:id="22"/>
     </w:p>
     <w:p>
       <w:pPr>
@@ -6197,7 +8516,7 @@
       <w:r>
         <w:br/>
       </w:r>
-      <w:hyperlink r:id="rId41" w:history="1">
+      <w:hyperlink r:id="rId62" w:history="1">
         <w:r>
           <w:rPr>
             <w:rStyle w:val="Hyperlink"/>
@@ -6224,7 +8543,7 @@
       <w:r>
         <w:br/>
       </w:r>
-      <w:hyperlink r:id="rId42" w:history="1">
+      <w:hyperlink r:id="rId63" w:history="1">
         <w:r>
           <w:rPr>
             <w:rStyle w:val="Hyperlink"/>
@@ -6246,7 +8565,7 @@
       <w:r>
         <w:br/>
       </w:r>
-      <w:hyperlink r:id="rId43" w:history="1">
+      <w:hyperlink r:id="rId64" w:history="1">
         <w:r>
           <w:rPr>
             <w:rStyle w:val="Hyperlink"/>
@@ -6271,7 +8590,7 @@
       <w:r>
         <w:br/>
       </w:r>
-      <w:hyperlink r:id="rId44" w:history="1">
+      <w:hyperlink r:id="rId65" w:history="1">
         <w:r>
           <w:rPr>
             <w:rStyle w:val="Hyperlink"/>
@@ -6306,257 +8625,27 @@
     <w:p>
       <w:pPr>
         <w:pStyle w:val="ListBullet"/>
-      </w:pPr>
-      <w:r>
-        <w:t>Puppet documentation</w:t>
-      </w:r>
-      <w:r>
-        <w:br/>
-      </w:r>
-      <w:hyperlink r:id="rId45" w:history="1">
-        <w:r>
-          <w:rPr>
-            <w:rStyle w:val="Hyperlink"/>
-          </w:rPr>
-          <w:t>https://docs.puppetlabs.com</w:t>
-        </w:r>
-      </w:hyperlink>
-      <w:r>
-        <w:t xml:space="preserve"> </w:t>
+        <w:rPr>
+          <w:rFonts w:eastAsiaTheme="majorEastAsia"/>
+        </w:rPr>
+      </w:pPr>
+      <w:r>
+        <w:t>Ansible Tower User Guide</w:t>
       </w:r>
     </w:p>
     <w:p>
       <w:pPr>
         <w:pStyle w:val="ListBullet"/>
-      </w:pPr>
-      <w:r>
-        <w:t>Puppet Labs Training</w:t>
-      </w:r>
-      <w:r>
-        <w:br/>
-      </w:r>
-      <w:hyperlink r:id="rId46" w:history="1">
-        <w:r>
-          <w:rPr>
-            <w:rStyle w:val="Hyperlink"/>
-          </w:rPr>
-          <w:t>https://learn.puppetlabs.com</w:t>
-        </w:r>
-      </w:hyperlink>
-      <w:r>
-        <w:t xml:space="preserve"> </w:t>
-      </w:r>
-    </w:p>
-    <w:p>
-      <w:pPr>
-        <w:pStyle w:val="ListBullet"/>
-      </w:pPr>
-      <w:r>
-        <w:t>Puppet on AWS</w:t>
-      </w:r>
-      <w:r>
-        <w:br/>
-      </w:r>
-      <w:hyperlink r:id="rId47" w:history="1">
-        <w:r>
-          <w:rPr>
-            <w:rStyle w:val="Hyperlink"/>
-          </w:rPr>
-          <w:t>https://puppetlabs.com/solutions/aws</w:t>
-        </w:r>
-      </w:hyperlink>
-      <w:r>
-        <w:t xml:space="preserve"> </w:t>
-      </w:r>
-    </w:p>
-    <w:p>
-      <w:pPr>
-        <w:pStyle w:val="ListBullet"/>
-      </w:pPr>
-      <w:r>
-        <w:t xml:space="preserve">Provision AWS Infrastructure Using Puppet </w:t>
-      </w:r>
-      <w:r>
-        <w:t xml:space="preserve"> (blog post)</w:t>
-      </w:r>
-      <w:r>
-        <w:br/>
-      </w:r>
-      <w:hyperlink r:id="rId48" w:history="1">
-        <w:r>
-          <w:rPr>
-            <w:rStyle w:val="Hyperlink"/>
-          </w:rPr>
-          <w:t>https://puppetlabs.com/blog/provision-aws-infrastructure-using-puppet</w:t>
-        </w:r>
-      </w:hyperlink>
-      <w:r>
-        <w:t xml:space="preserve"> </w:t>
-      </w:r>
-    </w:p>
-    <w:p>
-      <w:pPr>
-        <w:pStyle w:val="ListBullet"/>
-      </w:pPr>
-      <w:r>
-        <w:t xml:space="preserve">Automating AWS with Puppet </w:t>
-      </w:r>
-      <w:r>
-        <w:t xml:space="preserve"> (video)</w:t>
-      </w:r>
-      <w:r>
-        <w:br/>
-      </w:r>
-      <w:hyperlink r:id="rId49" w:history="1">
-        <w:r>
-          <w:rPr>
-            <w:rStyle w:val="Hyperlink"/>
-          </w:rPr>
-          <w:t>https://youtu.be/eyR0LVjxJAs</w:t>
-        </w:r>
-      </w:hyperlink>
-      <w:r>
-        <w:t xml:space="preserve"> </w:t>
-      </w:r>
-    </w:p>
-    <w:p>
-      <w:pPr>
-        <w:pStyle w:val="ListBullet"/>
-      </w:pPr>
-      <w:r>
-        <w:lastRenderedPageBreak/>
-        <w:t>Puppet and AWS: Getting the Best of Both Worlds</w:t>
-      </w:r>
-      <w:r>
-        <w:t xml:space="preserve"> (video)</w:t>
-      </w:r>
-      <w:r>
-        <w:br/>
-      </w:r>
-      <w:hyperlink r:id="rId50" w:history="1">
-        <w:r>
-          <w:rPr>
-            <w:rStyle w:val="Hyperlink"/>
-          </w:rPr>
-          <w:t>https://puppetlabs.com/presentations/puppet-and-aws-getting-best-both-worlds</w:t>
-        </w:r>
-      </w:hyperlink>
-      <w:r>
-        <w:t xml:space="preserve"> </w:t>
-      </w:r>
-    </w:p>
-    <w:p>
-      <w:pPr>
-        <w:pStyle w:val="ListBullet"/>
-      </w:pPr>
-      <w:r>
-        <w:t>Puppet Forge</w:t>
-      </w:r>
-      <w:r>
-        <w:br/>
-      </w:r>
-      <w:hyperlink r:id="rId51" w:history="1">
-        <w:r>
-          <w:rPr>
-            <w:rStyle w:val="Hyperlink"/>
-          </w:rPr>
-          <w:t>https://forge.puppetlabs.com/</w:t>
-        </w:r>
-      </w:hyperlink>
-      <w:r>
-        <w:t xml:space="preserve"> </w:t>
-      </w:r>
-    </w:p>
-    <w:p>
-      <w:pPr>
-        <w:pStyle w:val="ListBullet"/>
-      </w:pPr>
-      <w:r>
-        <w:t>Puppet Community</w:t>
-      </w:r>
-      <w:r>
-        <w:br/>
-      </w:r>
-      <w:hyperlink r:id="rId52" w:history="1">
-        <w:r>
-          <w:rPr>
-            <w:rStyle w:val="Hyperlink"/>
-          </w:rPr>
-          <w:t>https://puppetlabs.com/community/overview</w:t>
-        </w:r>
-      </w:hyperlink>
-      <w:r>
-        <w:t xml:space="preserve"> </w:t>
-      </w:r>
-    </w:p>
-    <w:p>
-      <w:pPr>
-        <w:spacing w:before="280" w:after="120"/>
-        <w:rPr>
-          <w:b/>
-          <w:color w:val="4F81BD"/>
-        </w:rPr>
-      </w:pPr>
-      <w:r>
-        <w:rPr>
-          <w:b/>
-          <w:color w:val="4F81BD"/>
-        </w:rPr>
-        <w:t>Quick Start reference d</w:t>
-      </w:r>
-      <w:r>
-        <w:rPr>
-          <w:b/>
-          <w:color w:val="4F81BD"/>
-        </w:rPr>
-        <w:t>eployments</w:t>
-      </w:r>
-    </w:p>
-    <w:p>
-      <w:pPr>
-        <w:pStyle w:val="ListBullet"/>
-      </w:pPr>
-      <w:r>
-        <w:t>AWS Quick Start home page</w:t>
-      </w:r>
-      <w:r>
-        <w:br/>
-      </w:r>
-      <w:hyperlink r:id="rId53" w:history="1">
-        <w:r>
-          <w:rPr>
-            <w:rStyle w:val="Hyperlink"/>
-          </w:rPr>
-          <w:t>https://aws.amazon.com/quickstart/</w:t>
-        </w:r>
-      </w:hyperlink>
-    </w:p>
-    <w:p>
-      <w:pPr>
-        <w:pStyle w:val="ListBullet"/>
-      </w:pPr>
-      <w:r>
-        <w:t>Quick Start deployment guides</w:t>
-      </w:r>
-      <w:r>
-        <w:br/>
-      </w:r>
-      <w:hyperlink r:id="rId54" w:history="1">
-        <w:r>
-          <w:rPr>
-            <w:rStyle w:val="Hyperlink"/>
-          </w:rPr>
-          <w:t>https://aws.amazon.com/documentation/quickstart/</w:t>
-        </w:r>
-      </w:hyperlink>
-    </w:p>
-    <w:p>
-      <w:pPr>
-        <w:spacing w:after="140" w:line="280" w:lineRule="atLeast"/>
         <w:rPr>
           <w:rFonts w:eastAsiaTheme="majorEastAsia"/>
         </w:rPr>
       </w:pPr>
+      <w:r>
+        <w:rPr>
+          <w:rFonts w:eastAsiaTheme="majorEastAsia"/>
+        </w:rPr>
+        <w:t>http://docs.ansible.com/ansible-tower/2.2.0/html/userguide/#</w:t>
+      </w:r>
     </w:p>
     <w:p>
       <w:pPr>
@@ -6564,11 +8653,11 @@
         <w:keepNext w:val="0"/>
         <w:keepLines w:val="0"/>
       </w:pPr>
-      <w:bookmarkStart w:id="24" w:name="_Toc445465218"/>
+      <w:bookmarkStart w:id="23" w:name="_Toc445465218"/>
       <w:r>
         <w:t>Send Us Feedback</w:t>
       </w:r>
-      <w:bookmarkEnd w:id="24"/>
+      <w:bookmarkEnd w:id="23"/>
     </w:p>
     <w:p>
       <w:pPr>
@@ -6578,7 +8667,7 @@
       <w:r>
         <w:t xml:space="preserve">We welcome your questions and comments. Please post your feedback on the </w:t>
       </w:r>
-      <w:hyperlink r:id="rId55" w:history="1">
+      <w:hyperlink r:id="rId66" w:history="1">
         <w:r>
           <w:rPr>
             <w:rStyle w:val="Hyperlink"/>
@@ -6608,12 +8697,12 @@
         <w:keepNext w:val="0"/>
         <w:keepLines w:val="0"/>
       </w:pPr>
-      <w:bookmarkStart w:id="25" w:name="_Toc429749607"/>
+      <w:bookmarkStart w:id="24" w:name="_Toc429749607"/>
       <w:r>
         <w:lastRenderedPageBreak/>
         <w:t>Additional Resources</w:t>
       </w:r>
-      <w:bookmarkEnd w:id="25"/>
+      <w:bookmarkEnd w:id="24"/>
     </w:p>
     <w:p>
       <w:pPr>
@@ -6630,6 +8719,8 @@
         </w:rPr>
         <w:t>AWS services</w:t>
       </w:r>
+      <w:bookmarkStart w:id="25" w:name="_GoBack"/>
+      <w:bookmarkEnd w:id="25"/>
     </w:p>
     <w:p>
       <w:pPr>
@@ -6646,7 +8737,7 @@
       <w:r>
         <w:br/>
       </w:r>
-      <w:hyperlink r:id="rId56" w:history="1">
+      <w:hyperlink r:id="rId67" w:history="1">
         <w:r>
           <w:rPr>
             <w:rStyle w:val="Hyperlink"/>
@@ -6674,7 +8765,7 @@
       <w:r>
         <w:t xml:space="preserve">User guide for Microsoft Windows: </w:t>
       </w:r>
-      <w:hyperlink r:id="rId57" w:history="1">
+      <w:hyperlink r:id="rId68" w:history="1">
         <w:r>
           <w:rPr>
             <w:rStyle w:val="Hyperlink"/>
@@ -6693,7 +8784,7 @@
       <w:r>
         <w:t xml:space="preserve">AWS request to remove email sending limitations: </w:t>
       </w:r>
-      <w:hyperlink r:id="rId58" w:history="1">
+      <w:hyperlink r:id="rId69" w:history="1">
         <w:r>
           <w:rPr>
             <w:rStyle w:val="Hyperlink"/>
@@ -6718,7 +8809,7 @@
       <w:r>
         <w:br/>
       </w:r>
-      <w:hyperlink r:id="rId59" w:history="1">
+      <w:hyperlink r:id="rId70" w:history="1">
         <w:r>
           <w:rPr>
             <w:rStyle w:val="Hyperlink"/>
@@ -6740,7 +8831,7 @@
       <w:r>
         <w:br/>
       </w:r>
-      <w:hyperlink r:id="rId60" w:history="1">
+      <w:hyperlink r:id="rId71" w:history="1">
         <w:r>
           <w:rPr>
             <w:rStyle w:val="Hyperlink"/>
@@ -6788,7 +8879,7 @@
       <w:r>
         <w:br/>
       </w:r>
-      <w:hyperlink r:id="rId61" w:history="1">
+      <w:hyperlink r:id="rId72" w:history="1">
         <w:r>
           <w:rPr>
             <w:rStyle w:val="Hyperlink"/>
@@ -6807,7 +8898,7 @@
       <w:r>
         <w:br/>
       </w:r>
-      <w:hyperlink r:id="rId62" w:history="1">
+      <w:hyperlink r:id="rId73" w:history="1">
         <w:r>
           <w:rPr>
             <w:rStyle w:val="Hyperlink"/>
@@ -6993,9 +9084,9 @@
       </w:pPr>
     </w:p>
     <w:sectPr>
-      <w:headerReference w:type="default" r:id="rId63"/>
-      <w:footerReference w:type="default" r:id="rId64"/>
-      <w:headerReference w:type="first" r:id="rId65"/>
+      <w:headerReference w:type="default" r:id="rId74"/>
+      <w:footerReference w:type="default" r:id="rId75"/>
+      <w:headerReference w:type="first" r:id="rId76"/>
       <w:type w:val="continuous"/>
       <w:pgSz w:w="12240" w:h="15840" w:code="1"/>
       <w:pgMar w:top="1440" w:right="1080" w:bottom="1440" w:left="1440" w:header="720" w:footer="720" w:gutter="0"/>
@@ -7171,7 +9262,7 @@
       <w:rPr>
         <w:noProof/>
       </w:rPr>
-      <w:t>13</w:t>
+      <w:t>29</w:t>
     </w:r>
     <w:r>
       <w:fldChar w:fldCharType="end"/>
@@ -7179,27 +9270,14 @@
     <w:r>
       <w:t xml:space="preserve"> of </w:t>
     </w:r>
-    <w:r>
-      <w:fldChar w:fldCharType="begin"/>
-    </w:r>
-    <w:r>
-      <w:instrText xml:space="preserve"> NUMPAGES   \* MERGEFORMAT </w:instrText>
-    </w:r>
-    <w:r>
-      <w:fldChar w:fldCharType="separate"/>
-    </w:r>
-    <w:r>
-      <w:rPr>
-        <w:noProof/>
-      </w:rPr>
-      <w:t>20</w:t>
-    </w:r>
-    <w:r>
-      <w:rPr>
-        <w:noProof/>
-      </w:rPr>
-      <w:fldChar w:fldCharType="end"/>
-    </w:r>
+    <w:fldSimple w:instr=" NUMPAGES   \* MERGEFORMAT ">
+      <w:r>
+        <w:rPr>
+          <w:noProof/>
+        </w:rPr>
+        <w:t>29</w:t>
+      </w:r>
+    </w:fldSimple>
     <w:bookmarkStart w:id="27" w:name="_Toc387314097"/>
     <w:r>
       <w:rPr>
@@ -7320,12 +9398,7 @@
     </w:r>
     <w:r>
       <w:tab/>
-    </w:r>
-    <w:r>
-      <w:t xml:space="preserve"> April </w:t>
-    </w:r>
-    <w:r>
-      <w:t>2016</w:t>
+      <w:t xml:space="preserve"> April 2016</w:t>
     </w:r>
   </w:p>
 </w:hdr>
@@ -7533,6 +9606,95 @@
     </w:lvl>
   </w:abstractNum>
   <w:abstractNum w:abstractNumId="10">
+    <w:nsid w:val="019028A4"/>
+    <w:multiLevelType w:val="hybridMultilevel"/>
+    <w:tmpl w:val="8CF07E9A"/>
+    <w:lvl w:ilvl="0" w:tplc="0409000F">
+      <w:start w:val="1"/>
+      <w:numFmt w:val="decimal"/>
+      <w:lvlText w:val="%1."/>
+      <w:lvlJc w:val="left"/>
+      <w:pPr>
+        <w:ind w:left="720" w:hanging="360"/>
+      </w:pPr>
+      <w:rPr>
+        <w:rFonts w:hint="default"/>
+      </w:rPr>
+    </w:lvl>
+    <w:lvl w:ilvl="1" w:tplc="04090019">
+      <w:start w:val="1"/>
+      <w:numFmt w:val="lowerLetter"/>
+      <w:lvlText w:val="%2."/>
+      <w:lvlJc w:val="left"/>
+      <w:pPr>
+        <w:ind w:left="1440" w:hanging="360"/>
+      </w:pPr>
+    </w:lvl>
+    <w:lvl w:ilvl="2" w:tplc="0409001B" w:tentative="1">
+      <w:start w:val="1"/>
+      <w:numFmt w:val="lowerRoman"/>
+      <w:lvlText w:val="%3."/>
+      <w:lvlJc w:val="right"/>
+      <w:pPr>
+        <w:ind w:left="2160" w:hanging="180"/>
+      </w:pPr>
+    </w:lvl>
+    <w:lvl w:ilvl="3" w:tplc="0409000F" w:tentative="1">
+      <w:start w:val="1"/>
+      <w:numFmt w:val="decimal"/>
+      <w:lvlText w:val="%4."/>
+      <w:lvlJc w:val="left"/>
+      <w:pPr>
+        <w:ind w:left="2880" w:hanging="360"/>
+      </w:pPr>
+    </w:lvl>
+    <w:lvl w:ilvl="4" w:tplc="04090019" w:tentative="1">
+      <w:start w:val="1"/>
+      <w:numFmt w:val="lowerLetter"/>
+      <w:lvlText w:val="%5."/>
+      <w:lvlJc w:val="left"/>
+      <w:pPr>
+        <w:ind w:left="3600" w:hanging="360"/>
+      </w:pPr>
+    </w:lvl>
+    <w:lvl w:ilvl="5" w:tplc="0409001B" w:tentative="1">
+      <w:start w:val="1"/>
+      <w:numFmt w:val="lowerRoman"/>
+      <w:lvlText w:val="%6."/>
+      <w:lvlJc w:val="right"/>
+      <w:pPr>
+        <w:ind w:left="4320" w:hanging="180"/>
+      </w:pPr>
+    </w:lvl>
+    <w:lvl w:ilvl="6" w:tplc="0409000F" w:tentative="1">
+      <w:start w:val="1"/>
+      <w:numFmt w:val="decimal"/>
+      <w:lvlText w:val="%7."/>
+      <w:lvlJc w:val="left"/>
+      <w:pPr>
+        <w:ind w:left="5040" w:hanging="360"/>
+      </w:pPr>
+    </w:lvl>
+    <w:lvl w:ilvl="7" w:tplc="04090019" w:tentative="1">
+      <w:start w:val="1"/>
+      <w:numFmt w:val="lowerLetter"/>
+      <w:lvlText w:val="%8."/>
+      <w:lvlJc w:val="left"/>
+      <w:pPr>
+        <w:ind w:left="5760" w:hanging="360"/>
+      </w:pPr>
+    </w:lvl>
+    <w:lvl w:ilvl="8" w:tplc="0409001B" w:tentative="1">
+      <w:start w:val="1"/>
+      <w:numFmt w:val="lowerRoman"/>
+      <w:lvlText w:val="%9."/>
+      <w:lvlJc w:val="right"/>
+      <w:pPr>
+        <w:ind w:left="6480" w:hanging="180"/>
+      </w:pPr>
+    </w:lvl>
+  </w:abstractNum>
+  <w:abstractNum w:abstractNumId="11">
     <w:nsid w:val="02745BF7"/>
     <w:multiLevelType w:val="hybridMultilevel"/>
     <w:tmpl w:val="DD9AEC9E"/>
@@ -7621,7 +9783,120 @@
       </w:pPr>
     </w:lvl>
   </w:abstractNum>
-  <w:abstractNum w:abstractNumId="11">
+  <w:abstractNum w:abstractNumId="12">
+    <w:nsid w:val="059133A4"/>
+    <w:multiLevelType w:val="hybridMultilevel"/>
+    <w:tmpl w:val="9D64AC28"/>
+    <w:lvl w:ilvl="0" w:tplc="04090001">
+      <w:start w:val="1"/>
+      <w:numFmt w:val="bullet"/>
+      <w:lvlText w:val=""/>
+      <w:lvlJc w:val="left"/>
+      <w:pPr>
+        <w:ind w:left="1080" w:hanging="360"/>
+      </w:pPr>
+      <w:rPr>
+        <w:rFonts w:ascii="Symbol" w:hAnsi="Symbol" w:hint="default"/>
+      </w:rPr>
+    </w:lvl>
+    <w:lvl w:ilvl="1" w:tplc="04090003" w:tentative="1">
+      <w:start w:val="1"/>
+      <w:numFmt w:val="bullet"/>
+      <w:lvlText w:val="o"/>
+      <w:lvlJc w:val="left"/>
+      <w:pPr>
+        <w:ind w:left="1800" w:hanging="360"/>
+      </w:pPr>
+      <w:rPr>
+        <w:rFonts w:ascii="Courier New" w:hAnsi="Courier New" w:cs="Courier New" w:hint="default"/>
+      </w:rPr>
+    </w:lvl>
+    <w:lvl w:ilvl="2" w:tplc="04090005" w:tentative="1">
+      <w:start w:val="1"/>
+      <w:numFmt w:val="bullet"/>
+      <w:lvlText w:val=""/>
+      <w:lvlJc w:val="left"/>
+      <w:pPr>
+        <w:ind w:left="2520" w:hanging="360"/>
+      </w:pPr>
+      <w:rPr>
+        <w:rFonts w:ascii="Wingdings" w:hAnsi="Wingdings" w:hint="default"/>
+      </w:rPr>
+    </w:lvl>
+    <w:lvl w:ilvl="3" w:tplc="04090001" w:tentative="1">
+      <w:start w:val="1"/>
+      <w:numFmt w:val="bullet"/>
+      <w:lvlText w:val=""/>
+      <w:lvlJc w:val="left"/>
+      <w:pPr>
+        <w:ind w:left="3240" w:hanging="360"/>
+      </w:pPr>
+      <w:rPr>
+        <w:rFonts w:ascii="Symbol" w:hAnsi="Symbol" w:hint="default"/>
+      </w:rPr>
+    </w:lvl>
+    <w:lvl w:ilvl="4" w:tplc="04090003" w:tentative="1">
+      <w:start w:val="1"/>
+      <w:numFmt w:val="bullet"/>
+      <w:lvlText w:val="o"/>
+      <w:lvlJc w:val="left"/>
+      <w:pPr>
+        <w:ind w:left="3960" w:hanging="360"/>
+      </w:pPr>
+      <w:rPr>
+        <w:rFonts w:ascii="Courier New" w:hAnsi="Courier New" w:cs="Courier New" w:hint="default"/>
+      </w:rPr>
+    </w:lvl>
+    <w:lvl w:ilvl="5" w:tplc="04090005" w:tentative="1">
+      <w:start w:val="1"/>
+      <w:numFmt w:val="bullet"/>
+      <w:lvlText w:val=""/>
+      <w:lvlJc w:val="left"/>
+      <w:pPr>
+        <w:ind w:left="4680" w:hanging="360"/>
+      </w:pPr>
+      <w:rPr>
+        <w:rFonts w:ascii="Wingdings" w:hAnsi="Wingdings" w:hint="default"/>
+      </w:rPr>
+    </w:lvl>
+    <w:lvl w:ilvl="6" w:tplc="04090001" w:tentative="1">
+      <w:start w:val="1"/>
+      <w:numFmt w:val="bullet"/>
+      <w:lvlText w:val=""/>
+      <w:lvlJc w:val="left"/>
+      <w:pPr>
+        <w:ind w:left="5400" w:hanging="360"/>
+      </w:pPr>
+      <w:rPr>
+        <w:rFonts w:ascii="Symbol" w:hAnsi="Symbol" w:hint="default"/>
+      </w:rPr>
+    </w:lvl>
+    <w:lvl w:ilvl="7" w:tplc="04090003" w:tentative="1">
+      <w:start w:val="1"/>
+      <w:numFmt w:val="bullet"/>
+      <w:lvlText w:val="o"/>
+      <w:lvlJc w:val="left"/>
+      <w:pPr>
+        <w:ind w:left="6120" w:hanging="360"/>
+      </w:pPr>
+      <w:rPr>
+        <w:rFonts w:ascii="Courier New" w:hAnsi="Courier New" w:cs="Courier New" w:hint="default"/>
+      </w:rPr>
+    </w:lvl>
+    <w:lvl w:ilvl="8" w:tplc="04090005" w:tentative="1">
+      <w:start w:val="1"/>
+      <w:numFmt w:val="bullet"/>
+      <w:lvlText w:val=""/>
+      <w:lvlJc w:val="left"/>
+      <w:pPr>
+        <w:ind w:left="6840" w:hanging="360"/>
+      </w:pPr>
+      <w:rPr>
+        <w:rFonts w:ascii="Wingdings" w:hAnsi="Wingdings" w:hint="default"/>
+      </w:rPr>
+    </w:lvl>
+  </w:abstractNum>
+  <w:abstractNum w:abstractNumId="13">
     <w:nsid w:val="061914CE"/>
     <w:multiLevelType w:val="hybridMultilevel"/>
     <w:tmpl w:val="C9D454BE"/>
@@ -7734,7 +10009,7 @@
       </w:rPr>
     </w:lvl>
   </w:abstractNum>
-  <w:abstractNum w:abstractNumId="12">
+  <w:abstractNum w:abstractNumId="14">
     <w:nsid w:val="0AAC1524"/>
     <w:multiLevelType w:val="hybridMultilevel"/>
     <w:tmpl w:val="8F46022A"/>
@@ -7847,7 +10122,7 @@
       </w:rPr>
     </w:lvl>
   </w:abstractNum>
-  <w:abstractNum w:abstractNumId="13">
+  <w:abstractNum w:abstractNumId="15">
     <w:nsid w:val="0D9544BA"/>
     <w:multiLevelType w:val="hybridMultilevel"/>
     <w:tmpl w:val="C8B2F400"/>
@@ -7960,7 +10235,7 @@
       </w:rPr>
     </w:lvl>
   </w:abstractNum>
-  <w:abstractNum w:abstractNumId="14">
+  <w:abstractNum w:abstractNumId="16">
     <w:nsid w:val="0E824319"/>
     <w:multiLevelType w:val="hybridMultilevel"/>
     <w:tmpl w:val="E9D6487C"/>
@@ -8049,7 +10324,7 @@
       </w:pPr>
     </w:lvl>
   </w:abstractNum>
-  <w:abstractNum w:abstractNumId="15">
+  <w:abstractNum w:abstractNumId="17">
     <w:nsid w:val="1C7A31D5"/>
     <w:multiLevelType w:val="hybridMultilevel"/>
     <w:tmpl w:val="F3444274"/>
@@ -8162,7 +10437,7 @@
       </w:rPr>
     </w:lvl>
   </w:abstractNum>
-  <w:abstractNum w:abstractNumId="16">
+  <w:abstractNum w:abstractNumId="18">
     <w:nsid w:val="20330216"/>
     <w:multiLevelType w:val="hybridMultilevel"/>
     <w:tmpl w:val="80B2939C"/>
@@ -8275,7 +10550,7 @@
       </w:rPr>
     </w:lvl>
   </w:abstractNum>
-  <w:abstractNum w:abstractNumId="17">
+  <w:abstractNum w:abstractNumId="19">
     <w:nsid w:val="22606C37"/>
     <w:multiLevelType w:val="hybridMultilevel"/>
     <w:tmpl w:val="8DC08F0A"/>
@@ -8388,7 +10663,7 @@
       </w:rPr>
     </w:lvl>
   </w:abstractNum>
-  <w:abstractNum w:abstractNumId="18">
+  <w:abstractNum w:abstractNumId="20">
     <w:nsid w:val="24F46E29"/>
     <w:multiLevelType w:val="hybridMultilevel"/>
     <w:tmpl w:val="B636D8B2"/>
@@ -8474,7 +10749,96 @@
       </w:pPr>
     </w:lvl>
   </w:abstractNum>
-  <w:abstractNum w:abstractNumId="19">
+  <w:abstractNum w:abstractNumId="21">
+    <w:nsid w:val="279009E5"/>
+    <w:multiLevelType w:val="hybridMultilevel"/>
+    <w:tmpl w:val="1F4C0E2E"/>
+    <w:lvl w:ilvl="0" w:tplc="0409000F">
+      <w:start w:val="1"/>
+      <w:numFmt w:val="decimal"/>
+      <w:lvlText w:val="%1."/>
+      <w:lvlJc w:val="left"/>
+      <w:pPr>
+        <w:ind w:left="720" w:hanging="360"/>
+      </w:pPr>
+      <w:rPr>
+        <w:rFonts w:hint="default"/>
+      </w:rPr>
+    </w:lvl>
+    <w:lvl w:ilvl="1" w:tplc="04090019">
+      <w:start w:val="1"/>
+      <w:numFmt w:val="lowerLetter"/>
+      <w:lvlText w:val="%2."/>
+      <w:lvlJc w:val="left"/>
+      <w:pPr>
+        <w:ind w:left="1440" w:hanging="360"/>
+      </w:pPr>
+    </w:lvl>
+    <w:lvl w:ilvl="2" w:tplc="0409001B" w:tentative="1">
+      <w:start w:val="1"/>
+      <w:numFmt w:val="lowerRoman"/>
+      <w:lvlText w:val="%3."/>
+      <w:lvlJc w:val="right"/>
+      <w:pPr>
+        <w:ind w:left="2160" w:hanging="180"/>
+      </w:pPr>
+    </w:lvl>
+    <w:lvl w:ilvl="3" w:tplc="0409000F" w:tentative="1">
+      <w:start w:val="1"/>
+      <w:numFmt w:val="decimal"/>
+      <w:lvlText w:val="%4."/>
+      <w:lvlJc w:val="left"/>
+      <w:pPr>
+        <w:ind w:left="2880" w:hanging="360"/>
+      </w:pPr>
+    </w:lvl>
+    <w:lvl w:ilvl="4" w:tplc="04090019" w:tentative="1">
+      <w:start w:val="1"/>
+      <w:numFmt w:val="lowerLetter"/>
+      <w:lvlText w:val="%5."/>
+      <w:lvlJc w:val="left"/>
+      <w:pPr>
+        <w:ind w:left="3600" w:hanging="360"/>
+      </w:pPr>
+    </w:lvl>
+    <w:lvl w:ilvl="5" w:tplc="0409001B" w:tentative="1">
+      <w:start w:val="1"/>
+      <w:numFmt w:val="lowerRoman"/>
+      <w:lvlText w:val="%6."/>
+      <w:lvlJc w:val="right"/>
+      <w:pPr>
+        <w:ind w:left="4320" w:hanging="180"/>
+      </w:pPr>
+    </w:lvl>
+    <w:lvl w:ilvl="6" w:tplc="0409000F" w:tentative="1">
+      <w:start w:val="1"/>
+      <w:numFmt w:val="decimal"/>
+      <w:lvlText w:val="%7."/>
+      <w:lvlJc w:val="left"/>
+      <w:pPr>
+        <w:ind w:left="5040" w:hanging="360"/>
+      </w:pPr>
+    </w:lvl>
+    <w:lvl w:ilvl="7" w:tplc="04090019" w:tentative="1">
+      <w:start w:val="1"/>
+      <w:numFmt w:val="lowerLetter"/>
+      <w:lvlText w:val="%8."/>
+      <w:lvlJc w:val="left"/>
+      <w:pPr>
+        <w:ind w:left="5760" w:hanging="360"/>
+      </w:pPr>
+    </w:lvl>
+    <w:lvl w:ilvl="8" w:tplc="0409001B" w:tentative="1">
+      <w:start w:val="1"/>
+      <w:numFmt w:val="lowerRoman"/>
+      <w:lvlText w:val="%9."/>
+      <w:lvlJc w:val="right"/>
+      <w:pPr>
+        <w:ind w:left="6480" w:hanging="180"/>
+      </w:pPr>
+    </w:lvl>
+  </w:abstractNum>
+  <w:abstractNum w:abstractNumId="22">
     <w:nsid w:val="28230A6A"/>
     <w:multiLevelType w:val="hybridMultilevel"/>
     <w:tmpl w:val="EB8E3046"/>
@@ -8588,7 +10952,120 @@
       </w:rPr>
     </w:lvl>
   </w:abstractNum>
-  <w:abstractNum w:abstractNumId="20">
+  <w:abstractNum w:abstractNumId="23">
+    <w:nsid w:val="311F3BB5"/>
+    <w:multiLevelType w:val="hybridMultilevel"/>
+    <w:tmpl w:val="B5A871AE"/>
+    <w:lvl w:ilvl="0" w:tplc="04090001">
+      <w:start w:val="1"/>
+      <w:numFmt w:val="bullet"/>
+      <w:lvlText w:val=""/>
+      <w:lvlJc w:val="left"/>
+      <w:pPr>
+        <w:ind w:left="720" w:hanging="360"/>
+      </w:pPr>
+      <w:rPr>
+        <w:rFonts w:ascii="Symbol" w:hAnsi="Symbol" w:hint="default"/>
+      </w:rPr>
+    </w:lvl>
+    <w:lvl w:ilvl="1" w:tplc="04090003" w:tentative="1">
+      <w:start w:val="1"/>
+      <w:numFmt w:val="bullet"/>
+      <w:lvlText w:val="o"/>
+      <w:lvlJc w:val="left"/>
+      <w:pPr>
+        <w:ind w:left="1440" w:hanging="360"/>
+      </w:pPr>
+      <w:rPr>
+        <w:rFonts w:ascii="Courier New" w:hAnsi="Courier New" w:cs="Courier New" w:hint="default"/>
+      </w:rPr>
+    </w:lvl>
+    <w:lvl w:ilvl="2" w:tplc="04090005" w:tentative="1">
+      <w:start w:val="1"/>
+      <w:numFmt w:val="bullet"/>
+      <w:lvlText w:val=""/>
+      <w:lvlJc w:val="left"/>
+      <w:pPr>
+        <w:ind w:left="2160" w:hanging="360"/>
+      </w:pPr>
+      <w:rPr>
+        <w:rFonts w:ascii="Wingdings" w:hAnsi="Wingdings" w:hint="default"/>
+      </w:rPr>
+    </w:lvl>
+    <w:lvl w:ilvl="3" w:tplc="04090001" w:tentative="1">
+      <w:start w:val="1"/>
+      <w:numFmt w:val="bullet"/>
+      <w:lvlText w:val=""/>
+      <w:lvlJc w:val="left"/>
+      <w:pPr>
+        <w:ind w:left="2880" w:hanging="360"/>
+      </w:pPr>
+      <w:rPr>
+        <w:rFonts w:ascii="Symbol" w:hAnsi="Symbol" w:hint="default"/>
+      </w:rPr>
+    </w:lvl>
+    <w:lvl w:ilvl="4" w:tplc="04090003" w:tentative="1">
+      <w:start w:val="1"/>
+      <w:numFmt w:val="bullet"/>
+      <w:lvlText w:val="o"/>
+      <w:lvlJc w:val="left"/>
+      <w:pPr>
+        <w:ind w:left="3600" w:hanging="360"/>
+      </w:pPr>
+      <w:rPr>
+        <w:rFonts w:ascii="Courier New" w:hAnsi="Courier New" w:cs="Courier New" w:hint="default"/>
+      </w:rPr>
+    </w:lvl>
+    <w:lvl w:ilvl="5" w:tplc="04090005" w:tentative="1">
+      <w:start w:val="1"/>
+      <w:numFmt w:val="bullet"/>
+      <w:lvlText w:val=""/>
+      <w:lvlJc w:val="left"/>
+      <w:pPr>
+        <w:ind w:left="4320" w:hanging="360"/>
+      </w:pPr>
+      <w:rPr>
+        <w:rFonts w:ascii="Wingdings" w:hAnsi="Wingdings" w:hint="default"/>
+      </w:rPr>
+    </w:lvl>
+    <w:lvl w:ilvl="6" w:tplc="04090001" w:tentative="1">
+      <w:start w:val="1"/>
+      <w:numFmt w:val="bullet"/>
+      <w:lvlText w:val=""/>
+      <w:lvlJc w:val="left"/>
+      <w:pPr>
+        <w:ind w:left="5040" w:hanging="360"/>
+      </w:pPr>
+      <w:rPr>
+        <w:rFonts w:ascii="Symbol" w:hAnsi="Symbol" w:hint="default"/>
+      </w:rPr>
+    </w:lvl>
+    <w:lvl w:ilvl="7" w:tplc="04090003" w:tentative="1">
+      <w:start w:val="1"/>
+      <w:numFmt w:val="bullet"/>
+      <w:lvlText w:val="o"/>
+      <w:lvlJc w:val="left"/>
+      <w:pPr>
+        <w:ind w:left="5760" w:hanging="360"/>
+      </w:pPr>
+      <w:rPr>
+        <w:rFonts w:ascii="Courier New" w:hAnsi="Courier New" w:cs="Courier New" w:hint="default"/>
+      </w:rPr>
+    </w:lvl>
+    <w:lvl w:ilvl="8" w:tplc="04090005" w:tentative="1">
+      <w:start w:val="1"/>
+      <w:numFmt w:val="bullet"/>
+      <w:lvlText w:val=""/>
+      <w:lvlJc w:val="left"/>
+      <w:pPr>
+        <w:ind w:left="6480" w:hanging="360"/>
+      </w:pPr>
+      <w:rPr>
+        <w:rFonts w:ascii="Wingdings" w:hAnsi="Wingdings" w:hint="default"/>
+      </w:rPr>
+    </w:lvl>
+  </w:abstractNum>
+  <w:abstractNum w:abstractNumId="24">
     <w:nsid w:val="3E527F7E"/>
     <w:multiLevelType w:val="hybridMultilevel"/>
     <w:tmpl w:val="CEF8C064"/>
@@ -8701,7 +11178,7 @@
       </w:rPr>
     </w:lvl>
   </w:abstractNum>
-  <w:abstractNum w:abstractNumId="21">
+  <w:abstractNum w:abstractNumId="25">
     <w:nsid w:val="515F69FD"/>
     <w:multiLevelType w:val="hybridMultilevel"/>
     <w:tmpl w:val="C9EACE52"/>
@@ -8814,7 +11291,7 @@
       </w:rPr>
     </w:lvl>
   </w:abstractNum>
-  <w:abstractNum w:abstractNumId="22">
+  <w:abstractNum w:abstractNumId="26">
     <w:nsid w:val="5541533D"/>
     <w:multiLevelType w:val="hybridMultilevel"/>
     <w:tmpl w:val="492690A2"/>
@@ -8927,7 +11404,7 @@
       </w:rPr>
     </w:lvl>
   </w:abstractNum>
-  <w:abstractNum w:abstractNumId="23">
+  <w:abstractNum w:abstractNumId="27">
     <w:nsid w:val="5B3E206B"/>
     <w:multiLevelType w:val="hybridMultilevel"/>
     <w:tmpl w:val="0D18B058"/>
@@ -9016,7 +11493,7 @@
       </w:pPr>
     </w:lvl>
   </w:abstractNum>
-  <w:abstractNum w:abstractNumId="24">
+  <w:abstractNum w:abstractNumId="28">
     <w:nsid w:val="5B675451"/>
     <w:multiLevelType w:val="hybridMultilevel"/>
     <w:tmpl w:val="E950408E"/>
@@ -9129,7 +11606,7 @@
       </w:rPr>
     </w:lvl>
   </w:abstractNum>
-  <w:abstractNum w:abstractNumId="25">
+  <w:abstractNum w:abstractNumId="29">
     <w:nsid w:val="5F2D09CA"/>
     <w:multiLevelType w:val="hybridMultilevel"/>
     <w:tmpl w:val="A2EE0F7E"/>
@@ -9244,7 +11721,233 @@
       </w:rPr>
     </w:lvl>
   </w:abstractNum>
-  <w:abstractNum w:abstractNumId="26">
+  <w:abstractNum w:abstractNumId="30">
+    <w:nsid w:val="5F352E73"/>
+    <w:multiLevelType w:val="hybridMultilevel"/>
+    <w:tmpl w:val="65222062"/>
+    <w:lvl w:ilvl="0" w:tplc="04090001">
+      <w:start w:val="1"/>
+      <w:numFmt w:val="bullet"/>
+      <w:lvlText w:val=""/>
+      <w:lvlJc w:val="left"/>
+      <w:pPr>
+        <w:ind w:left="1440" w:hanging="360"/>
+      </w:pPr>
+      <w:rPr>
+        <w:rFonts w:ascii="Symbol" w:hAnsi="Symbol" w:hint="default"/>
+      </w:rPr>
+    </w:lvl>
+    <w:lvl w:ilvl="1" w:tplc="04090003" w:tentative="1">
+      <w:start w:val="1"/>
+      <w:numFmt w:val="bullet"/>
+      <w:lvlText w:val="o"/>
+      <w:lvlJc w:val="left"/>
+      <w:pPr>
+        <w:ind w:left="2160" w:hanging="360"/>
+      </w:pPr>
+      <w:rPr>
+        <w:rFonts w:ascii="Courier New" w:hAnsi="Courier New" w:cs="Courier New" w:hint="default"/>
+      </w:rPr>
+    </w:lvl>
+    <w:lvl w:ilvl="2" w:tplc="04090005" w:tentative="1">
+      <w:start w:val="1"/>
+      <w:numFmt w:val="bullet"/>
+      <w:lvlText w:val=""/>
+      <w:lvlJc w:val="left"/>
+      <w:pPr>
+        <w:ind w:left="2880" w:hanging="360"/>
+      </w:pPr>
+      <w:rPr>
+        <w:rFonts w:ascii="Wingdings" w:hAnsi="Wingdings" w:hint="default"/>
+      </w:rPr>
+    </w:lvl>
+    <w:lvl w:ilvl="3" w:tplc="04090001" w:tentative="1">
+      <w:start w:val="1"/>
+      <w:numFmt w:val="bullet"/>
+      <w:lvlText w:val=""/>
+      <w:lvlJc w:val="left"/>
+      <w:pPr>
+        <w:ind w:left="3600" w:hanging="360"/>
+      </w:pPr>
+      <w:rPr>
+        <w:rFonts w:ascii="Symbol" w:hAnsi="Symbol" w:hint="default"/>
+      </w:rPr>
+    </w:lvl>
+    <w:lvl w:ilvl="4" w:tplc="04090003" w:tentative="1">
+      <w:start w:val="1"/>
+      <w:numFmt w:val="bullet"/>
+      <w:lvlText w:val="o"/>
+      <w:lvlJc w:val="left"/>
+      <w:pPr>
+        <w:ind w:left="4320" w:hanging="360"/>
+      </w:pPr>
+      <w:rPr>
+        <w:rFonts w:ascii="Courier New" w:hAnsi="Courier New" w:cs="Courier New" w:hint="default"/>
+      </w:rPr>
+    </w:lvl>
+    <w:lvl w:ilvl="5" w:tplc="04090005" w:tentative="1">
+      <w:start w:val="1"/>
+      <w:numFmt w:val="bullet"/>
+      <w:lvlText w:val=""/>
+      <w:lvlJc w:val="left"/>
+      <w:pPr>
+        <w:ind w:left="5040" w:hanging="360"/>
+      </w:pPr>
+      <w:rPr>
+        <w:rFonts w:ascii="Wingdings" w:hAnsi="Wingdings" w:hint="default"/>
+      </w:rPr>
+    </w:lvl>
+    <w:lvl w:ilvl="6" w:tplc="04090001" w:tentative="1">
+      <w:start w:val="1"/>
+      <w:numFmt w:val="bullet"/>
+      <w:lvlText w:val=""/>
+      <w:lvlJc w:val="left"/>
+      <w:pPr>
+        <w:ind w:left="5760" w:hanging="360"/>
+      </w:pPr>
+      <w:rPr>
+        <w:rFonts w:ascii="Symbol" w:hAnsi="Symbol" w:hint="default"/>
+      </w:rPr>
+    </w:lvl>
+    <w:lvl w:ilvl="7" w:tplc="04090003" w:tentative="1">
+      <w:start w:val="1"/>
+      <w:numFmt w:val="bullet"/>
+      <w:lvlText w:val="o"/>
+      <w:lvlJc w:val="left"/>
+      <w:pPr>
+        <w:ind w:left="6480" w:hanging="360"/>
+      </w:pPr>
+      <w:rPr>
+        <w:rFonts w:ascii="Courier New" w:hAnsi="Courier New" w:cs="Courier New" w:hint="default"/>
+      </w:rPr>
+    </w:lvl>
+    <w:lvl w:ilvl="8" w:tplc="04090005" w:tentative="1">
+      <w:start w:val="1"/>
+      <w:numFmt w:val="bullet"/>
+      <w:lvlText w:val=""/>
+      <w:lvlJc w:val="left"/>
+      <w:pPr>
+        <w:ind w:left="7200" w:hanging="360"/>
+      </w:pPr>
+      <w:rPr>
+        <w:rFonts w:ascii="Wingdings" w:hAnsi="Wingdings" w:hint="default"/>
+      </w:rPr>
+    </w:lvl>
+  </w:abstractNum>
+  <w:abstractNum w:abstractNumId="31">
+    <w:nsid w:val="632A1DCB"/>
+    <w:multiLevelType w:val="hybridMultilevel"/>
+    <w:tmpl w:val="3E4A11A2"/>
+    <w:lvl w:ilvl="0" w:tplc="04090001">
+      <w:start w:val="1"/>
+      <w:numFmt w:val="bullet"/>
+      <w:lvlText w:val=""/>
+      <w:lvlJc w:val="left"/>
+      <w:pPr>
+        <w:ind w:left="720" w:hanging="360"/>
+      </w:pPr>
+      <w:rPr>
+        <w:rFonts w:ascii="Symbol" w:hAnsi="Symbol" w:hint="default"/>
+      </w:rPr>
+    </w:lvl>
+    <w:lvl w:ilvl="1" w:tplc="04090003" w:tentative="1">
+      <w:start w:val="1"/>
+      <w:numFmt w:val="bullet"/>
+      <w:lvlText w:val="o"/>
+      <w:lvlJc w:val="left"/>
+      <w:pPr>
+        <w:ind w:left="1440" w:hanging="360"/>
+      </w:pPr>
+      <w:rPr>
+        <w:rFonts w:ascii="Courier New" w:hAnsi="Courier New" w:cs="Courier New" w:hint="default"/>
+      </w:rPr>
+    </w:lvl>
+    <w:lvl w:ilvl="2" w:tplc="04090005" w:tentative="1">
+      <w:start w:val="1"/>
+      <w:numFmt w:val="bullet"/>
+      <w:lvlText w:val=""/>
+      <w:lvlJc w:val="left"/>
+      <w:pPr>
+        <w:ind w:left="2160" w:hanging="360"/>
+      </w:pPr>
+      <w:rPr>
+        <w:rFonts w:ascii="Wingdings" w:hAnsi="Wingdings" w:hint="default"/>
+      </w:rPr>
+    </w:lvl>
+    <w:lvl w:ilvl="3" w:tplc="04090001" w:tentative="1">
+      <w:start w:val="1"/>
+      <w:numFmt w:val="bullet"/>
+      <w:lvlText w:val=""/>
+      <w:lvlJc w:val="left"/>
+      <w:pPr>
+        <w:ind w:left="2880" w:hanging="360"/>
+      </w:pPr>
+      <w:rPr>
+        <w:rFonts w:ascii="Symbol" w:hAnsi="Symbol" w:hint="default"/>
+      </w:rPr>
+    </w:lvl>
+    <w:lvl w:ilvl="4" w:tplc="04090003" w:tentative="1">
+      <w:start w:val="1"/>
+      <w:numFmt w:val="bullet"/>
+      <w:lvlText w:val="o"/>
+      <w:lvlJc w:val="left"/>
+      <w:pPr>
+        <w:ind w:left="3600" w:hanging="360"/>
+      </w:pPr>
+      <w:rPr>
+        <w:rFonts w:ascii="Courier New" w:hAnsi="Courier New" w:cs="Courier New" w:hint="default"/>
+      </w:rPr>
+    </w:lvl>
+    <w:lvl w:ilvl="5" w:tplc="04090005" w:tentative="1">
+      <w:start w:val="1"/>
+      <w:numFmt w:val="bullet"/>
+      <w:lvlText w:val=""/>
+      <w:lvlJc w:val="left"/>
+      <w:pPr>
+        <w:ind w:left="4320" w:hanging="360"/>
+      </w:pPr>
+      <w:rPr>
+        <w:rFonts w:ascii="Wingdings" w:hAnsi="Wingdings" w:hint="default"/>
+      </w:rPr>
+    </w:lvl>
+    <w:lvl w:ilvl="6" w:tplc="04090001" w:tentative="1">
+      <w:start w:val="1"/>
+      <w:numFmt w:val="bullet"/>
+      <w:lvlText w:val=""/>
+      <w:lvlJc w:val="left"/>
+      <w:pPr>
+        <w:ind w:left="5040" w:hanging="360"/>
+      </w:pPr>
+      <w:rPr>
+        <w:rFonts w:ascii="Symbol" w:hAnsi="Symbol" w:hint="default"/>
+      </w:rPr>
+    </w:lvl>
+    <w:lvl w:ilvl="7" w:tplc="04090003" w:tentative="1">
+      <w:start w:val="1"/>
+      <w:numFmt w:val="bullet"/>
+      <w:lvlText w:val="o"/>
+      <w:lvlJc w:val="left"/>
+      <w:pPr>
+        <w:ind w:left="5760" w:hanging="360"/>
+      </w:pPr>
+      <w:rPr>
+        <w:rFonts w:ascii="Courier New" w:hAnsi="Courier New" w:cs="Courier New" w:hint="default"/>
+      </w:rPr>
+    </w:lvl>
+    <w:lvl w:ilvl="8" w:tplc="04090005" w:tentative="1">
+      <w:start w:val="1"/>
+      <w:numFmt w:val="bullet"/>
+      <w:lvlText w:val=""/>
+      <w:lvlJc w:val="left"/>
+      <w:pPr>
+        <w:ind w:left="6480" w:hanging="360"/>
+      </w:pPr>
+      <w:rPr>
+        <w:rFonts w:ascii="Wingdings" w:hAnsi="Wingdings" w:hint="default"/>
+      </w:rPr>
+    </w:lvl>
+  </w:abstractNum>
+  <w:abstractNum w:abstractNumId="32">
     <w:nsid w:val="72101500"/>
     <w:multiLevelType w:val="hybridMultilevel"/>
     <w:tmpl w:val="9E440B8C"/>
@@ -9357,7 +12060,7 @@
       </w:rPr>
     </w:lvl>
   </w:abstractNum>
-  <w:abstractNum w:abstractNumId="27">
+  <w:abstractNum w:abstractNumId="33">
     <w:nsid w:val="7AEF0492"/>
     <w:multiLevelType w:val="hybridMultilevel"/>
     <w:tmpl w:val="F790D3F4"/>
@@ -9471,10 +12174,10 @@
     </w:lvl>
   </w:abstractNum>
   <w:num w:numId="1">
-    <w:abstractNumId w:val="25"/>
+    <w:abstractNumId w:val="29"/>
   </w:num>
   <w:num w:numId="2">
-    <w:abstractNumId w:val="19"/>
+    <w:abstractNumId w:val="22"/>
   </w:num>
   <w:num w:numId="3">
     <w:abstractNumId w:val="9"/>
@@ -9513,31 +12216,31 @@
     </w:lvlOverride>
   </w:num>
   <w:num w:numId="14">
+    <w:abstractNumId w:val="13"/>
+  </w:num>
+  <w:num w:numId="15">
+    <w:abstractNumId w:val="24"/>
+  </w:num>
+  <w:num w:numId="16">
+    <w:abstractNumId w:val="26"/>
+  </w:num>
+  <w:num w:numId="17">
+    <w:abstractNumId w:val="17"/>
+  </w:num>
+  <w:num w:numId="18">
+    <w:abstractNumId w:val="32"/>
+  </w:num>
+  <w:num w:numId="19">
+    <w:abstractNumId w:val="18"/>
+  </w:num>
+  <w:num w:numId="20">
+    <w:abstractNumId w:val="33"/>
+  </w:num>
+  <w:num w:numId="21">
     <w:abstractNumId w:val="11"/>
   </w:num>
-  <w:num w:numId="15">
-    <w:abstractNumId w:val="20"/>
-  </w:num>
-  <w:num w:numId="16">
-    <w:abstractNumId w:val="22"/>
-  </w:num>
-  <w:num w:numId="17">
-    <w:abstractNumId w:val="15"/>
-  </w:num>
-  <w:num w:numId="18">
-    <w:abstractNumId w:val="26"/>
-  </w:num>
-  <w:num w:numId="19">
-    <w:abstractNumId w:val="16"/>
-  </w:num>
-  <w:num w:numId="20">
-    <w:abstractNumId w:val="27"/>
-  </w:num>
-  <w:num w:numId="21">
-    <w:abstractNumId w:val="10"/>
-  </w:num>
   <w:num w:numId="22">
-    <w:abstractNumId w:val="17"/>
+    <w:abstractNumId w:val="19"/>
   </w:num>
   <w:num w:numId="23">
     <w:abstractNumId w:val="8"/>
@@ -9549,10 +12252,10 @@
     </w:lvlOverride>
   </w:num>
   <w:num w:numId="25">
-    <w:abstractNumId w:val="12"/>
+    <w:abstractNumId w:val="14"/>
   </w:num>
   <w:num w:numId="26">
-    <w:abstractNumId w:val="18"/>
+    <w:abstractNumId w:val="20"/>
   </w:num>
   <w:num w:numId="27">
     <w:abstractNumId w:val="8"/>
@@ -9561,19 +12264,37 @@
     </w:lvlOverride>
   </w:num>
   <w:num w:numId="28">
-    <w:abstractNumId w:val="13"/>
+    <w:abstractNumId w:val="15"/>
   </w:num>
   <w:num w:numId="29">
-    <w:abstractNumId w:val="14"/>
+    <w:abstractNumId w:val="16"/>
   </w:num>
   <w:num w:numId="30">
+    <w:abstractNumId w:val="25"/>
+  </w:num>
+  <w:num w:numId="31">
+    <w:abstractNumId w:val="28"/>
+  </w:num>
+  <w:num w:numId="32">
+    <w:abstractNumId w:val="27"/>
+  </w:num>
+  <w:num w:numId="33">
+    <w:abstractNumId w:val="10"/>
+  </w:num>
+  <w:num w:numId="34">
     <w:abstractNumId w:val="21"/>
   </w:num>
-  <w:num w:numId="31">
-    <w:abstractNumId w:val="24"/>
+  <w:num w:numId="35">
+    <w:abstractNumId w:val="30"/>
   </w:num>
-  <w:num w:numId="32">
+  <w:num w:numId="36">
+    <w:abstractNumId w:val="12"/>
+  </w:num>
+  <w:num w:numId="37">
     <w:abstractNumId w:val="23"/>
+  </w:num>
+  <w:num w:numId="38">
+    <w:abstractNumId w:val="31"/>
   </w:num>
   <w:numIdMacAtCleanup w:val="5"/>
 </w:numbering>
@@ -9684,7 +12405,7 @@
     <w:lsdException w:name="Block Text" w:semiHidden="1" w:unhideWhenUsed="1"/>
     <w:lsdException w:name="Hyperlink" w:semiHidden="1" w:uiPriority="99" w:unhideWhenUsed="1" w:qFormat="1"/>
     <w:lsdException w:name="FollowedHyperlink" w:locked="0" w:semiHidden="1" w:uiPriority="99" w:unhideWhenUsed="1"/>
-    <w:lsdException w:name="Strong" w:semiHidden="1"/>
+    <w:lsdException w:name="Strong" w:semiHidden="1" w:uiPriority="22" w:qFormat="1"/>
     <w:lsdException w:name="Emphasis" w:locked="0" w:uiPriority="20" w:qFormat="1"/>
     <w:lsdException w:name="Document Map" w:semiHidden="1" w:uiPriority="99" w:unhideWhenUsed="1"/>
     <w:lsdException w:name="Plain Text" w:locked="0" w:semiHidden="1" w:uiPriority="99" w:unhideWhenUsed="1"/>
@@ -9698,7 +12419,7 @@
     <w:lsdException w:name="HTML Code" w:semiHidden="1" w:unhideWhenUsed="1"/>
     <w:lsdException w:name="HTML Definition" w:semiHidden="1" w:unhideWhenUsed="1"/>
     <w:lsdException w:name="HTML Keyboard" w:semiHidden="1" w:unhideWhenUsed="1"/>
-    <w:lsdException w:name="HTML Preformatted" w:semiHidden="1" w:unhideWhenUsed="1"/>
+    <w:lsdException w:name="HTML Preformatted" w:semiHidden="1" w:uiPriority="99" w:unhideWhenUsed="1"/>
     <w:lsdException w:name="HTML Sample" w:semiHidden="1" w:unhideWhenUsed="1"/>
     <w:lsdException w:name="HTML Typewriter" w:semiHidden="1" w:unhideWhenUsed="1"/>
     <w:lsdException w:name="HTML Variable" w:semiHidden="1" w:unhideWhenUsed="1"/>
@@ -9972,7 +12693,7 @@
   <w:style w:type="paragraph" w:default="1" w:styleId="Normal">
     <w:name w:val="Normal"/>
     <w:qFormat/>
-    <w:rsid w:val="00FD6E16"/>
+    <w:rsid w:val="004C16D8"/>
     <w:pPr>
       <w:spacing w:after="0" w:line="240" w:lineRule="auto"/>
     </w:pPr>
@@ -12425,6 +15146,77 @@
     <w:name w:val="apple-converted-space"/>
     <w:basedOn w:val="DefaultParagraphFont"/>
     <w:rsid w:val="003737BA"/>
+  </w:style>
+  <w:style w:type="paragraph" w:styleId="NormalWeb">
+    <w:name w:val="Normal (Web)"/>
+    <w:basedOn w:val="Normal"/>
+    <w:uiPriority w:val="99"/>
+    <w:unhideWhenUsed/>
+    <w:locked/>
+    <w:rsid w:val="001C5E5C"/>
+    <w:pPr>
+      <w:spacing w:before="100" w:beforeAutospacing="1" w:after="100" w:afterAutospacing="1"/>
+    </w:pPr>
+  </w:style>
+  <w:style w:type="character" w:styleId="Strong">
+    <w:name w:val="Strong"/>
+    <w:basedOn w:val="DefaultParagraphFont"/>
+    <w:uiPriority w:val="22"/>
+    <w:qFormat/>
+    <w:locked/>
+    <w:rsid w:val="001C5E5C"/>
+    <w:rPr>
+      <w:b/>
+      <w:bCs/>
+    </w:rPr>
+  </w:style>
+  <w:style w:type="paragraph" w:styleId="HTMLPreformatted">
+    <w:name w:val="HTML Preformatted"/>
+    <w:basedOn w:val="Normal"/>
+    <w:link w:val="HTMLPreformattedChar"/>
+    <w:uiPriority w:val="99"/>
+    <w:semiHidden/>
+    <w:unhideWhenUsed/>
+    <w:locked/>
+    <w:rsid w:val="00EA7DB1"/>
+    <w:pPr>
+      <w:tabs>
+        <w:tab w:val="left" w:pos="916"/>
+        <w:tab w:val="left" w:pos="1832"/>
+        <w:tab w:val="left" w:pos="2748"/>
+        <w:tab w:val="left" w:pos="3664"/>
+        <w:tab w:val="left" w:pos="4580"/>
+        <w:tab w:val="left" w:pos="5496"/>
+        <w:tab w:val="left" w:pos="6412"/>
+        <w:tab w:val="left" w:pos="7328"/>
+        <w:tab w:val="left" w:pos="8244"/>
+        <w:tab w:val="left" w:pos="9160"/>
+        <w:tab w:val="left" w:pos="10076"/>
+        <w:tab w:val="left" w:pos="10992"/>
+        <w:tab w:val="left" w:pos="11908"/>
+        <w:tab w:val="left" w:pos="12824"/>
+        <w:tab w:val="left" w:pos="13740"/>
+        <w:tab w:val="left" w:pos="14656"/>
+      </w:tabs>
+    </w:pPr>
+    <w:rPr>
+      <w:rFonts w:ascii="Courier New" w:hAnsi="Courier New" w:cs="Courier New"/>
+      <w:sz w:val="20"/>
+      <w:szCs w:val="20"/>
+    </w:rPr>
+  </w:style>
+  <w:style w:type="character" w:customStyle="1" w:styleId="HTMLPreformattedChar">
+    <w:name w:val="HTML Preformatted Char"/>
+    <w:basedOn w:val="DefaultParagraphFont"/>
+    <w:link w:val="HTMLPreformatted"/>
+    <w:uiPriority w:val="99"/>
+    <w:semiHidden/>
+    <w:rsid w:val="00EA7DB1"/>
+    <w:rPr>
+      <w:rFonts w:ascii="Courier New" w:hAnsi="Courier New" w:cs="Courier New"/>
+      <w:sz w:val="20"/>
+      <w:szCs w:val="20"/>
+    </w:rPr>
   </w:style>
 </w:styles>
 </file>
@@ -12879,7 +15671,7 @@
 </file>
 
 <file path=customXml/itemProps4.xml><?xml version="1.0" encoding="utf-8"?>
-<ds:datastoreItem xmlns:ds="http://schemas.openxmlformats.org/officeDocument/2006/customXml" ds:itemID="{1FD281FA-3894-1646-8E6D-92F1738860B1}">
+<ds:datastoreItem xmlns:ds="http://schemas.openxmlformats.org/officeDocument/2006/customXml" ds:itemID="{DC00D4F3-6A93-CF40-BEC6-D34922B201CC}">
   <ds:schemaRefs>
     <ds:schemaRef ds:uri="http://schemas.openxmlformats.org/officeDocument/2006/bibliography"/>
   </ds:schemaRefs>

</xml_diff>